<commit_message>
forgot to commit the changed files
</commit_message>
<xml_diff>
--- a/docs/user-guide.docx
+++ b/docs/user-guide.docx
@@ -1,10 +1,11 @@
 
 <file path=word/document.xml><?xml version="1.0" encoding="utf-8"?>
-<w:document xmlns:wpc="http://schemas.microsoft.com/office/word/2010/wordprocessingCanvas" xmlns:mo="http://schemas.microsoft.com/office/mac/office/2008/main" xmlns:mc="http://schemas.openxmlformats.org/markup-compatibility/2006" xmlns:mv="urn:schemas-microsoft-com:mac:vml" xmlns:o="urn:schemas-microsoft-com:office:office" xmlns:r="http://schemas.openxmlformats.org/officeDocument/2006/relationships" xmlns:m="http://schemas.openxmlformats.org/officeDocument/2006/math" xmlns:v="urn:schemas-microsoft-com:vml" xmlns:wp14="http://schemas.microsoft.com/office/word/2010/wordprocessingDrawing" xmlns:wp="http://schemas.openxmlformats.org/drawingml/2006/wordprocessingDrawing" xmlns:w10="urn:schemas-microsoft-com:office:word" xmlns:w="http://schemas.openxmlformats.org/wordprocessingml/2006/main" xmlns:w14="http://schemas.microsoft.com/office/word/2010/wordml" xmlns:wpg="http://schemas.microsoft.com/office/word/2010/wordprocessingGroup" xmlns:wpi="http://schemas.microsoft.com/office/word/2010/wordprocessingInk" xmlns:wne="http://schemas.microsoft.com/office/word/2006/wordml" xmlns:wps="http://schemas.microsoft.com/office/word/2010/wordprocessingShape" mc:Ignorable="w14 wp14">
+<w:document xmlns:wpc="http://schemas.microsoft.com/office/word/2010/wordprocessingCanvas" xmlns:mo="http://schemas.microsoft.com/office/mac/office/2008/main" xmlns:mc="http://schemas.openxmlformats.org/markup-compatibility/2006" xmlns:mv="urn:schemas-microsoft-com:mac:vml" xmlns:o="urn:schemas-microsoft-com:office:office" xmlns:r="http://schemas.openxmlformats.org/officeDocument/2006/relationships" xmlns:m="http://schemas.openxmlformats.org/officeDocument/2006/math" xmlns:v="urn:schemas-microsoft-com:vml" xmlns:wp14="http://schemas.microsoft.com/office/word/2010/wordprocessingDrawing" xmlns:wp="http://schemas.openxmlformats.org/drawingml/2006/wordprocessingDrawing" xmlns:w10="urn:schemas-microsoft-com:office:word" xmlns:w="http://schemas.openxmlformats.org/wordprocessingml/2006/main" xmlns:w14="http://schemas.microsoft.com/office/word/2010/wordml" xmlns:w15="http://schemas.microsoft.com/office/word/2012/wordml" xmlns:wpg="http://schemas.microsoft.com/office/word/2010/wordprocessingGroup" xmlns:wpi="http://schemas.microsoft.com/office/word/2010/wordprocessingInk" xmlns:wne="http://schemas.microsoft.com/office/word/2006/wordml" xmlns:wps="http://schemas.microsoft.com/office/word/2010/wordprocessingShape" mc:Ignorable="w14 w15 wp14">
   <w:body>
     <w:p>
       <w:pPr>
         <w:jc w:val="center"/>
+        <w:outlineLvl w:val="0"/>
         <w:rPr>
           <w:b/>
           <w:sz w:val="36"/>
@@ -51,6 +52,7 @@
     </w:p>
     <w:p>
       <w:pPr>
+        <w:outlineLvl w:val="0"/>
         <w:rPr>
           <w:b/>
           <w:sz w:val="32"/>
@@ -113,21 +115,8 @@
       <w:r>
         <w:t xml:space="preserve"> </w:t>
       </w:r>
-      <w:proofErr w:type="spellStart"/>
-      <w:r>
-        <w:t>WordNet</w:t>
-      </w:r>
-      <w:proofErr w:type="spellEnd"/>
-      <w:r>
-        <w:t xml:space="preserve"> 3.0 (not included, and optionally the </w:t>
-      </w:r>
-      <w:proofErr w:type="spellStart"/>
-      <w:r>
-        <w:t>WordNet</w:t>
-      </w:r>
-      <w:proofErr w:type="spellEnd"/>
-      <w:r>
-        <w:t xml:space="preserve"> 3.1 data files)</w:t>
+      <w:r>
+        <w:t>WordNet 3.0 (not included, and optionally the WordNet 3.1 data files)</w:t>
       </w:r>
     </w:p>
     <w:p>
@@ -139,17 +128,9 @@
         </w:numPr>
       </w:pPr>
       <w:r>
-        <w:t xml:space="preserve">Download </w:t>
-      </w:r>
-      <w:proofErr w:type="spellStart"/>
-      <w:r>
-        <w:t>WordNet</w:t>
-      </w:r>
-      <w:proofErr w:type="spellEnd"/>
-      <w:r>
-        <w:t xml:space="preserve"> from </w:t>
-      </w:r>
-      <w:hyperlink r:id="rId6" w:history="1">
+        <w:t xml:space="preserve">Download WordNet from </w:t>
+      </w:r>
+      <w:hyperlink r:id="rId5" w:history="1">
         <w:r>
           <w:rPr>
             <w:rStyle w:val="Hyperlink"/>
@@ -175,29 +156,24 @@
       <w:r>
         <w:t>Configure the properties file (</w:t>
       </w:r>
-      <w:r>
-        <w:rPr>
-          <w:rFonts w:ascii="Courier" w:hAnsi="Courier"/>
-          <w:sz w:val="22"/>
-        </w:rPr>
-        <w:t>prop/</w:t>
-      </w:r>
-      <w:proofErr w:type="spellStart"/>
-      <w:r>
-        <w:rPr>
-          <w:rFonts w:ascii="Courier" w:hAnsi="Courier"/>
-          <w:sz w:val="22"/>
-        </w:rPr>
-        <w:t>english</w:t>
-      </w:r>
-      <w:r>
-        <w:rPr>
-          <w:rFonts w:ascii="Courier" w:hAnsi="Courier"/>
-          <w:sz w:val="22"/>
-        </w:rPr>
-        <w:t>-srl.properties</w:t>
-      </w:r>
-      <w:proofErr w:type="spellEnd"/>
+      <w:proofErr w:type="spellStart"/>
+      <w:proofErr w:type="gramStart"/>
+      <w:r>
+        <w:rPr>
+          <w:rFonts w:ascii="Courier" w:hAnsi="Courier"/>
+          <w:sz w:val="22"/>
+        </w:rPr>
+        <w:t>clear</w:t>
+      </w:r>
+      <w:r>
+        <w:rPr>
+          <w:rFonts w:ascii="Courier" w:hAnsi="Courier"/>
+          <w:sz w:val="22"/>
+        </w:rPr>
+        <w:t>srl.properties</w:t>
+      </w:r>
+      <w:proofErr w:type="spellEnd"/>
+      <w:proofErr w:type="gramEnd"/>
       <w:r>
         <w:t>)</w:t>
       </w:r>
@@ -214,24 +190,25 @@
         <w:t xml:space="preserve">Set </w:t>
       </w:r>
       <w:proofErr w:type="spellStart"/>
-      <w:r>
-        <w:rPr>
-          <w:rFonts w:ascii="Courier" w:hAnsi="Courier"/>
-          <w:sz w:val="22"/>
-        </w:rPr>
-        <w:t>srl.wordnet_dic</w:t>
-      </w:r>
-      <w:proofErr w:type="spellEnd"/>
-      <w:r>
-        <w:t xml:space="preserve">=${location of </w:t>
-      </w:r>
-      <w:proofErr w:type="spellStart"/>
-      <w:r>
-        <w:t>WordNet</w:t>
-      </w:r>
-      <w:proofErr w:type="spellEnd"/>
-      <w:r>
-        <w:t xml:space="preserve"> </w:t>
+      <w:proofErr w:type="gramStart"/>
+      <w:r>
+        <w:rPr>
+          <w:rFonts w:ascii="Courier" w:hAnsi="Courier"/>
+          <w:sz w:val="22"/>
+        </w:rPr>
+        <w:t>english.wordnet</w:t>
+      </w:r>
+      <w:proofErr w:type="gramEnd"/>
+      <w:r>
+        <w:rPr>
+          <w:rFonts w:ascii="Courier" w:hAnsi="Courier"/>
+          <w:sz w:val="22"/>
+        </w:rPr>
+        <w:t>_dic</w:t>
+      </w:r>
+      <w:proofErr w:type="spellEnd"/>
+      <w:r>
+        <w:t xml:space="preserve">=${location of WordNet </w:t>
       </w:r>
       <w:proofErr w:type="spellStart"/>
       <w:r>
@@ -274,15 +251,7 @@
         </w:rPr>
       </w:pPr>
       <w:r>
-        <w:t xml:space="preserve">Ex: if </w:t>
-      </w:r>
-      <w:proofErr w:type="spellStart"/>
-      <w:r>
-        <w:t>WordNet</w:t>
-      </w:r>
-      <w:proofErr w:type="spellEnd"/>
-      <w:r>
-        <w:t xml:space="preserve"> is installed in </w:t>
+        <w:t xml:space="preserve">Ex: if WordNet is installed in </w:t>
       </w:r>
       <w:r>
         <w:rPr>
@@ -470,20 +439,13 @@
       <w:r>
         <w:t xml:space="preserve"> 5.0 training data (</w:t>
       </w:r>
-      <w:r>
-        <w:rPr>
-          <w:rFonts w:ascii="Courier" w:hAnsi="Courier"/>
-          <w:sz w:val="22"/>
-        </w:rPr>
-        <w:t>models/en.ontonotes5</w:t>
-      </w:r>
       <w:proofErr w:type="gramStart"/>
       <w:r>
         <w:rPr>
           <w:rFonts w:ascii="Courier" w:hAnsi="Courier"/>
           <w:sz w:val="22"/>
         </w:rPr>
-        <w:t>.[</w:t>
+        <w:t>models/en.ontonotes5.[</w:t>
       </w:r>
       <w:proofErr w:type="spellStart"/>
       <w:proofErr w:type="gramEnd"/>
@@ -558,6 +520,7 @@
     <w:p/>
     <w:p>
       <w:pPr>
+        <w:outlineLvl w:val="0"/>
         <w:rPr>
           <w:b/>
           <w:sz w:val="32"/>
@@ -711,25 +674,7 @@
           <w:sz w:val="22"/>
           <w:szCs w:val="22"/>
         </w:rPr>
-        <w:t>??</w:t>
-      </w:r>
-      <w:proofErr w:type="gramStart"/>
-      <w:r>
-        <w:rPr>
-          <w:rFonts w:ascii="Courier" w:hAnsi="Courier"/>
-          <w:sz w:val="22"/>
-          <w:szCs w:val="22"/>
-        </w:rPr>
-        <w:t>g</w:t>
-      </w:r>
-      <w:proofErr w:type="gramEnd"/>
-      <w:r>
-        <w:rPr>
-          <w:rFonts w:ascii="Courier" w:hAnsi="Courier"/>
-          <w:sz w:val="22"/>
-          <w:szCs w:val="22"/>
-        </w:rPr>
-        <w:t xml:space="preserve"> ...”)</w:t>
+        <w:t>??g ...”)</w:t>
       </w:r>
     </w:p>
     <w:p>
@@ -833,7 +778,6 @@
           <w:numId w:val="3"/>
         </w:numPr>
       </w:pPr>
-      <w:proofErr w:type="gramStart"/>
       <w:r>
         <w:lastRenderedPageBreak/>
         <w:t xml:space="preserve">Invoke </w:t>
@@ -844,19 +788,45 @@
           <w:sz w:val="22"/>
           <w:szCs w:val="22"/>
         </w:rPr>
-        <w:t>./</w:t>
-      </w:r>
+        <w:t xml:space="preserve">java </w:t>
+      </w:r>
+      <w:proofErr w:type="spellStart"/>
+      <w:proofErr w:type="gramStart"/>
+      <w:r>
+        <w:rPr>
+          <w:rFonts w:ascii="Courier" w:hAnsi="Courier"/>
+          <w:sz w:val="22"/>
+          <w:szCs w:val="22"/>
+        </w:rPr>
+        <w:t>edu.</w:t>
+      </w:r>
+      <w:r>
+        <w:rPr>
+          <w:rFonts w:ascii="Courier" w:hAnsi="Courier"/>
+          <w:sz w:val="22"/>
+          <w:szCs w:val="22"/>
+        </w:rPr>
+        <w:t>colorado.clear.srl.RunSRL</w:t>
+      </w:r>
+      <w:proofErr w:type="spellEnd"/>
       <w:proofErr w:type="gramEnd"/>
       <w:r>
         <w:rPr>
           <w:rFonts w:ascii="Courier" w:hAnsi="Courier"/>
-          <w:sz w:val="22"/>
-          <w:szCs w:val="22"/>
-        </w:rPr>
-        <w:t>runsrl.sh</w:t>
-      </w:r>
-      <w:r>
-        <w:t xml:space="preserve"> –h to familiarize </w:t>
+          <w:sz w:val="21"/>
+          <w:szCs w:val="22"/>
+        </w:rPr>
+        <w:t xml:space="preserve"> </w:t>
+      </w:r>
+      <w:r>
+        <w:rPr>
+          <w:rFonts w:ascii="Courier" w:hAnsi="Courier"/>
+          <w:sz w:val="22"/>
+        </w:rPr>
+        <w:t>–h</w:t>
+      </w:r>
+      <w:r>
+        <w:t xml:space="preserve"> to familiarize </w:t>
       </w:r>
       <w:r>
         <w:t xml:space="preserve">with </w:t>
@@ -884,6 +854,23 @@
         <w:t>-</w:t>
       </w:r>
       <w:proofErr w:type="spellStart"/>
+      <w:r>
+        <w:rPr>
+          <w:rFonts w:ascii="Courier" w:hAnsi="Courier"/>
+          <w:sz w:val="18"/>
+          <w:szCs w:val="22"/>
+        </w:rPr>
+        <w:t>compressOutput</w:t>
+      </w:r>
+      <w:proofErr w:type="spellEnd"/>
+      <w:r>
+        <w:rPr>
+          <w:rFonts w:ascii="Courier" w:hAnsi="Courier"/>
+          <w:sz w:val="18"/>
+          <w:szCs w:val="22"/>
+        </w:rPr>
+        <w:t xml:space="preserve">                      </w:t>
+      </w:r>
       <w:proofErr w:type="gramStart"/>
       <w:r>
         <w:rPr>
@@ -891,9 +878,8 @@
           <w:sz w:val="18"/>
           <w:szCs w:val="22"/>
         </w:rPr>
-        <w:t>compressOutput</w:t>
-      </w:r>
-      <w:proofErr w:type="spellEnd"/>
+        <w:t xml:space="preserve">  :</w:t>
+      </w:r>
       <w:proofErr w:type="gramEnd"/>
       <w:r>
         <w:rPr>
@@ -901,7 +887,7 @@
           <w:sz w:val="18"/>
           <w:szCs w:val="22"/>
         </w:rPr>
-        <w:t xml:space="preserve">                        : Compress the SRL output</w:t>
+        <w:t xml:space="preserve"> Compress the SRL output</w:t>
       </w:r>
     </w:p>
     <w:p>
@@ -923,6 +909,23 @@
         <w:t>-</w:t>
       </w:r>
       <w:proofErr w:type="spellStart"/>
+      <w:r>
+        <w:rPr>
+          <w:rFonts w:ascii="Courier" w:hAnsi="Courier"/>
+          <w:sz w:val="18"/>
+          <w:szCs w:val="22"/>
+        </w:rPr>
+        <w:t>depIn</w:t>
+      </w:r>
+      <w:proofErr w:type="spellEnd"/>
+      <w:r>
+        <w:rPr>
+          <w:rFonts w:ascii="Courier" w:hAnsi="Courier"/>
+          <w:sz w:val="18"/>
+          <w:szCs w:val="22"/>
+        </w:rPr>
+        <w:t xml:space="preserve"> FILE                          </w:t>
+      </w:r>
       <w:proofErr w:type="gramStart"/>
       <w:r>
         <w:rPr>
@@ -930,9 +933,8 @@
           <w:sz w:val="18"/>
           <w:szCs w:val="22"/>
         </w:rPr>
-        <w:t>depIn</w:t>
-      </w:r>
-      <w:proofErr w:type="spellEnd"/>
+        <w:t xml:space="preserve">  :</w:t>
+      </w:r>
       <w:proofErr w:type="gramEnd"/>
       <w:r>
         <w:rPr>
@@ -940,12 +942,11 @@
           <w:sz w:val="18"/>
           <w:szCs w:val="22"/>
         </w:rPr>
-        <w:t xml:space="preserve"> FILE                            : dependency input file/directory</w:t>
-      </w:r>
-    </w:p>
-    <w:p>
-      <w:pPr>
-        <w:pStyle w:val="ListParagraph"/>
+        <w:t xml:space="preserve"> dependency input file/directory</w:t>
+      </w:r>
+    </w:p>
+    <w:p>
+      <w:pPr>
         <w:ind w:left="360"/>
         <w:rPr>
           <w:rFonts w:ascii="Courier" w:hAnsi="Courier"/>
@@ -959,7 +960,7 @@
           <w:sz w:val="18"/>
           <w:szCs w:val="22"/>
         </w:rPr>
-        <w:t>-</w:t>
+        <w:t xml:space="preserve">-format [TEXT | PROPBANK |           </w:t>
       </w:r>
       <w:proofErr w:type="gramStart"/>
       <w:r>
@@ -968,7 +969,7 @@
           <w:sz w:val="18"/>
           <w:szCs w:val="22"/>
         </w:rPr>
-        <w:t>format</w:t>
+        <w:t xml:space="preserve">  :</w:t>
       </w:r>
       <w:proofErr w:type="gramEnd"/>
       <w:r>
@@ -977,7 +978,7 @@
           <w:sz w:val="18"/>
           <w:szCs w:val="22"/>
         </w:rPr>
-        <w:t xml:space="preserve"> [TEXT | PROPBANK | PROPBANK_PR : </w:t>
+        <w:t xml:space="preserve"> </w:t>
       </w:r>
       <w:proofErr w:type="spellStart"/>
       <w:r>
@@ -1000,7 +1001,6 @@
     </w:p>
     <w:p>
       <w:pPr>
-        <w:pStyle w:val="ListParagraph"/>
         <w:ind w:left="360"/>
         <w:rPr>
           <w:rFonts w:ascii="Courier" w:hAnsi="Courier"/>
@@ -1014,7 +1014,43 @@
           <w:sz w:val="18"/>
           <w:szCs w:val="22"/>
         </w:rPr>
-        <w:t>OB | CONLL | CONLL_DEP</w:t>
+        <w:t xml:space="preserve"> PROPBANK_PROB | CONLL | CONLL_DEP |       </w:t>
+      </w:r>
+    </w:p>
+    <w:p>
+      <w:pPr>
+        <w:ind w:left="360"/>
+        <w:rPr>
+          <w:rFonts w:ascii="Courier" w:hAnsi="Courier"/>
+          <w:sz w:val="18"/>
+          <w:szCs w:val="22"/>
+        </w:rPr>
+      </w:pPr>
+      <w:r>
+        <w:rPr>
+          <w:rFonts w:ascii="Courier" w:hAnsi="Courier"/>
+          <w:sz w:val="18"/>
+          <w:szCs w:val="22"/>
+        </w:rPr>
+        <w:t xml:space="preserve"> BINARY]                                   </w:t>
+      </w:r>
+    </w:p>
+    <w:p>
+      <w:pPr>
+        <w:ind w:left="360"/>
+        <w:rPr>
+          <w:rFonts w:ascii="Courier" w:hAnsi="Courier"/>
+          <w:sz w:val="18"/>
+          <w:szCs w:val="22"/>
+        </w:rPr>
+      </w:pPr>
+      <w:r>
+        <w:rPr>
+          <w:rFonts w:ascii="Courier" w:hAnsi="Courier"/>
+          <w:sz w:val="18"/>
+          <w:szCs w:val="22"/>
+        </w:rPr>
+        <w:t xml:space="preserve"> -h                                   </w:t>
       </w:r>
       <w:proofErr w:type="gramStart"/>
       <w:r>
@@ -1023,7 +1059,7 @@
           <w:sz w:val="18"/>
           <w:szCs w:val="22"/>
         </w:rPr>
-        <w:t>]                :</w:t>
+        <w:t xml:space="preserve">  :</w:t>
       </w:r>
       <w:proofErr w:type="gramEnd"/>
       <w:r>
@@ -1032,12 +1068,11 @@
           <w:sz w:val="18"/>
           <w:szCs w:val="22"/>
         </w:rPr>
-        <w:t xml:space="preserve">  </w:t>
-      </w:r>
-    </w:p>
-    <w:p>
-      <w:pPr>
-        <w:pStyle w:val="ListParagraph"/>
+        <w:t xml:space="preserve"> help message</w:t>
+      </w:r>
+    </w:p>
+    <w:p>
+      <w:pPr>
         <w:ind w:left="360"/>
         <w:rPr>
           <w:rFonts w:ascii="Courier" w:hAnsi="Courier"/>
@@ -1051,7 +1086,7 @@
           <w:sz w:val="18"/>
           <w:szCs w:val="22"/>
         </w:rPr>
-        <w:t>-</w:t>
+        <w:t xml:space="preserve"> -in FILE                             </w:t>
       </w:r>
       <w:proofErr w:type="gramStart"/>
       <w:r>
@@ -1060,7 +1095,7 @@
           <w:sz w:val="18"/>
           <w:szCs w:val="22"/>
         </w:rPr>
-        <w:t>h</w:t>
+        <w:t xml:space="preserve">  :</w:t>
       </w:r>
       <w:proofErr w:type="gramEnd"/>
       <w:r>
@@ -1069,12 +1104,11 @@
           <w:sz w:val="18"/>
           <w:szCs w:val="22"/>
         </w:rPr>
-        <w:t xml:space="preserve">                                     : help message</w:t>
-      </w:r>
-    </w:p>
-    <w:p>
-      <w:pPr>
-        <w:pStyle w:val="ListParagraph"/>
+        <w:t xml:space="preserve"> input file/directory</w:t>
+      </w:r>
+    </w:p>
+    <w:p>
+      <w:pPr>
         <w:ind w:left="360"/>
         <w:rPr>
           <w:rFonts w:ascii="Courier" w:hAnsi="Courier"/>
@@ -1088,7 +1122,25 @@
           <w:sz w:val="18"/>
           <w:szCs w:val="22"/>
         </w:rPr>
-        <w:t>-</w:t>
+        <w:t xml:space="preserve"> -</w:t>
+      </w:r>
+      <w:proofErr w:type="spellStart"/>
+      <w:r>
+        <w:rPr>
+          <w:rFonts w:ascii="Courier" w:hAnsi="Courier"/>
+          <w:sz w:val="18"/>
+          <w:szCs w:val="22"/>
+        </w:rPr>
+        <w:t>inCorpus</w:t>
+      </w:r>
+      <w:proofErr w:type="spellEnd"/>
+      <w:r>
+        <w:rPr>
+          <w:rFonts w:ascii="Courier" w:hAnsi="Courier"/>
+          <w:sz w:val="18"/>
+          <w:szCs w:val="22"/>
+        </w:rPr>
+        <w:t xml:space="preserve"> VAL                        </w:t>
       </w:r>
       <w:proofErr w:type="gramStart"/>
       <w:r>
@@ -1097,7 +1149,7 @@
           <w:sz w:val="18"/>
           <w:szCs w:val="22"/>
         </w:rPr>
-        <w:t>in</w:t>
+        <w:t xml:space="preserve">  :</w:t>
       </w:r>
       <w:proofErr w:type="gramEnd"/>
       <w:r>
@@ -1106,12 +1158,11 @@
           <w:sz w:val="18"/>
           <w:szCs w:val="22"/>
         </w:rPr>
-        <w:t xml:space="preserve"> FILE                               : input file/directory</w:t>
-      </w:r>
-    </w:p>
-    <w:p>
-      <w:pPr>
-        <w:pStyle w:val="ListParagraph"/>
+        <w:t xml:space="preserve"> input corpus directory (overwrites</w:t>
+      </w:r>
+    </w:p>
+    <w:p>
+      <w:pPr>
         <w:ind w:left="360"/>
         <w:rPr>
           <w:rFonts w:ascii="Courier" w:hAnsi="Courier"/>
@@ -1125,9 +1176,62 @@
           <w:sz w:val="18"/>
           <w:szCs w:val="22"/>
         </w:rPr>
-        <w:t>-</w:t>
-      </w:r>
-      <w:proofErr w:type="spellStart"/>
+        <w:t xml:space="preserve">                                          </w:t>
+      </w:r>
+      <w:proofErr w:type="spellStart"/>
+      <w:r>
+        <w:rPr>
+          <w:rFonts w:ascii="Courier" w:hAnsi="Courier"/>
+          <w:sz w:val="18"/>
+          <w:szCs w:val="22"/>
+        </w:rPr>
+        <w:t>everyrthing</w:t>
+      </w:r>
+      <w:proofErr w:type="spellEnd"/>
+      <w:r>
+        <w:rPr>
+          <w:rFonts w:ascii="Courier" w:hAnsi="Courier"/>
+          <w:sz w:val="18"/>
+          <w:szCs w:val="22"/>
+        </w:rPr>
+        <w:t xml:space="preserve"> else about the input)</w:t>
+      </w:r>
+    </w:p>
+    <w:p>
+      <w:pPr>
+        <w:ind w:left="360"/>
+        <w:rPr>
+          <w:rFonts w:ascii="Courier" w:hAnsi="Courier"/>
+          <w:sz w:val="18"/>
+          <w:szCs w:val="22"/>
+        </w:rPr>
+      </w:pPr>
+      <w:r>
+        <w:rPr>
+          <w:rFonts w:ascii="Courier" w:hAnsi="Courier"/>
+          <w:sz w:val="18"/>
+          <w:szCs w:val="22"/>
+        </w:rPr>
+        <w:t xml:space="preserve"> -</w:t>
+      </w:r>
+      <w:proofErr w:type="spellStart"/>
+      <w:r>
+        <w:rPr>
+          <w:rFonts w:ascii="Courier" w:hAnsi="Courier"/>
+          <w:sz w:val="18"/>
+          <w:szCs w:val="22"/>
+        </w:rPr>
+        <w:t>inList</w:t>
+      </w:r>
+      <w:proofErr w:type="spellEnd"/>
+      <w:r>
+        <w:rPr>
+          <w:rFonts w:ascii="Courier" w:hAnsi="Courier"/>
+          <w:sz w:val="18"/>
+          <w:szCs w:val="22"/>
+        </w:rPr>
+        <w:t xml:space="preserve"> FILE                         </w:t>
+      </w:r>
       <w:proofErr w:type="gramStart"/>
       <w:r>
         <w:rPr>
@@ -1135,9 +1239,8 @@
           <w:sz w:val="18"/>
           <w:szCs w:val="22"/>
         </w:rPr>
-        <w:t>inList</w:t>
-      </w:r>
-      <w:proofErr w:type="spellEnd"/>
+        <w:t xml:space="preserve">  :</w:t>
+      </w:r>
       <w:proofErr w:type="gramEnd"/>
       <w:r>
         <w:rPr>
@@ -1145,20 +1248,11 @@
           <w:sz w:val="18"/>
           <w:szCs w:val="22"/>
         </w:rPr>
-        <w:t xml:space="preserve"> FILE                           : list of files in the input </w:t>
-      </w:r>
-      <w:r>
-        <w:rPr>
-          <w:rFonts w:ascii="Courier" w:hAnsi="Courier"/>
-          <w:sz w:val="18"/>
-          <w:szCs w:val="22"/>
-        </w:rPr>
-        <w:t xml:space="preserve">         </w:t>
-      </w:r>
-    </w:p>
-    <w:p>
-      <w:pPr>
-        <w:pStyle w:val="ListParagraph"/>
+        <w:t xml:space="preserve"> list of files in the input directory</w:t>
+      </w:r>
+    </w:p>
+    <w:p>
+      <w:pPr>
         <w:ind w:left="360"/>
         <w:rPr>
           <w:rFonts w:ascii="Courier" w:hAnsi="Courier"/>
@@ -1172,7 +1266,25 @@
           <w:sz w:val="18"/>
           <w:szCs w:val="22"/>
         </w:rPr>
-        <w:t xml:space="preserve">                                         </w:t>
+        <w:t xml:space="preserve">                                          to process (overwrites regex)</w:t>
+      </w:r>
+    </w:p>
+    <w:p>
+      <w:pPr>
+        <w:ind w:left="360"/>
+        <w:rPr>
+          <w:rFonts w:ascii="Courier" w:hAnsi="Courier"/>
+          <w:sz w:val="18"/>
+          <w:szCs w:val="22"/>
+        </w:rPr>
+      </w:pPr>
+      <w:r>
+        <w:rPr>
+          <w:rFonts w:ascii="Courier" w:hAnsi="Courier"/>
+          <w:sz w:val="18"/>
+          <w:szCs w:val="22"/>
+        </w:rPr>
+        <w:t xml:space="preserve"> -model VAL                           </w:t>
       </w:r>
       <w:proofErr w:type="gramStart"/>
       <w:r>
@@ -1181,15 +1293,7 @@
           <w:sz w:val="18"/>
           <w:szCs w:val="22"/>
         </w:rPr>
-        <w:t>director</w:t>
-      </w:r>
-      <w:r>
-        <w:rPr>
-          <w:rFonts w:ascii="Courier" w:hAnsi="Courier"/>
-          <w:sz w:val="18"/>
-          <w:szCs w:val="22"/>
-        </w:rPr>
-        <w:t>y</w:t>
+        <w:t xml:space="preserve">  :</w:t>
       </w:r>
       <w:proofErr w:type="gramEnd"/>
       <w:r>
@@ -1198,20 +1302,11 @@
           <w:sz w:val="18"/>
           <w:szCs w:val="22"/>
         </w:rPr>
-        <w:t xml:space="preserve"> </w:t>
-      </w:r>
-      <w:r>
-        <w:rPr>
-          <w:rFonts w:ascii="Courier" w:hAnsi="Courier"/>
-          <w:sz w:val="18"/>
-          <w:szCs w:val="22"/>
-        </w:rPr>
-        <w:t xml:space="preserve">to process (overwrites </w:t>
-      </w:r>
-    </w:p>
-    <w:p>
-      <w:pPr>
-        <w:pStyle w:val="ListParagraph"/>
+        <w:t xml:space="preserve"> model file to use</w:t>
+      </w:r>
+    </w:p>
+    <w:p>
+      <w:pPr>
         <w:ind w:left="360"/>
         <w:rPr>
           <w:rFonts w:ascii="Courier" w:hAnsi="Courier"/>
@@ -1225,7 +1320,7 @@
           <w:sz w:val="18"/>
           <w:szCs w:val="22"/>
         </w:rPr>
-        <w:t xml:space="preserve">                                         </w:t>
+        <w:t xml:space="preserve"> -out FILE                            </w:t>
       </w:r>
       <w:proofErr w:type="gramStart"/>
       <w:r>
@@ -1234,7 +1329,7 @@
           <w:sz w:val="18"/>
           <w:szCs w:val="22"/>
         </w:rPr>
-        <w:t>regex</w:t>
+        <w:t xml:space="preserve">  :</w:t>
       </w:r>
       <w:proofErr w:type="gramEnd"/>
       <w:r>
@@ -1243,12 +1338,11 @@
           <w:sz w:val="18"/>
           <w:szCs w:val="22"/>
         </w:rPr>
-        <w:t>)</w:t>
-      </w:r>
-    </w:p>
-    <w:p>
-      <w:pPr>
-        <w:pStyle w:val="ListParagraph"/>
+        <w:t xml:space="preserve"> output file/directory</w:t>
+      </w:r>
+    </w:p>
+    <w:p>
+      <w:pPr>
         <w:ind w:left="360"/>
         <w:rPr>
           <w:rFonts w:ascii="Courier" w:hAnsi="Courier"/>
@@ -1262,7 +1356,25 @@
           <w:sz w:val="18"/>
           <w:szCs w:val="22"/>
         </w:rPr>
-        <w:t>-</w:t>
+        <w:t xml:space="preserve"> -</w:t>
+      </w:r>
+      <w:proofErr w:type="spellStart"/>
+      <w:r>
+        <w:rPr>
+          <w:rFonts w:ascii="Courier" w:hAnsi="Courier"/>
+          <w:sz w:val="18"/>
+          <w:szCs w:val="22"/>
+        </w:rPr>
+        <w:t>outputParse</w:t>
+      </w:r>
+      <w:proofErr w:type="spellEnd"/>
+      <w:r>
+        <w:rPr>
+          <w:rFonts w:ascii="Courier" w:hAnsi="Courier"/>
+          <w:sz w:val="18"/>
+          <w:szCs w:val="22"/>
+        </w:rPr>
+        <w:t xml:space="preserve">                         </w:t>
       </w:r>
       <w:proofErr w:type="gramStart"/>
       <w:r>
@@ -1271,7 +1383,7 @@
           <w:sz w:val="18"/>
           <w:szCs w:val="22"/>
         </w:rPr>
-        <w:t>model</w:t>
+        <w:t xml:space="preserve">  :</w:t>
       </w:r>
       <w:proofErr w:type="gramEnd"/>
       <w:r>
@@ -1280,12 +1392,11 @@
           <w:sz w:val="18"/>
           <w:szCs w:val="22"/>
         </w:rPr>
-        <w:t xml:space="preserve"> VAL                             : model file to use</w:t>
-      </w:r>
-    </w:p>
-    <w:p>
-      <w:pPr>
-        <w:pStyle w:val="ListParagraph"/>
+        <w:t xml:space="preserve"> output the intermediary parse</w:t>
+      </w:r>
+    </w:p>
+    <w:p>
+      <w:pPr>
         <w:ind w:left="360"/>
         <w:rPr>
           <w:rFonts w:ascii="Courier" w:hAnsi="Courier"/>
@@ -1299,7 +1410,7 @@
           <w:sz w:val="18"/>
           <w:szCs w:val="22"/>
         </w:rPr>
-        <w:t>-</w:t>
+        <w:t xml:space="preserve"> -parsed                              </w:t>
       </w:r>
       <w:proofErr w:type="gramStart"/>
       <w:r>
@@ -1308,7 +1419,7 @@
           <w:sz w:val="18"/>
           <w:szCs w:val="22"/>
         </w:rPr>
-        <w:t>out</w:t>
+        <w:t xml:space="preserve">  :</w:t>
       </w:r>
       <w:proofErr w:type="gramEnd"/>
       <w:r>
@@ -1317,12 +1428,11 @@
           <w:sz w:val="18"/>
           <w:szCs w:val="22"/>
         </w:rPr>
-        <w:t xml:space="preserve"> FILE                              : output file/directory</w:t>
-      </w:r>
-    </w:p>
-    <w:p>
-      <w:pPr>
-        <w:pStyle w:val="ListParagraph"/>
+        <w:t xml:space="preserve"> input is parse trees</w:t>
+      </w:r>
+    </w:p>
+    <w:p>
+      <w:pPr>
         <w:ind w:left="360"/>
         <w:rPr>
           <w:rFonts w:ascii="Courier" w:hAnsi="Courier"/>
@@ -1336,9 +1446,8 @@
           <w:sz w:val="18"/>
           <w:szCs w:val="22"/>
         </w:rPr>
-        <w:t>-</w:t>
-      </w:r>
-      <w:proofErr w:type="spellStart"/>
+        <w:t xml:space="preserve"> -prop FILE                           </w:t>
+      </w:r>
       <w:proofErr w:type="gramStart"/>
       <w:r>
         <w:rPr>
@@ -1346,9 +1455,8 @@
           <w:sz w:val="18"/>
           <w:szCs w:val="22"/>
         </w:rPr>
-        <w:t>outputParse</w:t>
-      </w:r>
-      <w:proofErr w:type="spellEnd"/>
+        <w:t xml:space="preserve">  :</w:t>
+      </w:r>
       <w:proofErr w:type="gramEnd"/>
       <w:r>
         <w:rPr>
@@ -1356,12 +1464,11 @@
           <w:sz w:val="18"/>
           <w:szCs w:val="22"/>
         </w:rPr>
-        <w:t xml:space="preserve">                           : output the intermediary parse</w:t>
-      </w:r>
-    </w:p>
-    <w:p>
-      <w:pPr>
-        <w:pStyle w:val="ListParagraph"/>
+        <w:t xml:space="preserve"> properties file</w:t>
+      </w:r>
+    </w:p>
+    <w:p>
+      <w:pPr>
         <w:ind w:left="360"/>
         <w:rPr>
           <w:rFonts w:ascii="Courier" w:hAnsi="Courier"/>
@@ -1375,7 +1482,25 @@
           <w:sz w:val="18"/>
           <w:szCs w:val="22"/>
         </w:rPr>
-        <w:t>-</w:t>
+        <w:t xml:space="preserve"> -</w:t>
+      </w:r>
+      <w:proofErr w:type="spellStart"/>
+      <w:r>
+        <w:rPr>
+          <w:rFonts w:ascii="Courier" w:hAnsi="Courier"/>
+          <w:sz w:val="18"/>
+          <w:szCs w:val="22"/>
+        </w:rPr>
+        <w:t>usePBCorpus</w:t>
+      </w:r>
+      <w:proofErr w:type="spellEnd"/>
+      <w:r>
+        <w:rPr>
+          <w:rFonts w:ascii="Courier" w:hAnsi="Courier"/>
+          <w:sz w:val="18"/>
+          <w:szCs w:val="22"/>
+        </w:rPr>
+        <w:t xml:space="preserve"> VAL                     </w:t>
       </w:r>
       <w:proofErr w:type="gramStart"/>
       <w:r>
@@ -1384,7 +1509,7 @@
           <w:sz w:val="18"/>
           <w:szCs w:val="22"/>
         </w:rPr>
-        <w:t>parsed</w:t>
+        <w:t xml:space="preserve">  :</w:t>
       </w:r>
       <w:proofErr w:type="gramEnd"/>
       <w:r>
@@ -1393,12 +1518,19 @@
           <w:sz w:val="18"/>
           <w:szCs w:val="22"/>
         </w:rPr>
-        <w:t xml:space="preserve">                                : input is parse trees</w:t>
-      </w:r>
-    </w:p>
-    <w:p>
-      <w:pPr>
-        <w:pStyle w:val="ListParagraph"/>
+        <w:t xml:space="preserve"> use specified PropBank corpus to </w:t>
+      </w:r>
+      <w:r>
+        <w:rPr>
+          <w:rFonts w:ascii="Courier" w:hAnsi="Courier"/>
+          <w:sz w:val="18"/>
+          <w:szCs w:val="22"/>
+        </w:rPr>
+        <w:t xml:space="preserve">       </w:t>
+      </w:r>
+    </w:p>
+    <w:p>
+      <w:pPr>
         <w:ind w:left="360"/>
         <w:rPr>
           <w:rFonts w:ascii="Courier" w:hAnsi="Courier"/>
@@ -1412,30 +1544,35 @@
           <w:sz w:val="18"/>
           <w:szCs w:val="22"/>
         </w:rPr>
-        <w:t>-</w:t>
-      </w:r>
-      <w:proofErr w:type="gramStart"/>
-      <w:r>
-        <w:rPr>
-          <w:rFonts w:ascii="Courier" w:hAnsi="Courier"/>
-          <w:sz w:val="18"/>
-          <w:szCs w:val="22"/>
-        </w:rPr>
-        <w:t>prop</w:t>
-      </w:r>
-      <w:proofErr w:type="gramEnd"/>
-      <w:r>
-        <w:rPr>
-          <w:rFonts w:ascii="Courier" w:hAnsi="Courier"/>
-          <w:sz w:val="18"/>
-          <w:szCs w:val="22"/>
-        </w:rPr>
-        <w:t xml:space="preserve"> FILE                             : properties file</w:t>
-      </w:r>
-    </w:p>
-    <w:p>
-      <w:pPr>
-        <w:pStyle w:val="ListParagraph"/>
+        <w:t xml:space="preserve">                                          </w:t>
+      </w:r>
+      <w:r>
+        <w:rPr>
+          <w:rFonts w:ascii="Courier" w:hAnsi="Courier"/>
+          <w:sz w:val="18"/>
+          <w:szCs w:val="22"/>
+        </w:rPr>
+        <w:t>find</w:t>
+      </w:r>
+      <w:r>
+        <w:rPr>
+          <w:rFonts w:ascii="Courier" w:hAnsi="Courier"/>
+          <w:sz w:val="18"/>
+          <w:szCs w:val="22"/>
+        </w:rPr>
+        <w:t xml:space="preserve"> </w:t>
+      </w:r>
+      <w:r>
+        <w:rPr>
+          <w:rFonts w:ascii="Courier" w:hAnsi="Courier"/>
+          <w:sz w:val="18"/>
+          <w:szCs w:val="22"/>
+        </w:rPr>
+        <w:t>predicates</w:t>
+      </w:r>
+    </w:p>
+    <w:p>
+      <w:pPr>
         <w:ind w:left="360"/>
         <w:rPr>
           <w:rFonts w:ascii="Courier" w:hAnsi="Courier"/>
@@ -1443,97 +1580,6 @@
           <w:szCs w:val="22"/>
         </w:rPr>
       </w:pPr>
-      <w:r>
-        <w:rPr>
-          <w:rFonts w:ascii="Courier" w:hAnsi="Courier"/>
-          <w:sz w:val="18"/>
-          <w:szCs w:val="22"/>
-        </w:rPr>
-        <w:t>-</w:t>
-      </w:r>
-      <w:proofErr w:type="spellStart"/>
-      <w:proofErr w:type="gramStart"/>
-      <w:r>
-        <w:rPr>
-          <w:rFonts w:ascii="Courier" w:hAnsi="Courier"/>
-          <w:sz w:val="18"/>
-          <w:szCs w:val="22"/>
-        </w:rPr>
-        <w:t>usePBCorpus</w:t>
-      </w:r>
-      <w:proofErr w:type="spellEnd"/>
-      <w:proofErr w:type="gramEnd"/>
-      <w:r>
-        <w:rPr>
-          <w:rFonts w:ascii="Courier" w:hAnsi="Courier"/>
-          <w:sz w:val="18"/>
-          <w:szCs w:val="22"/>
-        </w:rPr>
-        <w:t xml:space="preserve"> VAL                       : use specified </w:t>
-      </w:r>
-      <w:proofErr w:type="spellStart"/>
-      <w:r>
-        <w:rPr>
-          <w:rFonts w:ascii="Courier" w:hAnsi="Courier"/>
-          <w:sz w:val="18"/>
-          <w:szCs w:val="22"/>
-        </w:rPr>
-        <w:t>PropBank</w:t>
-      </w:r>
-      <w:proofErr w:type="spellEnd"/>
-      <w:r>
-        <w:rPr>
-          <w:rFonts w:ascii="Courier" w:hAnsi="Courier"/>
-          <w:sz w:val="18"/>
-          <w:szCs w:val="22"/>
-        </w:rPr>
-        <w:t xml:space="preserve"> corpus to </w:t>
-      </w:r>
-    </w:p>
-    <w:p>
-      <w:pPr>
-        <w:pStyle w:val="ListParagraph"/>
-        <w:ind w:left="360"/>
-        <w:rPr>
-          <w:rFonts w:ascii="Courier" w:hAnsi="Courier"/>
-          <w:sz w:val="18"/>
-          <w:szCs w:val="22"/>
-        </w:rPr>
-      </w:pPr>
-      <w:r>
-        <w:rPr>
-          <w:rFonts w:ascii="Courier" w:hAnsi="Courier"/>
-          <w:sz w:val="18"/>
-          <w:szCs w:val="22"/>
-        </w:rPr>
-        <w:t xml:space="preserve">                                         </w:t>
-      </w:r>
-      <w:proofErr w:type="gramStart"/>
-      <w:r>
-        <w:rPr>
-          <w:rFonts w:ascii="Courier" w:hAnsi="Courier"/>
-          <w:sz w:val="18"/>
-          <w:szCs w:val="22"/>
-        </w:rPr>
-        <w:t>find</w:t>
-      </w:r>
-      <w:proofErr w:type="gramEnd"/>
-      <w:r>
-        <w:rPr>
-          <w:rFonts w:ascii="Courier" w:hAnsi="Courier"/>
-          <w:sz w:val="18"/>
-          <w:szCs w:val="22"/>
-        </w:rPr>
-        <w:t xml:space="preserve"> </w:t>
-      </w:r>
-      <w:r>
-        <w:rPr>
-          <w:rFonts w:ascii="Courier" w:hAnsi="Courier"/>
-          <w:sz w:val="18"/>
-          <w:szCs w:val="22"/>
-        </w:rPr>
-        <w:t>predicates</w:t>
-      </w:r>
     </w:p>
     <w:p>
       <w:pPr>
@@ -1542,7 +1588,16 @@
           <w:ilvl w:val="1"/>
           <w:numId w:val="3"/>
         </w:numPr>
-      </w:pPr>
+        <w:ind w:left="720"/>
+      </w:pPr>
+      <w:r>
+        <w:rPr>
+          <w:rFonts w:ascii="Courier" w:hAnsi="Courier"/>
+          <w:sz w:val="18"/>
+          <w:szCs w:val="22"/>
+        </w:rPr>
+        <w:t xml:space="preserve"> </w:t>
+      </w:r>
       <w:r>
         <w:rPr>
           <w:rFonts w:ascii="Courier" w:hAnsi="Courier"/>
@@ -1552,7 +1607,6 @@
         <w:t>-</w:t>
       </w:r>
       <w:proofErr w:type="spellStart"/>
-      <w:proofErr w:type="gramStart"/>
       <w:r>
         <w:rPr>
           <w:rFonts w:ascii="Courier" w:hAnsi="Courier"/>
@@ -1562,7 +1616,6 @@
         <w:t>compressOutput</w:t>
       </w:r>
       <w:proofErr w:type="spellEnd"/>
-      <w:proofErr w:type="gramEnd"/>
       <w:r>
         <w:rPr>
           <w:sz w:val="32"/>
@@ -1588,6 +1641,7 @@
           <w:ilvl w:val="1"/>
           <w:numId w:val="3"/>
         </w:numPr>
+        <w:ind w:left="720"/>
         <w:rPr>
           <w:sz w:val="32"/>
         </w:rPr>
@@ -1598,37 +1652,26 @@
           <w:sz w:val="22"/>
           <w:szCs w:val="22"/>
         </w:rPr>
-        <w:t>-</w:t>
+        <w:t>-format</w:t>
+      </w:r>
+      <w:r>
+        <w:t xml:space="preserve"> </w:t>
+      </w:r>
+      <w:r>
+        <w:t xml:space="preserve">outputs SRL </w:t>
       </w:r>
       <w:proofErr w:type="gramStart"/>
       <w:r>
-        <w:rPr>
-          <w:rFonts w:ascii="Courier" w:hAnsi="Courier"/>
-          <w:sz w:val="22"/>
-          <w:szCs w:val="22"/>
-        </w:rPr>
-        <w:t>format</w:t>
+        <w:t>in  TEXT</w:t>
       </w:r>
       <w:proofErr w:type="gramEnd"/>
       <w:r>
-        <w:t xml:space="preserve"> </w:t>
-      </w:r>
-      <w:r>
-        <w:t xml:space="preserve">outputs SRL in  TEXT , </w:t>
-      </w:r>
-      <w:proofErr w:type="spellStart"/>
-      <w:r>
-        <w:t>PropBank</w:t>
-      </w:r>
-      <w:proofErr w:type="spellEnd"/>
-      <w:r>
-        <w:t xml:space="preserve"> or CoNLL-2005 format</w:t>
+        <w:t xml:space="preserve"> , PropBank or CoNLL-2005 format</w:t>
       </w:r>
     </w:p>
     <w:p>
       <w:pPr>
         <w:pStyle w:val="ListParagraph"/>
-        <w:ind w:left="1080"/>
         <w:rPr>
           <w:sz w:val="32"/>
         </w:rPr>
@@ -1673,6 +1716,7 @@
           <w:ilvl w:val="1"/>
           <w:numId w:val="3"/>
         </w:numPr>
+        <w:ind w:left="720"/>
         <w:rPr>
           <w:sz w:val="32"/>
         </w:rPr>
@@ -1686,7 +1730,6 @@
         <w:t>-</w:t>
       </w:r>
       <w:proofErr w:type="spellStart"/>
-      <w:proofErr w:type="gramStart"/>
       <w:r>
         <w:rPr>
           <w:rFonts w:ascii="Courier" w:hAnsi="Courier"/>
@@ -1696,7 +1739,6 @@
         <w:t>inList</w:t>
       </w:r>
       <w:proofErr w:type="spellEnd"/>
-      <w:proofErr w:type="gramEnd"/>
       <w:r>
         <w:rPr>
           <w:sz w:val="32"/>
@@ -1714,6 +1756,7 @@
           <w:ilvl w:val="1"/>
           <w:numId w:val="3"/>
         </w:numPr>
+        <w:ind w:left="720"/>
         <w:rPr>
           <w:sz w:val="32"/>
         </w:rPr>
@@ -1727,7 +1770,6 @@
         <w:t>-</w:t>
       </w:r>
       <w:proofErr w:type="spellStart"/>
-      <w:proofErr w:type="gramStart"/>
       <w:r>
         <w:rPr>
           <w:rFonts w:ascii="Courier" w:hAnsi="Courier"/>
@@ -1737,7 +1779,6 @@
         <w:t>outputParse</w:t>
       </w:r>
       <w:proofErr w:type="spellEnd"/>
-      <w:proofErr w:type="gramEnd"/>
       <w:r>
         <w:rPr>
           <w:rFonts w:ascii="Courier" w:hAnsi="Courier"/>
@@ -1766,6 +1807,7 @@
           <w:ilvl w:val="1"/>
           <w:numId w:val="3"/>
         </w:numPr>
+        <w:ind w:left="720"/>
       </w:pPr>
       <w:r>
         <w:rPr>
@@ -1775,23 +1817,13 @@
         </w:rPr>
         <w:t>-</w:t>
       </w:r>
-      <w:proofErr w:type="gramStart"/>
-      <w:r>
-        <w:rPr>
-          <w:rFonts w:ascii="Courier" w:hAnsi="Courier"/>
-          <w:sz w:val="22"/>
-          <w:szCs w:val="22"/>
-        </w:rPr>
-        <w:t>parsed</w:t>
-      </w:r>
-      <w:proofErr w:type="gramEnd"/>
-      <w:r>
-        <w:rPr>
-          <w:rFonts w:ascii="Courier" w:hAnsi="Courier"/>
-          <w:sz w:val="22"/>
-          <w:szCs w:val="22"/>
-        </w:rPr>
-        <w:t xml:space="preserve"> </w:t>
+      <w:r>
+        <w:rPr>
+          <w:rFonts w:ascii="Courier" w:hAnsi="Courier"/>
+          <w:sz w:val="22"/>
+          <w:szCs w:val="22"/>
+        </w:rPr>
+        <w:t xml:space="preserve">parsed </w:t>
       </w:r>
       <w:r>
         <w:t>indicates the input files are parse trees (instead of sentence segmented and tokenized text files)</w:t>
@@ -1804,25 +1836,16 @@
           <w:ilvl w:val="1"/>
           <w:numId w:val="3"/>
         </w:numPr>
-      </w:pPr>
-      <w:r>
-        <w:rPr>
-          <w:rFonts w:ascii="Courier" w:hAnsi="Courier"/>
-          <w:sz w:val="22"/>
-          <w:szCs w:val="22"/>
-        </w:rPr>
-        <w:t>-</w:t>
-      </w:r>
-      <w:proofErr w:type="gramStart"/>
-      <w:r>
-        <w:rPr>
-          <w:rFonts w:ascii="Courier" w:hAnsi="Courier"/>
-          <w:sz w:val="22"/>
-          <w:szCs w:val="22"/>
-        </w:rPr>
-        <w:t>out</w:t>
-      </w:r>
-      <w:proofErr w:type="gramEnd"/>
+        <w:ind w:left="720"/>
+      </w:pPr>
+      <w:r>
+        <w:rPr>
+          <w:rFonts w:ascii="Courier" w:hAnsi="Courier"/>
+          <w:sz w:val="22"/>
+          <w:szCs w:val="22"/>
+        </w:rPr>
+        <w:t>-out</w:t>
+      </w:r>
       <w:r>
         <w:rPr>
           <w:rFonts w:ascii="Courier" w:hAnsi="Courier"/>
@@ -1848,25 +1871,16 @@
           <w:ilvl w:val="1"/>
           <w:numId w:val="3"/>
         </w:numPr>
-      </w:pPr>
-      <w:r>
-        <w:rPr>
-          <w:rFonts w:ascii="Courier" w:hAnsi="Courier"/>
-          <w:sz w:val="22"/>
-          <w:szCs w:val="22"/>
-        </w:rPr>
-        <w:t>-</w:t>
-      </w:r>
-      <w:proofErr w:type="gramStart"/>
-      <w:r>
-        <w:rPr>
-          <w:rFonts w:ascii="Courier" w:hAnsi="Courier"/>
-          <w:sz w:val="22"/>
-          <w:szCs w:val="22"/>
-        </w:rPr>
-        <w:t>prop</w:t>
-      </w:r>
-      <w:proofErr w:type="gramEnd"/>
+        <w:ind w:left="720"/>
+      </w:pPr>
+      <w:r>
+        <w:rPr>
+          <w:rFonts w:ascii="Courier" w:hAnsi="Courier"/>
+          <w:sz w:val="22"/>
+          <w:szCs w:val="22"/>
+        </w:rPr>
+        <w:t>-prop</w:t>
+      </w:r>
       <w:r>
         <w:rPr>
           <w:rFonts w:ascii="Courier" w:hAnsi="Courier"/>
@@ -1913,10 +1927,7 @@
         <w:t xml:space="preserve"> </w:t>
       </w:r>
       <w:r>
-        <w:t>directory</w:t>
-      </w:r>
-      <w:r>
-        <w:t>)</w:t>
+        <w:t>directory)</w:t>
       </w:r>
       <w:r>
         <w:t xml:space="preserve"> to verify everything is working</w:t>
@@ -1937,6 +1948,38 @@
           <w:szCs w:val="22"/>
         </w:rPr>
       </w:pPr>
+      <w:r>
+        <w:rPr>
+          <w:rFonts w:ascii="Courier" w:hAnsi="Courier"/>
+          <w:sz w:val="22"/>
+          <w:szCs w:val="22"/>
+        </w:rPr>
+        <w:t>java –</w:t>
+      </w:r>
+      <w:r>
+        <w:rPr>
+          <w:rFonts w:ascii="Courier" w:hAnsi="Courier"/>
+          <w:sz w:val="22"/>
+          <w:szCs w:val="22"/>
+        </w:rPr>
+        <w:t>Xmx</w:t>
+      </w:r>
+      <w:r>
+        <w:rPr>
+          <w:rFonts w:ascii="Courier" w:hAnsi="Courier"/>
+          <w:sz w:val="22"/>
+          <w:szCs w:val="22"/>
+        </w:rPr>
+        <w:t>8</w:t>
+      </w:r>
+      <w:r>
+        <w:rPr>
+          <w:rFonts w:ascii="Courier" w:hAnsi="Courier"/>
+          <w:sz w:val="22"/>
+          <w:szCs w:val="22"/>
+        </w:rPr>
+        <w:t>g -</w:t>
+      </w:r>
       <w:proofErr w:type="gramStart"/>
       <w:r>
         <w:rPr>
@@ -1944,8 +1987,9 @@
           <w:sz w:val="22"/>
           <w:szCs w:val="22"/>
         </w:rPr>
-        <w:t>./</w:t>
-      </w:r>
+        <w:t>XX:+</w:t>
+      </w:r>
+      <w:proofErr w:type="spellStart"/>
       <w:proofErr w:type="gramEnd"/>
       <w:r>
         <w:rPr>
@@ -1953,8 +1997,43 @@
           <w:sz w:val="22"/>
           <w:szCs w:val="22"/>
         </w:rPr>
-        <w:t>runsrl.sh</w:t>
-      </w:r>
+        <w:t>UseConcMarkSweepGC</w:t>
+      </w:r>
+      <w:proofErr w:type="spellEnd"/>
+      <w:r>
+        <w:rPr>
+          <w:rFonts w:ascii="Courier" w:hAnsi="Courier"/>
+          <w:sz w:val="22"/>
+          <w:szCs w:val="22"/>
+        </w:rPr>
+        <w:t xml:space="preserve"> </w:t>
+      </w:r>
+      <w:proofErr w:type="spellStart"/>
+      <w:r>
+        <w:rPr>
+          <w:rFonts w:ascii="Courier" w:hAnsi="Courier"/>
+          <w:sz w:val="22"/>
+          <w:szCs w:val="22"/>
+        </w:rPr>
+        <w:t>edu.</w:t>
+      </w:r>
+      <w:r>
+        <w:rPr>
+          <w:rFonts w:ascii="Courier" w:hAnsi="Courier"/>
+          <w:sz w:val="22"/>
+          <w:szCs w:val="22"/>
+        </w:rPr>
+        <w:t>colorado.clear.srl.R</w:t>
+      </w:r>
+      <w:r>
+        <w:rPr>
+          <w:rFonts w:ascii="Courier" w:hAnsi="Courier"/>
+          <w:sz w:val="22"/>
+          <w:szCs w:val="22"/>
+        </w:rPr>
+        <w:t>unSRL</w:t>
+      </w:r>
+      <w:proofErr w:type="spellEnd"/>
       <w:r>
         <w:rPr>
           <w:rFonts w:ascii="Courier" w:hAnsi="Courier"/>
@@ -1987,12 +2066,72 @@
         </w:rPr>
         <w:t xml:space="preserve"> </w:t>
       </w:r>
-      <w:r>
-        <w:rPr>
-          <w:rFonts w:ascii="Courier" w:hAnsi="Courier"/>
-          <w:sz w:val="22"/>
-        </w:rPr>
-        <w:t>prop/</w:t>
+      <w:proofErr w:type="spellStart"/>
+      <w:r>
+        <w:rPr>
+          <w:rFonts w:ascii="Courier" w:hAnsi="Courier"/>
+          <w:sz w:val="22"/>
+        </w:rPr>
+        <w:t>config</w:t>
+      </w:r>
+      <w:proofErr w:type="spellEnd"/>
+      <w:r>
+        <w:rPr>
+          <w:rFonts w:ascii="Courier" w:hAnsi="Courier"/>
+          <w:sz w:val="22"/>
+        </w:rPr>
+        <w:t>/</w:t>
+      </w:r>
+      <w:proofErr w:type="spellStart"/>
+      <w:r>
+        <w:rPr>
+          <w:rFonts w:ascii="Courier" w:hAnsi="Courier"/>
+          <w:sz w:val="22"/>
+        </w:rPr>
+        <w:t>clearsrl</w:t>
+      </w:r>
+      <w:r>
+        <w:rPr>
+          <w:rFonts w:ascii="Courier" w:hAnsi="Courier"/>
+          <w:sz w:val="22"/>
+        </w:rPr>
+        <w:t>.properties</w:t>
+      </w:r>
+      <w:proofErr w:type="spellEnd"/>
+      <w:r>
+        <w:rPr>
+          <w:rFonts w:ascii="Courier" w:hAnsi="Courier"/>
+          <w:sz w:val="22"/>
+        </w:rPr>
+        <w:t xml:space="preserve"> -in </w:t>
+      </w:r>
+      <w:r>
+        <w:rPr>
+          <w:rFonts w:ascii="Courier" w:hAnsi="Courier"/>
+          <w:sz w:val="22"/>
+        </w:rPr>
+        <w:t>$HOME/data/English/</w:t>
+      </w:r>
+      <w:r>
+        <w:rPr>
+          <w:rFonts w:ascii="Courier" w:hAnsi="Courier"/>
+          <w:sz w:val="22"/>
+        </w:rPr>
+        <w:t>sample.txt</w:t>
+      </w:r>
+      <w:r>
+        <w:rPr>
+          <w:rFonts w:ascii="Courier" w:hAnsi="Courier"/>
+          <w:sz w:val="22"/>
+        </w:rPr>
+        <w:t xml:space="preserve"> –out </w:t>
+      </w:r>
+      <w:r>
+        <w:rPr>
+          <w:rFonts w:ascii="Courier" w:hAnsi="Courier"/>
+          <w:sz w:val="22"/>
+        </w:rPr>
+        <w:t>$HOME/data/</w:t>
       </w:r>
       <w:proofErr w:type="spellStart"/>
       <w:r>
@@ -2002,34 +2141,13 @@
         </w:rPr>
         <w:t>english</w:t>
       </w:r>
-      <w:r>
-        <w:rPr>
-          <w:rFonts w:ascii="Courier" w:hAnsi="Courier"/>
-          <w:sz w:val="22"/>
-        </w:rPr>
-        <w:t>-srl.properties</w:t>
-      </w:r>
-      <w:proofErr w:type="spellEnd"/>
-      <w:r>
-        <w:rPr>
-          <w:rFonts w:ascii="Courier" w:hAnsi="Courier"/>
-          <w:sz w:val="22"/>
-        </w:rPr>
-        <w:t xml:space="preserve"> -in </w:t>
-      </w:r>
-      <w:r>
-        <w:rPr>
-          <w:rFonts w:ascii="Courier" w:hAnsi="Courier"/>
-          <w:sz w:val="22"/>
-        </w:rPr>
-        <w:t>en-sample.txt</w:t>
-      </w:r>
-      <w:r>
-        <w:rPr>
-          <w:rFonts w:ascii="Courier" w:hAnsi="Courier"/>
-          <w:sz w:val="22"/>
-        </w:rPr>
-        <w:t xml:space="preserve"> –out en-</w:t>
+      <w:proofErr w:type="spellEnd"/>
+      <w:r>
+        <w:rPr>
+          <w:rFonts w:ascii="Courier" w:hAnsi="Courier"/>
+          <w:sz w:val="22"/>
+        </w:rPr>
+        <w:t>/</w:t>
       </w:r>
       <w:proofErr w:type="spellStart"/>
       <w:r>
@@ -2069,15 +2187,8 @@
       <w:r>
         <w:t xml:space="preserve">This should produce </w:t>
       </w:r>
-      <w:r>
-        <w:rPr>
-          <w:rFonts w:ascii="Courier" w:hAnsi="Courier"/>
-          <w:sz w:val="22"/>
-          <w:szCs w:val="22"/>
-        </w:rPr>
-        <w:t>en-</w:t>
-      </w:r>
-      <w:proofErr w:type="spellStart"/>
+      <w:proofErr w:type="spellStart"/>
+      <w:proofErr w:type="gramStart"/>
       <w:r>
         <w:rPr>
           <w:rFonts w:ascii="Courier" w:hAnsi="Courier"/>
@@ -2087,17 +2198,10 @@
         <w:t>sample.prop</w:t>
       </w:r>
       <w:proofErr w:type="spellEnd"/>
+      <w:proofErr w:type="gramEnd"/>
       <w:r>
         <w:t xml:space="preserve"> in text format and </w:t>
       </w:r>
-      <w:r>
-        <w:rPr>
-          <w:rFonts w:ascii="Courier" w:hAnsi="Courier"/>
-          <w:sz w:val="22"/>
-          <w:szCs w:val="22"/>
-        </w:rPr>
-        <w:t>en-</w:t>
-      </w:r>
       <w:proofErr w:type="spellStart"/>
       <w:r>
         <w:rPr>
@@ -2113,10 +2217,2235 @@
       </w:r>
     </w:p>
     <w:p/>
+    <w:p>
+      <w:pPr>
+        <w:outlineLvl w:val="0"/>
+        <w:rPr>
+          <w:b/>
+          <w:sz w:val="32"/>
+        </w:rPr>
+      </w:pPr>
+      <w:r>
+        <w:rPr>
+          <w:b/>
+          <w:sz w:val="32"/>
+        </w:rPr>
+        <w:t xml:space="preserve">Training </w:t>
+      </w:r>
+      <w:proofErr w:type="spellStart"/>
+      <w:r>
+        <w:rPr>
+          <w:b/>
+          <w:sz w:val="32"/>
+        </w:rPr>
+        <w:t>ClearSR</w:t>
+      </w:r>
+      <w:r>
+        <w:rPr>
+          <w:b/>
+          <w:sz w:val="32"/>
+        </w:rPr>
+        <w:t>L</w:t>
+      </w:r>
+      <w:proofErr w:type="spellEnd"/>
+    </w:p>
+    <w:p/>
+    <w:p>
+      <w:r>
+        <w:t>Running:</w:t>
+      </w:r>
+    </w:p>
+    <w:p/>
+    <w:p>
+      <w:pPr>
+        <w:rPr>
+          <w:rFonts w:ascii="Courier" w:hAnsi="Courier"/>
+          <w:sz w:val="22"/>
+        </w:rPr>
+      </w:pPr>
+      <w:r>
+        <w:rPr>
+          <w:rFonts w:ascii="Courier" w:hAnsi="Courier"/>
+          <w:sz w:val="22"/>
+        </w:rPr>
+        <w:t>java -Xmx12g -</w:t>
+      </w:r>
+      <w:proofErr w:type="gramStart"/>
+      <w:r>
+        <w:rPr>
+          <w:rFonts w:ascii="Courier" w:hAnsi="Courier"/>
+          <w:sz w:val="22"/>
+        </w:rPr>
+        <w:t>XX:+</w:t>
+      </w:r>
+      <w:proofErr w:type="spellStart"/>
+      <w:proofErr w:type="gramEnd"/>
+      <w:r>
+        <w:rPr>
+          <w:rFonts w:ascii="Courier" w:hAnsi="Courier"/>
+          <w:sz w:val="22"/>
+        </w:rPr>
+        <w:t>UseConcMarkSweepGC</w:t>
+      </w:r>
+      <w:proofErr w:type="spellEnd"/>
+      <w:r>
+        <w:rPr>
+          <w:rFonts w:ascii="Courier" w:hAnsi="Courier"/>
+          <w:sz w:val="22"/>
+        </w:rPr>
+        <w:t xml:space="preserve"> </w:t>
+      </w:r>
+      <w:proofErr w:type="spellStart"/>
+      <w:r>
+        <w:rPr>
+          <w:rFonts w:ascii="Courier" w:hAnsi="Courier"/>
+          <w:sz w:val="22"/>
+        </w:rPr>
+        <w:t>edu.colorado.clear.srl.TrainSRL</w:t>
+      </w:r>
+      <w:proofErr w:type="spellEnd"/>
+      <w:r>
+        <w:rPr>
+          <w:rFonts w:ascii="Courier" w:hAnsi="Courier"/>
+          <w:sz w:val="22"/>
+        </w:rPr>
+        <w:t xml:space="preserve"> </w:t>
+      </w:r>
+      <w:proofErr w:type="spellStart"/>
+      <w:r>
+        <w:rPr>
+          <w:rFonts w:ascii="Courier" w:hAnsi="Courier"/>
+          <w:sz w:val="22"/>
+        </w:rPr>
+        <w:t>clearsrl</w:t>
+      </w:r>
+      <w:r>
+        <w:rPr>
+          <w:rFonts w:ascii="Courier" w:hAnsi="Courier"/>
+          <w:sz w:val="22"/>
+        </w:rPr>
+        <w:t>.properties</w:t>
+      </w:r>
+      <w:proofErr w:type="spellEnd"/>
+    </w:p>
+    <w:p/>
+    <w:p>
+      <w:r>
+        <w:t xml:space="preserve">The amount of memory required greatly depends on the corpus size, feature cutoff, </w:t>
+      </w:r>
+      <w:r>
+        <w:t xml:space="preserve">number of concurrent training threads, </w:t>
+      </w:r>
+      <w:r>
+        <w:t xml:space="preserve">whether sequence or stage-2 classification is used. </w:t>
+      </w:r>
+      <w:r>
+        <w:t xml:space="preserve">The </w:t>
+      </w:r>
+      <w:r>
+        <w:rPr>
+          <w:rFonts w:ascii="Courier" w:hAnsi="Courier"/>
+          <w:sz w:val="22"/>
+        </w:rPr>
+        <w:t>-</w:t>
+      </w:r>
+      <w:proofErr w:type="gramStart"/>
+      <w:r>
+        <w:rPr>
+          <w:rFonts w:ascii="Courier" w:hAnsi="Courier"/>
+          <w:sz w:val="22"/>
+        </w:rPr>
+        <w:t>XX:+</w:t>
+      </w:r>
+      <w:proofErr w:type="spellStart"/>
+      <w:proofErr w:type="gramEnd"/>
+      <w:r>
+        <w:rPr>
+          <w:rFonts w:ascii="Courier" w:hAnsi="Courier"/>
+          <w:sz w:val="22"/>
+        </w:rPr>
+        <w:t>UseConcMarkSweepGC</w:t>
+      </w:r>
+      <w:proofErr w:type="spellEnd"/>
+      <w:r>
+        <w:t xml:space="preserve"> VM option greatly reduces peak memory usage. </w:t>
+      </w:r>
+      <w:r>
+        <w:t xml:space="preserve">English </w:t>
+      </w:r>
+      <w:proofErr w:type="spellStart"/>
+      <w:r>
+        <w:t>OntoNotes</w:t>
+      </w:r>
+      <w:proofErr w:type="spellEnd"/>
+      <w:r>
+        <w:t xml:space="preserve"> 5 can be trained </w:t>
+      </w:r>
+      <w:r>
+        <w:t>with 20G-30G of memory (not all needs to be in memory, some can be swapped out w/o performance hit).</w:t>
+      </w:r>
+    </w:p>
+    <w:p/>
+    <w:p>
+      <w:r>
+        <w:t xml:space="preserve">The trainer does not accept any command line options besides what’s in the </w:t>
+      </w:r>
+      <w:r>
+        <w:t>properties file (</w:t>
+      </w:r>
+      <w:r>
+        <w:t xml:space="preserve">ones start </w:t>
+      </w:r>
+      <w:r>
+        <w:t xml:space="preserve">with </w:t>
+      </w:r>
+      <w:proofErr w:type="spellStart"/>
+      <w:proofErr w:type="gramStart"/>
+      <w:r>
+        <w:rPr>
+          <w:rFonts w:ascii="Courier" w:hAnsi="Courier"/>
+          <w:sz w:val="22"/>
+        </w:rPr>
+        <w:t>srl.train</w:t>
+      </w:r>
+      <w:proofErr w:type="spellEnd"/>
+      <w:proofErr w:type="gramEnd"/>
+      <w:r>
+        <w:rPr>
+          <w:sz w:val="22"/>
+        </w:rPr>
+        <w:t xml:space="preserve"> </w:t>
+      </w:r>
+      <w:r>
+        <w:t>prefix)</w:t>
+      </w:r>
+    </w:p>
+    <w:p/>
+    <w:p>
+      <w:pPr>
+        <w:rPr>
+          <w:b/>
+        </w:rPr>
+      </w:pPr>
+      <w:r>
+        <w:rPr>
+          <w:b/>
+        </w:rPr>
+        <w:t>General parameters:</w:t>
+      </w:r>
+    </w:p>
+    <w:p/>
+    <w:p>
+      <w:pPr>
+        <w:ind w:left="360" w:hanging="360"/>
+      </w:pPr>
+      <w:r>
+        <w:rPr>
+          <w:rFonts w:ascii="Courier" w:hAnsi="Courier"/>
+          <w:sz w:val="22"/>
+        </w:rPr>
+        <w:t>model</w:t>
+      </w:r>
+      <w:r>
+        <w:t xml:space="preserve">: output model file (can also be defined one with </w:t>
+      </w:r>
+      <w:proofErr w:type="spellStart"/>
+      <w:proofErr w:type="gramStart"/>
+      <w:r>
+        <w:rPr>
+          <w:rFonts w:ascii="Courier" w:hAnsi="Courier"/>
+          <w:sz w:val="22"/>
+        </w:rPr>
+        <w:t>srl.model</w:t>
+      </w:r>
+      <w:proofErr w:type="spellEnd"/>
+      <w:proofErr w:type="gramEnd"/>
+      <w:r>
+        <w:rPr>
+          <w:sz w:val="22"/>
+        </w:rPr>
+        <w:t xml:space="preserve"> </w:t>
+      </w:r>
+      <w:r>
+        <w:t xml:space="preserve">so training &amp; running will use the same model file) </w:t>
+      </w:r>
+    </w:p>
     <w:p>
       <w:bookmarkStart w:id="0" w:name="_GoBack"/>
       <w:bookmarkEnd w:id="0"/>
     </w:p>
+    <w:p>
+      <w:pPr>
+        <w:ind w:left="360" w:hanging="360"/>
+      </w:pPr>
+      <w:proofErr w:type="spellStart"/>
+      <w:proofErr w:type="gramStart"/>
+      <w:r>
+        <w:rPr>
+          <w:rFonts w:ascii="Courier" w:hAnsi="Courier"/>
+          <w:sz w:val="22"/>
+        </w:rPr>
+        <w:t>saveFrameMap</w:t>
+      </w:r>
+      <w:proofErr w:type="spellEnd"/>
+      <w:r>
+        <w:t>(</w:t>
+      </w:r>
+      <w:proofErr w:type="gramEnd"/>
+      <w:r>
+        <w:t xml:space="preserve">default </w:t>
+      </w:r>
+      <w:r>
+        <w:rPr>
+          <w:rFonts w:ascii="Courier" w:hAnsi="Courier"/>
+          <w:sz w:val="22"/>
+        </w:rPr>
+        <w:t>false</w:t>
+      </w:r>
+      <w:r>
+        <w:t xml:space="preserve">): </w:t>
+      </w:r>
+      <w:r>
+        <w:t xml:space="preserve">save the frame files with the model. Useful if not using standard frame files (Pre-release unified frame files for English &amp; </w:t>
+      </w:r>
+      <w:proofErr w:type="spellStart"/>
+      <w:r>
+        <w:t>OntoNotes</w:t>
+      </w:r>
+      <w:proofErr w:type="spellEnd"/>
+      <w:r>
+        <w:t xml:space="preserve"> 5 frame files for Chinese are provided)</w:t>
+      </w:r>
+    </w:p>
+    <w:p/>
+    <w:p>
+      <w:pPr>
+        <w:ind w:left="360" w:hanging="360"/>
+      </w:pPr>
+      <w:r>
+        <w:rPr>
+          <w:rFonts w:ascii="Courier" w:hAnsi="Courier"/>
+          <w:sz w:val="22"/>
+        </w:rPr>
+        <w:t>corpus</w:t>
+      </w:r>
+      <w:r>
+        <w:t xml:space="preserve">: comma separated list of corpora used to train the model, each corpus is separately defined </w:t>
+      </w:r>
+    </w:p>
+    <w:p>
+      <w:pPr>
+        <w:ind w:left="360" w:hanging="360"/>
+      </w:pPr>
+    </w:p>
+    <w:p>
+      <w:pPr>
+        <w:ind w:left="360" w:hanging="360"/>
+      </w:pPr>
+      <w:proofErr w:type="spellStart"/>
+      <w:proofErr w:type="gramStart"/>
+      <w:r>
+        <w:rPr>
+          <w:rFonts w:ascii="Courier" w:hAnsi="Courier"/>
+          <w:sz w:val="22"/>
+        </w:rPr>
+        <w:t>corpus.source</w:t>
+      </w:r>
+      <w:proofErr w:type="spellEnd"/>
+      <w:proofErr w:type="gramEnd"/>
+      <w:r>
+        <w:t xml:space="preserve">: comma separated list of source type for the corpus. This usually includes at least </w:t>
+      </w:r>
+      <w:r>
+        <w:rPr>
+          <w:rFonts w:ascii="Courier" w:hAnsi="Courier"/>
+          <w:sz w:val="22"/>
+        </w:rPr>
+        <w:t>PARSE</w:t>
+      </w:r>
+      <w:r>
+        <w:rPr>
+          <w:sz w:val="22"/>
+        </w:rPr>
+        <w:t xml:space="preserve"> </w:t>
+      </w:r>
+      <w:r>
+        <w:t xml:space="preserve">(automatic parse trees), </w:t>
+      </w:r>
+      <w:r>
+        <w:rPr>
+          <w:rFonts w:ascii="Courier" w:hAnsi="Courier"/>
+          <w:sz w:val="22"/>
+        </w:rPr>
+        <w:t>TREEBANK</w:t>
+      </w:r>
+      <w:r>
+        <w:t xml:space="preserve">, </w:t>
+      </w:r>
+      <w:r>
+        <w:rPr>
+          <w:rFonts w:ascii="Courier" w:hAnsi="Courier"/>
+          <w:sz w:val="22"/>
+        </w:rPr>
+        <w:t>PROPBANK</w:t>
+      </w:r>
+      <w:r>
+        <w:t xml:space="preserve">. </w:t>
+      </w:r>
+      <w:r>
+        <w:t>But may also include dependency annotation, named entity, etc.</w:t>
+      </w:r>
+      <w:r>
+        <w:t xml:space="preserve"> See </w:t>
+      </w:r>
+      <w:proofErr w:type="spellStart"/>
+      <w:proofErr w:type="gramStart"/>
+      <w:r>
+        <w:rPr>
+          <w:rFonts w:ascii="Courier" w:hAnsi="Courier"/>
+          <w:sz w:val="22"/>
+        </w:rPr>
+        <w:t>edu.colorado.clear.srl.Sentence.Source</w:t>
+      </w:r>
+      <w:proofErr w:type="spellEnd"/>
+      <w:proofErr w:type="gramEnd"/>
+      <w:r>
+        <w:rPr>
+          <w:sz w:val="22"/>
+        </w:rPr>
+        <w:t xml:space="preserve"> </w:t>
+      </w:r>
+      <w:r>
+        <w:t>for list of possible values</w:t>
+      </w:r>
+    </w:p>
+    <w:p>
+      <w:pPr>
+        <w:ind w:left="360" w:hanging="360"/>
+      </w:pPr>
+    </w:p>
+    <w:p>
+      <w:pPr>
+        <w:ind w:left="360" w:hanging="360"/>
+      </w:pPr>
+      <w:proofErr w:type="spellStart"/>
+      <w:r>
+        <w:rPr>
+          <w:rFonts w:ascii="Courier" w:hAnsi="Courier"/>
+          <w:sz w:val="22"/>
+        </w:rPr>
+        <w:t>filterArguments</w:t>
+      </w:r>
+      <w:proofErr w:type="spellEnd"/>
+      <w:r>
+        <w:rPr>
+          <w:sz w:val="22"/>
+        </w:rPr>
+        <w:t xml:space="preserve"> </w:t>
+      </w:r>
+      <w:r>
+        <w:t xml:space="preserve">(default </w:t>
+      </w:r>
+      <w:r>
+        <w:rPr>
+          <w:rFonts w:ascii="Courier" w:hAnsi="Courier"/>
+          <w:sz w:val="22"/>
+          <w:szCs w:val="22"/>
+        </w:rPr>
+        <w:t>true</w:t>
+      </w:r>
+      <w:r>
+        <w:t>): whether to filter unlike argument candidate for argument identification/classification. This greatly reduces the number of argument candidates considered, at a very slightly lower f1 score.</w:t>
+      </w:r>
+    </w:p>
+    <w:p>
+      <w:pPr>
+        <w:ind w:left="360" w:hanging="360"/>
+      </w:pPr>
+    </w:p>
+    <w:p>
+      <w:pPr>
+        <w:ind w:left="360" w:hanging="360"/>
+      </w:pPr>
+      <w:proofErr w:type="spellStart"/>
+      <w:r>
+        <w:rPr>
+          <w:rFonts w:ascii="Courier" w:hAnsi="Courier"/>
+          <w:sz w:val="22"/>
+        </w:rPr>
+        <w:t>trainNominal</w:t>
+      </w:r>
+      <w:proofErr w:type="spellEnd"/>
+      <w:r>
+        <w:rPr>
+          <w:sz w:val="22"/>
+        </w:rPr>
+        <w:t xml:space="preserve"> </w:t>
+      </w:r>
+      <w:r>
+        <w:t xml:space="preserve">(default </w:t>
+      </w:r>
+      <w:r>
+        <w:rPr>
+          <w:rFonts w:ascii="Courier" w:hAnsi="Courier"/>
+          <w:sz w:val="22"/>
+        </w:rPr>
+        <w:t>true</w:t>
+      </w:r>
+      <w:r>
+        <w:t xml:space="preserve">): train a model w/ verb &amp; non-verb predicates (use </w:t>
+      </w:r>
+      <w:r>
+        <w:rPr>
+          <w:rFonts w:ascii="Courier" w:hAnsi="Courier"/>
+          <w:sz w:val="22"/>
+        </w:rPr>
+        <w:t>false</w:t>
+      </w:r>
+      <w:r>
+        <w:rPr>
+          <w:sz w:val="22"/>
+        </w:rPr>
+        <w:t xml:space="preserve"> </w:t>
+      </w:r>
+      <w:r>
+        <w:t>when using the old WSJ corpus)</w:t>
+      </w:r>
+    </w:p>
+    <w:p>
+      <w:pPr>
+        <w:ind w:left="360" w:hanging="360"/>
+      </w:pPr>
+    </w:p>
+    <w:p>
+      <w:pPr>
+        <w:ind w:left="360" w:hanging="360"/>
+      </w:pPr>
+      <w:proofErr w:type="spellStart"/>
+      <w:r>
+        <w:rPr>
+          <w:rFonts w:ascii="Courier" w:hAnsi="Courier"/>
+          <w:sz w:val="22"/>
+        </w:rPr>
+        <w:t>partialNominalAnnotation</w:t>
+      </w:r>
+      <w:proofErr w:type="spellEnd"/>
+      <w:r>
+        <w:rPr>
+          <w:sz w:val="22"/>
+        </w:rPr>
+        <w:t xml:space="preserve"> </w:t>
+      </w:r>
+      <w:r>
+        <w:t xml:space="preserve">(default </w:t>
+      </w:r>
+      <w:r>
+        <w:rPr>
+          <w:rFonts w:ascii="Courier" w:hAnsi="Courier"/>
+          <w:sz w:val="22"/>
+        </w:rPr>
+        <w:t>true</w:t>
+      </w:r>
+      <w:r>
+        <w:t>)</w:t>
+      </w:r>
+      <w:r>
+        <w:t>:</w:t>
+      </w:r>
+      <w:r>
+        <w:t xml:space="preserve"> whether to </w:t>
+      </w:r>
+      <w:r>
+        <w:t>assumes files with no nominal annotation to NOT have nominal predicates annotated</w:t>
+      </w:r>
+      <w:r>
+        <w:t>. This is so the model won’t treat nouns/adjectives in those files as negative examples for the purpose of predicate identification modeling.</w:t>
+      </w:r>
+    </w:p>
+    <w:p/>
+    <w:p>
+      <w:pPr>
+        <w:ind w:left="360" w:hanging="360"/>
+      </w:pPr>
+      <w:proofErr w:type="spellStart"/>
+      <w:r>
+        <w:rPr>
+          <w:rFonts w:ascii="Courier" w:hAnsi="Courier"/>
+          <w:sz w:val="22"/>
+        </w:rPr>
+        <w:t>separateNominalClassifier</w:t>
+      </w:r>
+      <w:proofErr w:type="spellEnd"/>
+      <w:r>
+        <w:rPr>
+          <w:sz w:val="22"/>
+        </w:rPr>
+        <w:t xml:space="preserve"> </w:t>
+      </w:r>
+      <w:r>
+        <w:t xml:space="preserve">(default </w:t>
+      </w:r>
+      <w:r>
+        <w:rPr>
+          <w:rFonts w:ascii="Courier" w:hAnsi="Courier"/>
+          <w:sz w:val="22"/>
+        </w:rPr>
+        <w:t>false</w:t>
+      </w:r>
+      <w:r>
+        <w:t>): use a separate classifier for arguments of nominal predicates</w:t>
+      </w:r>
+    </w:p>
+    <w:p>
+      <w:pPr>
+        <w:ind w:left="360" w:hanging="360"/>
+      </w:pPr>
+    </w:p>
+    <w:p>
+      <w:pPr>
+        <w:ind w:left="360" w:hanging="360"/>
+      </w:pPr>
+      <w:proofErr w:type="spellStart"/>
+      <w:r>
+        <w:rPr>
+          <w:rFonts w:ascii="Courier" w:hAnsi="Courier"/>
+          <w:sz w:val="22"/>
+        </w:rPr>
+        <w:t>goldPredicateSeparation</w:t>
+      </w:r>
+      <w:proofErr w:type="spellEnd"/>
+      <w:r>
+        <w:rPr>
+          <w:sz w:val="22"/>
+        </w:rPr>
+        <w:t xml:space="preserve"> </w:t>
+      </w:r>
+      <w:r>
+        <w:t xml:space="preserve">(default </w:t>
+      </w:r>
+      <w:r>
+        <w:rPr>
+          <w:rFonts w:ascii="Courier" w:hAnsi="Courier"/>
+          <w:sz w:val="22"/>
+        </w:rPr>
+        <w:t>false</w:t>
+      </w:r>
+      <w:r>
+        <w:t>): another one of those options for getting numbers when publishing papers</w:t>
+      </w:r>
+    </w:p>
+    <w:p>
+      <w:pPr>
+        <w:ind w:left="360" w:hanging="360"/>
+      </w:pPr>
+    </w:p>
+    <w:p>
+      <w:pPr>
+        <w:ind w:left="360" w:hanging="360"/>
+      </w:pPr>
+      <w:proofErr w:type="spellStart"/>
+      <w:r>
+        <w:rPr>
+          <w:rFonts w:ascii="Courier" w:hAnsi="Courier"/>
+          <w:sz w:val="22"/>
+        </w:rPr>
+        <w:t>tmpdir</w:t>
+      </w:r>
+      <w:proofErr w:type="spellEnd"/>
+      <w:r>
+        <w:rPr>
+          <w:sz w:val="22"/>
+        </w:rPr>
+        <w:t xml:space="preserve"> </w:t>
+      </w:r>
+      <w:r>
+        <w:t xml:space="preserve">(default </w:t>
+      </w:r>
+      <w:r>
+        <w:rPr>
+          <w:rFonts w:ascii="Courier" w:hAnsi="Courier"/>
+          <w:sz w:val="22"/>
+        </w:rPr>
+        <w:t>/</w:t>
+      </w:r>
+      <w:proofErr w:type="spellStart"/>
+      <w:r>
+        <w:rPr>
+          <w:rFonts w:ascii="Courier" w:hAnsi="Courier"/>
+          <w:sz w:val="22"/>
+        </w:rPr>
+        <w:t>tmp</w:t>
+      </w:r>
+      <w:proofErr w:type="spellEnd"/>
+      <w:r>
+        <w:t xml:space="preserve">): Temp directory during training. The model makes multiple passes of the training samples and stores them in serialized format (file prefix: </w:t>
+      </w:r>
+      <w:proofErr w:type="spellStart"/>
+      <w:r>
+        <w:rPr>
+          <w:rFonts w:ascii="Courier" w:hAnsi="Courier"/>
+          <w:sz w:val="22"/>
+        </w:rPr>
+        <w:t>clearsrl</w:t>
+      </w:r>
+      <w:proofErr w:type="spellEnd"/>
+      <w:r>
+        <w:t>). These files are usually cleaned up unless the java VM crashes.</w:t>
+      </w:r>
+    </w:p>
+    <w:p>
+      <w:pPr>
+        <w:ind w:left="360" w:hanging="360"/>
+      </w:pPr>
+    </w:p>
+    <w:p>
+      <w:pPr>
+        <w:ind w:left="360" w:hanging="360"/>
+      </w:pPr>
+      <w:r>
+        <w:rPr>
+          <w:rFonts w:ascii="Courier" w:hAnsi="Courier"/>
+          <w:sz w:val="22"/>
+        </w:rPr>
+        <w:t>feature</w:t>
+      </w:r>
+      <w:r>
+        <w:t>: comma separated list of argument labeling features</w:t>
+      </w:r>
+      <w:r>
+        <w:t>.</w:t>
+      </w:r>
+      <w:r>
+        <w:t xml:space="preserve"> Features can be combined with </w:t>
+      </w:r>
+      <w:r>
+        <w:t>“-”</w:t>
+      </w:r>
+      <w:r>
+        <w:t xml:space="preserve"> (ex: </w:t>
+      </w:r>
+      <w:r>
+        <w:rPr>
+          <w:rFonts w:ascii="Courier" w:hAnsi="Courier"/>
+          <w:sz w:val="22"/>
+        </w:rPr>
+        <w:t>PREDICATE-VOICE</w:t>
+      </w:r>
+      <w:r>
+        <w:rPr>
+          <w:sz w:val="22"/>
+        </w:rPr>
+        <w:t xml:space="preserve"> </w:t>
+      </w:r>
+      <w:r>
+        <w:t xml:space="preserve">means a combined </w:t>
+      </w:r>
+      <w:r>
+        <w:t xml:space="preserve">predicate </w:t>
+      </w:r>
+      <w:proofErr w:type="spellStart"/>
+      <w:r>
+        <w:t>lemma+voice</w:t>
+      </w:r>
+      <w:proofErr w:type="spellEnd"/>
+      <w:r>
+        <w:t xml:space="preserve"> feature).</w:t>
+      </w:r>
+      <w:r>
+        <w:t xml:space="preserve"> </w:t>
+      </w:r>
+      <w:r>
+        <w:t xml:space="preserve">(see </w:t>
+      </w:r>
+      <w:proofErr w:type="spellStart"/>
+      <w:proofErr w:type="gramStart"/>
+      <w:r>
+        <w:rPr>
+          <w:rFonts w:ascii="Courier" w:hAnsi="Courier"/>
+          <w:sz w:val="22"/>
+        </w:rPr>
+        <w:t>edu.colorado.clear.srl.</w:t>
+      </w:r>
+      <w:r>
+        <w:rPr>
+          <w:rFonts w:ascii="Courier" w:hAnsi="Courier"/>
+          <w:sz w:val="22"/>
+        </w:rPr>
+        <w:t>SRLModel.Feature</w:t>
+      </w:r>
+      <w:proofErr w:type="spellEnd"/>
+      <w:proofErr w:type="gramEnd"/>
+      <w:r>
+        <w:rPr>
+          <w:sz w:val="22"/>
+        </w:rPr>
+        <w:t xml:space="preserve"> </w:t>
+      </w:r>
+      <w:r>
+        <w:t>for full list of individual feature)</w:t>
+      </w:r>
+    </w:p>
+    <w:p>
+      <w:pPr>
+        <w:ind w:left="360" w:hanging="360"/>
+      </w:pPr>
+    </w:p>
+    <w:p>
+      <w:pPr>
+        <w:ind w:left="360" w:hanging="360"/>
+      </w:pPr>
+      <w:proofErr w:type="spellStart"/>
+      <w:r>
+        <w:rPr>
+          <w:rFonts w:ascii="Courier" w:hAnsi="Courier"/>
+          <w:sz w:val="22"/>
+        </w:rPr>
+        <w:t>predicateFeature</w:t>
+      </w:r>
+      <w:proofErr w:type="spellEnd"/>
+      <w:r>
+        <w:t>: same as feature, but for predicate identification</w:t>
+      </w:r>
+    </w:p>
+    <w:p/>
+    <w:p>
+      <w:pPr>
+        <w:rPr>
+          <w:b/>
+        </w:rPr>
+      </w:pPr>
+      <w:r>
+        <w:rPr>
+          <w:b/>
+        </w:rPr>
+        <w:t>Specifying a corpus:</w:t>
+      </w:r>
+    </w:p>
+    <w:p>
+      <w:pPr>
+        <w:ind w:left="360" w:hanging="360"/>
+      </w:pPr>
+    </w:p>
+    <w:p>
+      <w:pPr>
+        <w:ind w:left="360" w:hanging="360"/>
+      </w:pPr>
+      <w:r>
+        <w:t xml:space="preserve">Each parameter should start w/ the </w:t>
+      </w:r>
+      <w:r>
+        <w:t>name of the corpus, then followed by it type. Ex:</w:t>
+      </w:r>
+    </w:p>
+    <w:p>
+      <w:pPr>
+        <w:ind w:left="360" w:hanging="360"/>
+      </w:pPr>
+    </w:p>
+    <w:p>
+      <w:pPr>
+        <w:ind w:left="360" w:hanging="360"/>
+      </w:pPr>
+      <w:r>
+        <w:rPr>
+          <w:rFonts w:ascii="Courier" w:hAnsi="Courier"/>
+          <w:sz w:val="22"/>
+        </w:rPr>
+        <w:t>on5.parse</w:t>
+      </w:r>
+      <w:r>
+        <w:rPr>
+          <w:sz w:val="22"/>
+        </w:rPr>
+        <w:t xml:space="preserve"> </w:t>
+      </w:r>
+      <w:r>
+        <w:t xml:space="preserve">(automatic parse tree), </w:t>
+      </w:r>
+      <w:r>
+        <w:rPr>
+          <w:rFonts w:ascii="Courier" w:hAnsi="Courier"/>
+          <w:sz w:val="22"/>
+        </w:rPr>
+        <w:t>on5.tb</w:t>
+      </w:r>
+      <w:r>
+        <w:t xml:space="preserve"> (treebank), </w:t>
+      </w:r>
+      <w:r>
+        <w:rPr>
+          <w:rFonts w:ascii="Courier" w:hAnsi="Courier"/>
+          <w:sz w:val="22"/>
+        </w:rPr>
+        <w:t>on5.pb</w:t>
+      </w:r>
+      <w:r>
+        <w:rPr>
+          <w:sz w:val="22"/>
+        </w:rPr>
+        <w:t xml:space="preserve"> </w:t>
+      </w:r>
+      <w:r>
+        <w:t>(</w:t>
+      </w:r>
+      <w:proofErr w:type="spellStart"/>
+      <w:r>
+        <w:t>propbank</w:t>
+      </w:r>
+      <w:proofErr w:type="spellEnd"/>
+      <w:r>
+        <w:t>)</w:t>
+      </w:r>
+    </w:p>
+    <w:p>
+      <w:pPr>
+        <w:ind w:left="360" w:hanging="360"/>
+      </w:pPr>
+    </w:p>
+    <w:p>
+      <w:r>
+        <w:t xml:space="preserve">See </w:t>
+      </w:r>
+      <w:proofErr w:type="spellStart"/>
+      <w:proofErr w:type="gramStart"/>
+      <w:r>
+        <w:rPr>
+          <w:rFonts w:ascii="Courier" w:hAnsi="Courier"/>
+          <w:sz w:val="22"/>
+        </w:rPr>
+        <w:t>edu.colorado.clear.srl.Sentence.Source</w:t>
+      </w:r>
+      <w:proofErr w:type="spellEnd"/>
+      <w:proofErr w:type="gramEnd"/>
+      <w:r>
+        <w:rPr>
+          <w:sz w:val="22"/>
+        </w:rPr>
+        <w:t xml:space="preserve"> </w:t>
+      </w:r>
+      <w:r>
+        <w:t xml:space="preserve">for list of possible source types (like dependency parse, named entity, </w:t>
+      </w:r>
+      <w:proofErr w:type="spellStart"/>
+      <w:r>
+        <w:t>etc</w:t>
+      </w:r>
+      <w:proofErr w:type="spellEnd"/>
+      <w:r>
+        <w:t>)</w:t>
+      </w:r>
+    </w:p>
+    <w:p/>
+    <w:p>
+      <w:r>
+        <w:t>For each source type one can specify 3 things:</w:t>
+      </w:r>
+    </w:p>
+    <w:p/>
+    <w:p>
+      <w:pPr>
+        <w:ind w:left="360" w:hanging="360"/>
+      </w:pPr>
+      <w:proofErr w:type="spellStart"/>
+      <w:r>
+        <w:rPr>
+          <w:rFonts w:ascii="Courier" w:hAnsi="Courier"/>
+          <w:sz w:val="22"/>
+        </w:rPr>
+        <w:t>dir</w:t>
+      </w:r>
+      <w:proofErr w:type="spellEnd"/>
+      <w:r>
+        <w:t>:  directory of the source type (ex:  on5</w:t>
+      </w:r>
+      <w:r>
+        <w:t xml:space="preserve">.parse.dir = </w:t>
+      </w:r>
+      <w:r>
+        <w:rPr>
+          <w:rFonts w:ascii="Courier" w:hAnsi="Courier"/>
+          <w:sz w:val="22"/>
+        </w:rPr>
+        <w:t>${HOME}/ont5/parse</w:t>
+      </w:r>
+      <w:r>
+        <w:t>)</w:t>
+      </w:r>
+    </w:p>
+    <w:p>
+      <w:pPr>
+        <w:ind w:left="360" w:hanging="360"/>
+      </w:pPr>
+    </w:p>
+    <w:p>
+      <w:pPr>
+        <w:ind w:left="360" w:hanging="360"/>
+      </w:pPr>
+      <w:r>
+        <w:rPr>
+          <w:rFonts w:ascii="Courier" w:hAnsi="Courier"/>
+          <w:sz w:val="22"/>
+        </w:rPr>
+        <w:t>regex</w:t>
+      </w:r>
+      <w:r>
+        <w:t xml:space="preserve">:  regex for filtering the files in the directory (see java </w:t>
+      </w:r>
+      <w:r>
+        <w:rPr>
+          <w:rFonts w:ascii="Courier" w:hAnsi="Courier"/>
+          <w:sz w:val="22"/>
+        </w:rPr>
+        <w:t>Pattern</w:t>
+      </w:r>
+      <w:r>
+        <w:rPr>
+          <w:sz w:val="22"/>
+        </w:rPr>
+        <w:t xml:space="preserve"> </w:t>
+      </w:r>
+      <w:r>
+        <w:t>class)</w:t>
+      </w:r>
+    </w:p>
+    <w:p>
+      <w:pPr>
+        <w:ind w:left="360" w:hanging="360"/>
+      </w:pPr>
+    </w:p>
+    <w:p>
+      <w:pPr>
+        <w:ind w:left="360" w:hanging="360"/>
+      </w:pPr>
+      <w:proofErr w:type="spellStart"/>
+      <w:r>
+        <w:rPr>
+          <w:rFonts w:ascii="Courier" w:hAnsi="Courier"/>
+          <w:sz w:val="22"/>
+        </w:rPr>
+        <w:t>filelist</w:t>
+      </w:r>
+      <w:proofErr w:type="spellEnd"/>
+      <w:r>
+        <w:t>:  a list of files relative to the directory (overwrites the regex)</w:t>
+      </w:r>
+    </w:p>
+    <w:p>
+      <w:pPr>
+        <w:ind w:left="360" w:hanging="360"/>
+      </w:pPr>
+    </w:p>
+    <w:p>
+      <w:r>
+        <w:t>Usually, the corpus is keyed on the automatic parse trees (or treebank trees for training on gold trees). So it’s OK to over specify files for the other source types; they’ll be ignored.</w:t>
+      </w:r>
+    </w:p>
+    <w:p>
+      <w:pPr>
+        <w:ind w:left="360" w:hanging="360"/>
+      </w:pPr>
+    </w:p>
+    <w:p>
+      <w:r>
+        <w:t>For each corpus, you can also specify a positive integer</w:t>
+      </w:r>
+    </w:p>
+    <w:p/>
+    <w:p>
+      <w:pPr>
+        <w:ind w:left="360" w:hanging="360"/>
+      </w:pPr>
+      <w:r>
+        <w:rPr>
+          <w:rFonts w:ascii="Courier" w:hAnsi="Courier"/>
+          <w:sz w:val="22"/>
+        </w:rPr>
+        <w:t>weight</w:t>
+      </w:r>
+      <w:r>
+        <w:t xml:space="preserve"> (default: </w:t>
+      </w:r>
+      <w:r>
+        <w:rPr>
+          <w:rFonts w:ascii="Courier" w:hAnsi="Courier"/>
+          <w:sz w:val="22"/>
+        </w:rPr>
+        <w:t>1</w:t>
+      </w:r>
+      <w:r>
+        <w:t xml:space="preserve">):  </w:t>
+      </w:r>
+      <w:r>
+        <w:t xml:space="preserve">this is the </w:t>
+      </w:r>
+      <w:r>
+        <w:t xml:space="preserve">weight of the corpus. If you have a large &amp; small corpus, you can give more weight to the smaller corpus. Note: the current model simply duplicate samples </w:t>
+      </w:r>
+      <w:r>
+        <w:rPr>
+          <w:rFonts w:ascii="Courier" w:hAnsi="Courier"/>
+          <w:sz w:val="22"/>
+        </w:rPr>
+        <w:t>weight</w:t>
+      </w:r>
+      <w:r>
+        <w:t xml:space="preserve"> number of times, so this can greatly increase overall training samples. Use caution. </w:t>
+      </w:r>
+    </w:p>
+    <w:p/>
+    <w:p>
+      <w:pPr>
+        <w:rPr>
+          <w:b/>
+        </w:rPr>
+      </w:pPr>
+      <w:r>
+        <w:rPr>
+          <w:b/>
+        </w:rPr>
+        <w:t>Classifier parameters:</w:t>
+      </w:r>
+    </w:p>
+    <w:p>
+      <w:pPr>
+        <w:ind w:left="360" w:hanging="360"/>
+      </w:pPr>
+    </w:p>
+    <w:p>
+      <w:pPr>
+        <w:ind w:left="360" w:hanging="360"/>
+      </w:pPr>
+      <w:r>
+        <w:rPr>
+          <w:rFonts w:ascii="Courier" w:hAnsi="Courier"/>
+          <w:sz w:val="22"/>
+        </w:rPr>
+        <w:t>threads</w:t>
+      </w:r>
+      <w:r>
+        <w:t xml:space="preserve"> (default: </w:t>
+      </w:r>
+      <w:r>
+        <w:rPr>
+          <w:rFonts w:ascii="Courier" w:hAnsi="Courier"/>
+          <w:sz w:val="22"/>
+        </w:rPr>
+        <w:t>1</w:t>
+      </w:r>
+      <w:r>
+        <w:t xml:space="preserve">):  </w:t>
+      </w:r>
+      <w:r>
+        <w:t xml:space="preserve">number of threads that may be used during training. The </w:t>
+      </w:r>
+      <w:proofErr w:type="spellStart"/>
+      <w:r>
+        <w:rPr>
+          <w:rFonts w:ascii="Courier" w:hAnsi="Courier"/>
+          <w:sz w:val="22"/>
+        </w:rPr>
+        <w:t>LinearClassifier</w:t>
+      </w:r>
+      <w:proofErr w:type="spellEnd"/>
+      <w:r>
+        <w:rPr>
+          <w:sz w:val="22"/>
+        </w:rPr>
+        <w:t xml:space="preserve"> </w:t>
+      </w:r>
+      <w:r>
+        <w:t>is currently single threaded, so this would only affect cross-validation, but other parts of the system (especially feature extraction) may be parallelized in the future. Note this increases memory requirements during training.</w:t>
+      </w:r>
+    </w:p>
+    <w:p>
+      <w:pPr>
+        <w:ind w:left="360" w:hanging="360"/>
+      </w:pPr>
+    </w:p>
+    <w:p>
+      <w:pPr>
+        <w:ind w:left="360" w:hanging="360"/>
+      </w:pPr>
+      <w:proofErr w:type="spellStart"/>
+      <w:proofErr w:type="gramStart"/>
+      <w:r>
+        <w:rPr>
+          <w:rFonts w:ascii="Courier" w:hAnsi="Courier"/>
+          <w:sz w:val="22"/>
+        </w:rPr>
+        <w:t>dictionary.cutoff</w:t>
+      </w:r>
+      <w:proofErr w:type="spellEnd"/>
+      <w:proofErr w:type="gramEnd"/>
+      <w:r>
+        <w:t xml:space="preserve"> (default: </w:t>
+      </w:r>
+      <w:r>
+        <w:rPr>
+          <w:rFonts w:ascii="Courier" w:hAnsi="Courier"/>
+          <w:sz w:val="22"/>
+        </w:rPr>
+        <w:t>5</w:t>
+      </w:r>
+      <w:r>
+        <w:t xml:space="preserve">): </w:t>
+      </w:r>
+      <w:r>
+        <w:t xml:space="preserve"> feature frequency cutoff. Any feature that occurs less than the cutoff will be discarded. 5 is a good number for a large (</w:t>
+      </w:r>
+      <w:proofErr w:type="spellStart"/>
+      <w:r>
+        <w:t>OntoNotes</w:t>
+      </w:r>
+      <w:proofErr w:type="spellEnd"/>
+      <w:r>
+        <w:t xml:space="preserve">) corpus, 2 gives the best results for WSJ. </w:t>
+      </w:r>
+    </w:p>
+    <w:p>
+      <w:pPr>
+        <w:ind w:left="360" w:hanging="360"/>
+      </w:pPr>
+    </w:p>
+    <w:p>
+      <w:pPr>
+        <w:ind w:left="360" w:hanging="360"/>
+      </w:pPr>
+      <w:r>
+        <w:rPr>
+          <w:rFonts w:ascii="Courier" w:hAnsi="Courier"/>
+          <w:sz w:val="22"/>
+        </w:rPr>
+        <w:t>C</w:t>
+      </w:r>
+      <w:r>
+        <w:rPr>
+          <w:rFonts w:ascii="Courier" w:hAnsi="Courier"/>
+          <w:sz w:val="22"/>
+        </w:rPr>
+        <w:t>lassifier</w:t>
+      </w:r>
+      <w:r>
+        <w:t xml:space="preserve"> (default: </w:t>
+      </w:r>
+      <w:proofErr w:type="spellStart"/>
+      <w:r>
+        <w:rPr>
+          <w:rFonts w:ascii="Courier" w:hAnsi="Courier"/>
+          <w:sz w:val="22"/>
+        </w:rPr>
+        <w:t>LinearClassifier</w:t>
+      </w:r>
+      <w:proofErr w:type="spellEnd"/>
+      <w:r>
+        <w:t>)</w:t>
+      </w:r>
+      <w:r>
+        <w:t xml:space="preserve">: class name of the classifier (only </w:t>
+      </w:r>
+      <w:proofErr w:type="spellStart"/>
+      <w:r>
+        <w:rPr>
+          <w:rFonts w:ascii="Courier" w:hAnsi="Courier"/>
+          <w:sz w:val="22"/>
+        </w:rPr>
+        <w:t>LinearClassifier</w:t>
+      </w:r>
+      <w:proofErr w:type="spellEnd"/>
+      <w:r>
+        <w:rPr>
+          <w:sz w:val="22"/>
+        </w:rPr>
+        <w:t xml:space="preserve"> </w:t>
+      </w:r>
+      <w:r>
+        <w:t xml:space="preserve">&amp; </w:t>
+      </w:r>
+      <w:proofErr w:type="spellStart"/>
+      <w:r>
+        <w:rPr>
+          <w:rFonts w:ascii="Courier" w:hAnsi="Courier"/>
+          <w:sz w:val="22"/>
+        </w:rPr>
+        <w:t>PairwiseClassifier</w:t>
+      </w:r>
+      <w:proofErr w:type="spellEnd"/>
+      <w:r>
+        <w:rPr>
+          <w:sz w:val="22"/>
+        </w:rPr>
+        <w:t xml:space="preserve"> </w:t>
+      </w:r>
+      <w:r>
+        <w:t xml:space="preserve">in </w:t>
+      </w:r>
+      <w:proofErr w:type="spellStart"/>
+      <w:r>
+        <w:rPr>
+          <w:rFonts w:ascii="Courier" w:hAnsi="Courier"/>
+          <w:sz w:val="22"/>
+        </w:rPr>
+        <w:t>edu.colorado.clear.common.alg</w:t>
+      </w:r>
+      <w:proofErr w:type="spellEnd"/>
+      <w:r>
+        <w:rPr>
+          <w:sz w:val="22"/>
+        </w:rPr>
+        <w:t xml:space="preserve"> </w:t>
+      </w:r>
+      <w:r>
+        <w:t xml:space="preserve">are provided, the latter wraps around the </w:t>
+      </w:r>
+      <w:proofErr w:type="spellStart"/>
+      <w:r>
+        <w:rPr>
+          <w:rFonts w:ascii="Courier" w:hAnsi="Courier"/>
+          <w:sz w:val="22"/>
+        </w:rPr>
+        <w:t>LinearClassifier</w:t>
+      </w:r>
+      <w:proofErr w:type="spellEnd"/>
+      <w:r>
+        <w:rPr>
+          <w:sz w:val="22"/>
+        </w:rPr>
+        <w:t xml:space="preserve"> </w:t>
+      </w:r>
+      <w:r>
+        <w:t>&amp; is rarely better</w:t>
+      </w:r>
+      <w:r>
+        <w:t xml:space="preserve"> other than old WSJ</w:t>
+      </w:r>
+      <w:r>
+        <w:t xml:space="preserve">).  </w:t>
+      </w:r>
+    </w:p>
+    <w:p>
+      <w:pPr>
+        <w:ind w:left="360" w:hanging="360"/>
+      </w:pPr>
+    </w:p>
+    <w:p>
+      <w:pPr>
+        <w:ind w:left="360" w:hanging="360"/>
+      </w:pPr>
+      <w:proofErr w:type="spellStart"/>
+      <w:proofErr w:type="gramStart"/>
+      <w:r>
+        <w:rPr>
+          <w:rFonts w:ascii="Courier" w:hAnsi="Courier"/>
+          <w:sz w:val="22"/>
+        </w:rPr>
+        <w:t>crossvalidation.folds</w:t>
+      </w:r>
+      <w:proofErr w:type="spellEnd"/>
+      <w:proofErr w:type="gramEnd"/>
+      <w:r>
+        <w:t xml:space="preserve"> (default: </w:t>
+      </w:r>
+      <w:r>
+        <w:rPr>
+          <w:rFonts w:ascii="Courier" w:hAnsi="Courier"/>
+          <w:sz w:val="22"/>
+        </w:rPr>
+        <w:t>5</w:t>
+      </w:r>
+      <w:r>
+        <w:t xml:space="preserve">): </w:t>
+      </w:r>
+      <w:r>
+        <w:t>number of folds for cross</w:t>
+      </w:r>
+      <w:r>
+        <w:t>-validation. Note each fold contain</w:t>
+      </w:r>
+      <w:r>
+        <w:t xml:space="preserve"> </w:t>
+      </w:r>
+      <w:r>
+        <w:t>all samples extracted from a single parse tree file</w:t>
+      </w:r>
+      <w:r>
+        <w:t>, so make sure the input</w:t>
+      </w:r>
+      <w:r>
+        <w:t xml:space="preserve"> corpora </w:t>
+      </w:r>
+      <w:r>
+        <w:t>do not have all the trees lumped into a single file.</w:t>
+      </w:r>
+      <w:r>
+        <w:t xml:space="preserve">  Cross-validation is only active when there are “support” and 2-stage classification features, or if the next parameter is enabled</w:t>
+      </w:r>
+    </w:p>
+    <w:p>
+      <w:pPr>
+        <w:ind w:left="360" w:hanging="360"/>
+      </w:pPr>
+    </w:p>
+    <w:p>
+      <w:pPr>
+        <w:ind w:left="360" w:hanging="360"/>
+      </w:pPr>
+      <w:proofErr w:type="spellStart"/>
+      <w:proofErr w:type="gramStart"/>
+      <w:r>
+        <w:rPr>
+          <w:rFonts w:ascii="Courier" w:hAnsi="Courier"/>
+          <w:sz w:val="22"/>
+        </w:rPr>
+        <w:t>crossvalidation.final</w:t>
+      </w:r>
+      <w:proofErr w:type="spellEnd"/>
+      <w:proofErr w:type="gramEnd"/>
+      <w:r>
+        <w:rPr>
+          <w:sz w:val="22"/>
+        </w:rPr>
+        <w:t xml:space="preserve"> </w:t>
+      </w:r>
+      <w:r>
+        <w:t>(default</w:t>
+      </w:r>
+      <w:r>
+        <w:t>:</w:t>
+      </w:r>
+      <w:r>
+        <w:t xml:space="preserve"> </w:t>
+      </w:r>
+      <w:r>
+        <w:rPr>
+          <w:rFonts w:ascii="Courier" w:hAnsi="Courier"/>
+          <w:sz w:val="22"/>
+        </w:rPr>
+        <w:t>false</w:t>
+      </w:r>
+      <w:r>
+        <w:t>): whether to perform cross</w:t>
+      </w:r>
+      <w:r>
+        <w:t>-</w:t>
+      </w:r>
+      <w:r>
+        <w:t xml:space="preserve">validation in the final step. This gives an idea on performance of the model (note, the numbers will be slightly optimistic compared to CoNLL-2005 metric since it </w:t>
+      </w:r>
+      <w:r>
+        <w:t xml:space="preserve">only </w:t>
+      </w:r>
+      <w:r>
+        <w:t xml:space="preserve">checks classification accuracy of each tree node (closer to CoNLL-2008). </w:t>
+      </w:r>
+    </w:p>
+    <w:p>
+      <w:pPr>
+        <w:ind w:left="360" w:hanging="360"/>
+      </w:pPr>
+    </w:p>
+    <w:p>
+      <w:pPr>
+        <w:ind w:left="360" w:hanging="360"/>
+      </w:pPr>
+      <w:proofErr w:type="spellStart"/>
+      <w:proofErr w:type="gramStart"/>
+      <w:r>
+        <w:rPr>
+          <w:rFonts w:ascii="Courier" w:hAnsi="Courier"/>
+          <w:sz w:val="22"/>
+        </w:rPr>
+        <w:t>liblinear.bias</w:t>
+      </w:r>
+      <w:proofErr w:type="spellEnd"/>
+      <w:proofErr w:type="gramEnd"/>
+      <w:r>
+        <w:rPr>
+          <w:sz w:val="22"/>
+        </w:rPr>
+        <w:t xml:space="preserve"> </w:t>
+      </w:r>
+      <w:r>
+        <w:t xml:space="preserve">(default </w:t>
+      </w:r>
+      <w:r>
+        <w:rPr>
+          <w:rFonts w:ascii="Courier" w:hAnsi="Courier"/>
+          <w:sz w:val="22"/>
+        </w:rPr>
+        <w:t>-1</w:t>
+      </w:r>
+      <w:r>
+        <w:t xml:space="preserve">): whether to have a bias featured (see </w:t>
+      </w:r>
+      <w:proofErr w:type="spellStart"/>
+      <w:r>
+        <w:t>LibLINEAR</w:t>
+      </w:r>
+      <w:proofErr w:type="spellEnd"/>
+      <w:r>
+        <w:t>). Not really needed for NLP as we typically have a lot of features.</w:t>
+      </w:r>
+      <w:r>
+        <w:t xml:space="preserve"> Currently the value must be </w:t>
+      </w:r>
+      <w:r>
+        <w:rPr>
+          <w:rFonts w:ascii="Courier" w:hAnsi="Courier"/>
+          <w:sz w:val="22"/>
+        </w:rPr>
+        <w:t>-1</w:t>
+      </w:r>
+      <w:r>
+        <w:t xml:space="preserve"> or </w:t>
+      </w:r>
+      <w:r>
+        <w:rPr>
+          <w:rFonts w:ascii="Courier" w:hAnsi="Courier"/>
+          <w:sz w:val="22"/>
+        </w:rPr>
+        <w:t>1</w:t>
+      </w:r>
+    </w:p>
+    <w:p/>
+    <w:p>
+      <w:proofErr w:type="spellStart"/>
+      <w:r>
+        <w:rPr>
+          <w:rFonts w:ascii="Courier" w:hAnsi="Courier"/>
+          <w:sz w:val="22"/>
+        </w:rPr>
+        <w:t>liblinear.C</w:t>
+      </w:r>
+      <w:proofErr w:type="spellEnd"/>
+      <w:r>
+        <w:t xml:space="preserve">: </w:t>
+      </w:r>
+      <w:r>
+        <w:t xml:space="preserve">C penalty value for </w:t>
+      </w:r>
+      <w:proofErr w:type="spellStart"/>
+      <w:r>
+        <w:t>LibLINEAR</w:t>
+      </w:r>
+      <w:proofErr w:type="spellEnd"/>
+      <w:r>
+        <w:t xml:space="preserve"> (solver type sensitive)</w:t>
+      </w:r>
+    </w:p>
+    <w:p>
+      <w:pPr>
+        <w:ind w:left="360" w:hanging="360"/>
+      </w:pPr>
+    </w:p>
+    <w:p>
+      <w:pPr>
+        <w:ind w:left="360" w:hanging="360"/>
+      </w:pPr>
+      <w:proofErr w:type="spellStart"/>
+      <w:proofErr w:type="gramStart"/>
+      <w:r>
+        <w:rPr>
+          <w:rFonts w:ascii="Courier" w:hAnsi="Courier"/>
+          <w:sz w:val="22"/>
+        </w:rPr>
+        <w:t>liblinear.solverType</w:t>
+      </w:r>
+      <w:proofErr w:type="spellEnd"/>
+      <w:proofErr w:type="gramEnd"/>
+      <w:r>
+        <w:t xml:space="preserve">: solver type for </w:t>
+      </w:r>
+      <w:proofErr w:type="spellStart"/>
+      <w:r>
+        <w:t>LibLINEAR</w:t>
+      </w:r>
+      <w:proofErr w:type="spellEnd"/>
+      <w:r>
+        <w:t>.</w:t>
+      </w:r>
+      <w:r>
+        <w:t xml:space="preserve"> </w:t>
+      </w:r>
+      <w:r>
+        <w:rPr>
+          <w:rFonts w:ascii="Courier" w:hAnsi="Courier"/>
+          <w:sz w:val="22"/>
+        </w:rPr>
+        <w:t>L2R_L1LOSS_SVC_DUAL</w:t>
+      </w:r>
+      <w:r>
+        <w:rPr>
+          <w:sz w:val="22"/>
+        </w:rPr>
+        <w:t xml:space="preserve"> </w:t>
+      </w:r>
+      <w:r>
+        <w:t>(faster of the 2 SVC solver</w:t>
+      </w:r>
+      <w:r>
+        <w:t xml:space="preserve"> for NLP</w:t>
+      </w:r>
+      <w:r>
+        <w:t xml:space="preserve"> features</w:t>
+      </w:r>
+      <w:r>
+        <w:t xml:space="preserve">) and </w:t>
+      </w:r>
+      <w:r>
+        <w:rPr>
+          <w:rFonts w:ascii="Courier" w:hAnsi="Courier"/>
+          <w:sz w:val="22"/>
+        </w:rPr>
+        <w:t>L2R_LR</w:t>
+      </w:r>
+      <w:r>
+        <w:rPr>
+          <w:sz w:val="22"/>
+        </w:rPr>
+        <w:t xml:space="preserve"> </w:t>
+      </w:r>
+      <w:r>
+        <w:t xml:space="preserve">(logistic regression). The regression model trains slower, generates non-sparse feature </w:t>
+      </w:r>
+      <w:r>
+        <w:t>weights (much larger compressed model size), but provides probabilities and not necessarily less accurate.</w:t>
+      </w:r>
+    </w:p>
+    <w:p>
+      <w:pPr>
+        <w:ind w:left="360" w:hanging="360"/>
+      </w:pPr>
+    </w:p>
+    <w:p>
+      <w:pPr>
+        <w:ind w:left="360" w:hanging="360"/>
+        <w:rPr>
+          <w:b/>
+        </w:rPr>
+      </w:pPr>
+      <w:r>
+        <w:rPr>
+          <w:b/>
+        </w:rPr>
+        <w:t>s</w:t>
+      </w:r>
+      <w:r>
+        <w:rPr>
+          <w:b/>
+        </w:rPr>
+        <w:t>equence classification (</w:t>
+      </w:r>
+      <w:r>
+        <w:t>classifies arguments of root level predicates and use those as features for classifying arguments of lower level predicates, mostly useful for arguments of nominal predicates</w:t>
+      </w:r>
+      <w:r>
+        <w:rPr>
+          <w:b/>
+        </w:rPr>
+        <w:t>):</w:t>
+      </w:r>
+    </w:p>
+    <w:p/>
+    <w:p>
+      <w:pPr>
+        <w:ind w:left="360" w:hanging="360"/>
+      </w:pPr>
+      <w:proofErr w:type="spellStart"/>
+      <w:r>
+        <w:rPr>
+          <w:rFonts w:ascii="Courier" w:hAnsi="Courier"/>
+          <w:sz w:val="22"/>
+        </w:rPr>
+        <w:t>sequence.iterations</w:t>
+      </w:r>
+      <w:proofErr w:type="spellEnd"/>
+      <w:r>
+        <w:rPr>
+          <w:sz w:val="22"/>
+        </w:rPr>
+        <w:t xml:space="preserve"> </w:t>
+      </w:r>
+      <w:r>
+        <w:t xml:space="preserve">(default </w:t>
+      </w:r>
+      <w:r>
+        <w:rPr>
+          <w:rFonts w:ascii="Courier" w:hAnsi="Courier"/>
+          <w:sz w:val="22"/>
+        </w:rPr>
+        <w:t>3</w:t>
+      </w:r>
+      <w:r>
+        <w:t>): maximum number of iterative refinement for sequence classification</w:t>
+      </w:r>
+      <w:r>
+        <w:br/>
+      </w:r>
+    </w:p>
+    <w:p>
+      <w:pPr>
+        <w:ind w:left="360" w:hanging="360"/>
+      </w:pPr>
+      <w:proofErr w:type="spellStart"/>
+      <w:proofErr w:type="gramStart"/>
+      <w:r>
+        <w:rPr>
+          <w:rFonts w:ascii="Courier" w:hAnsi="Courier"/>
+          <w:sz w:val="22"/>
+        </w:rPr>
+        <w:t>sequence.thres</w:t>
+      </w:r>
+      <w:r>
+        <w:rPr>
+          <w:rFonts w:ascii="Courier" w:hAnsi="Courier"/>
+          <w:sz w:val="22"/>
+        </w:rPr>
+        <w:t>h</w:t>
+      </w:r>
+      <w:r>
+        <w:rPr>
+          <w:rFonts w:ascii="Courier" w:hAnsi="Courier"/>
+          <w:sz w:val="22"/>
+        </w:rPr>
+        <w:t>old</w:t>
+      </w:r>
+      <w:proofErr w:type="spellEnd"/>
+      <w:proofErr w:type="gramEnd"/>
+      <w:r>
+        <w:rPr>
+          <w:sz w:val="22"/>
+        </w:rPr>
+        <w:t xml:space="preserve"> </w:t>
+      </w:r>
+      <w:r>
+        <w:t xml:space="preserve">(default </w:t>
+      </w:r>
+      <w:r>
+        <w:rPr>
+          <w:rFonts w:ascii="Courier" w:hAnsi="Courier"/>
+          <w:sz w:val="22"/>
+        </w:rPr>
+        <w:t>0.001</w:t>
+      </w:r>
+      <w:r>
+        <w:t xml:space="preserve">): </w:t>
+      </w:r>
+      <w:r>
+        <w:t xml:space="preserve">classification </w:t>
+      </w:r>
+      <w:r>
+        <w:t xml:space="preserve">difference </w:t>
+      </w:r>
+      <w:r>
+        <w:t xml:space="preserve">threshold </w:t>
+      </w:r>
+      <w:r>
+        <w:t xml:space="preserve">before </w:t>
+      </w:r>
+      <w:r>
+        <w:t xml:space="preserve">stopping iterative refinement (note, there are a lot of none argument nodes, so difference of argument nodes could be much larger than the threshold would suggest). </w:t>
+      </w:r>
+    </w:p>
+    <w:p>
+      <w:pPr>
+        <w:ind w:left="360" w:hanging="360"/>
+      </w:pPr>
+    </w:p>
+    <w:p>
+      <w:pPr>
+        <w:ind w:left="360" w:hanging="360"/>
+        <w:rPr>
+          <w:b/>
+        </w:rPr>
+      </w:pPr>
+      <w:r>
+        <w:rPr>
+          <w:b/>
+        </w:rPr>
+        <w:t xml:space="preserve">stage </w:t>
+      </w:r>
+      <w:r>
+        <w:rPr>
+          <w:b/>
+        </w:rPr>
+        <w:t>2 classification (</w:t>
+      </w:r>
+      <w:r>
+        <w:t>uses well-formed-ness of SRL output of the first classifier as additional features</w:t>
+      </w:r>
+      <w:r>
+        <w:rPr>
+          <w:b/>
+        </w:rPr>
+        <w:t>):</w:t>
+      </w:r>
+    </w:p>
+    <w:p>
+      <w:pPr>
+        <w:ind w:left="360" w:hanging="360"/>
+      </w:pPr>
+    </w:p>
+    <w:p>
+      <w:pPr>
+        <w:ind w:left="360" w:hanging="360"/>
+      </w:pPr>
+      <w:r>
+        <w:rPr>
+          <w:rFonts w:ascii="Courier" w:hAnsi="Courier"/>
+          <w:sz w:val="22"/>
+        </w:rPr>
+        <w:t>stage2.threshold</w:t>
+      </w:r>
+      <w:r>
+        <w:rPr>
+          <w:sz w:val="22"/>
+        </w:rPr>
+        <w:t xml:space="preserve"> </w:t>
+      </w:r>
+      <w:r>
+        <w:t xml:space="preserve">(default </w:t>
+      </w:r>
+      <w:r>
+        <w:rPr>
+          <w:rFonts w:ascii="Courier" w:hAnsi="Courier"/>
+          <w:sz w:val="22"/>
+        </w:rPr>
+        <w:t>0.98</w:t>
+      </w:r>
+      <w:r>
+        <w:t>): filter out candidates unlikely to be arguments to reduce training time/model size of the second classifier. 0.98 means candidates that are 0.98 likely to be non-arguments judged by the first classifier</w:t>
+      </w:r>
+    </w:p>
+    <w:p/>
+    <w:p>
+      <w:pPr>
+        <w:ind w:left="360" w:hanging="360"/>
+      </w:pPr>
+      <w:r>
+        <w:rPr>
+          <w:rFonts w:ascii="Courier" w:hAnsi="Courier"/>
+          <w:sz w:val="22"/>
+        </w:rPr>
+        <w:t xml:space="preserve">stage2.liblinear.C, </w:t>
+      </w:r>
+      <w:proofErr w:type="gramStart"/>
+      <w:r>
+        <w:rPr>
+          <w:rFonts w:ascii="Courier" w:hAnsi="Courier"/>
+          <w:sz w:val="22"/>
+        </w:rPr>
+        <w:t>stag</w:t>
+      </w:r>
+      <w:r>
+        <w:rPr>
+          <w:rFonts w:ascii="Courier" w:hAnsi="Courier"/>
+          <w:sz w:val="22"/>
+        </w:rPr>
+        <w:t>e2.liblinear.solverType</w:t>
+      </w:r>
+      <w:proofErr w:type="gramEnd"/>
+      <w:r>
+        <w:t>: if not specified, inherits value from above</w:t>
+      </w:r>
+      <w:r>
+        <w:t xml:space="preserve"> (options for first classifier). One way to reduce training time/model size &amp; still have argument probability is use </w:t>
+      </w:r>
+      <w:r>
+        <w:rPr>
+          <w:rFonts w:ascii="Courier" w:hAnsi="Courier"/>
+          <w:sz w:val="22"/>
+        </w:rPr>
+        <w:t>L2R_L1LOSS_SVC_DUAL</w:t>
+      </w:r>
+      <w:r>
+        <w:t xml:space="preserve"> for stage 1 &amp; </w:t>
+      </w:r>
+      <w:r>
+        <w:rPr>
+          <w:rFonts w:ascii="Courier" w:hAnsi="Courier"/>
+          <w:sz w:val="22"/>
+        </w:rPr>
+        <w:t>L2R_LR</w:t>
+      </w:r>
+      <w:r>
+        <w:rPr>
+          <w:sz w:val="22"/>
+        </w:rPr>
+        <w:t xml:space="preserve"> </w:t>
+      </w:r>
+      <w:r>
+        <w:t>for stage 2</w:t>
+      </w:r>
+    </w:p>
+    <w:p/>
+    <w:p/>
+    <w:p>
+      <w:pPr>
+        <w:outlineLvl w:val="0"/>
+        <w:rPr>
+          <w:b/>
+          <w:sz w:val="32"/>
+        </w:rPr>
+      </w:pPr>
+      <w:r>
+        <w:rPr>
+          <w:b/>
+          <w:sz w:val="32"/>
+        </w:rPr>
+        <w:t>Scoring SRL</w:t>
+      </w:r>
+    </w:p>
+    <w:p/>
+    <w:p>
+      <w:r>
+        <w:t>Run:</w:t>
+      </w:r>
+    </w:p>
+    <w:p/>
+    <w:p>
+      <w:pPr>
+        <w:rPr>
+          <w:rFonts w:ascii="Courier" w:hAnsi="Courier"/>
+          <w:sz w:val="22"/>
+        </w:rPr>
+      </w:pPr>
+      <w:r>
+        <w:rPr>
+          <w:rFonts w:ascii="Courier" w:hAnsi="Courier"/>
+          <w:sz w:val="22"/>
+        </w:rPr>
+        <w:t xml:space="preserve">java </w:t>
+      </w:r>
+      <w:r>
+        <w:rPr>
+          <w:rFonts w:ascii="Courier" w:hAnsi="Courier"/>
+          <w:sz w:val="22"/>
+        </w:rPr>
+        <w:t>–</w:t>
+      </w:r>
+      <w:r>
+        <w:rPr>
+          <w:rFonts w:ascii="Courier" w:hAnsi="Courier"/>
+          <w:sz w:val="22"/>
+        </w:rPr>
+        <w:t>Xmx</w:t>
+      </w:r>
+      <w:r>
+        <w:rPr>
+          <w:rFonts w:ascii="Courier" w:hAnsi="Courier"/>
+          <w:sz w:val="22"/>
+        </w:rPr>
+        <w:t>4</w:t>
+      </w:r>
+      <w:r>
+        <w:rPr>
+          <w:rFonts w:ascii="Courier" w:hAnsi="Courier"/>
+          <w:sz w:val="22"/>
+        </w:rPr>
+        <w:t>g -</w:t>
+      </w:r>
+      <w:proofErr w:type="gramStart"/>
+      <w:r>
+        <w:rPr>
+          <w:rFonts w:ascii="Courier" w:hAnsi="Courier"/>
+          <w:sz w:val="22"/>
+        </w:rPr>
+        <w:t>XX:+</w:t>
+      </w:r>
+      <w:proofErr w:type="spellStart"/>
+      <w:proofErr w:type="gramEnd"/>
+      <w:r>
+        <w:rPr>
+          <w:rFonts w:ascii="Courier" w:hAnsi="Courier"/>
+          <w:sz w:val="22"/>
+        </w:rPr>
+        <w:t>UseConcMarkSweepGC</w:t>
+      </w:r>
+      <w:proofErr w:type="spellEnd"/>
+      <w:r>
+        <w:rPr>
+          <w:rFonts w:ascii="Courier" w:hAnsi="Courier"/>
+          <w:sz w:val="22"/>
+        </w:rPr>
+        <w:t xml:space="preserve"> </w:t>
+      </w:r>
+      <w:proofErr w:type="spellStart"/>
+      <w:r>
+        <w:rPr>
+          <w:rFonts w:ascii="Courier" w:hAnsi="Courier"/>
+          <w:sz w:val="22"/>
+        </w:rPr>
+        <w:t>edu.colorado.clear.srl</w:t>
+      </w:r>
+      <w:proofErr w:type="spellEnd"/>
+      <w:r>
+        <w:rPr>
+          <w:rFonts w:ascii="Courier" w:hAnsi="Courier"/>
+          <w:sz w:val="22"/>
+        </w:rPr>
+        <w:t>.</w:t>
+      </w:r>
+      <w:r>
+        <w:rPr>
+          <w:rFonts w:ascii="Andale Mono" w:hAnsi="Andale Mono" w:cs="Andale Mono"/>
+          <w:color w:val="2FFF12"/>
+          <w:sz w:val="22"/>
+          <w:szCs w:val="22"/>
+        </w:rPr>
+        <w:t xml:space="preserve"> </w:t>
+      </w:r>
+      <w:proofErr w:type="spellStart"/>
+      <w:r>
+        <w:rPr>
+          <w:rFonts w:ascii="Courier" w:hAnsi="Courier"/>
+          <w:sz w:val="22"/>
+        </w:rPr>
+        <w:t>ScoreSRL</w:t>
+      </w:r>
+      <w:proofErr w:type="spellEnd"/>
+      <w:r>
+        <w:rPr>
+          <w:rFonts w:ascii="Courier" w:hAnsi="Courier"/>
+          <w:sz w:val="22"/>
+        </w:rPr>
+        <w:t xml:space="preserve"> -prop </w:t>
+      </w:r>
+      <w:proofErr w:type="spellStart"/>
+      <w:proofErr w:type="gramStart"/>
+      <w:r>
+        <w:rPr>
+          <w:rFonts w:ascii="Courier" w:hAnsi="Courier"/>
+          <w:sz w:val="22"/>
+        </w:rPr>
+        <w:t>clearsrl</w:t>
+      </w:r>
+      <w:r>
+        <w:rPr>
+          <w:rFonts w:ascii="Courier" w:hAnsi="Courier"/>
+          <w:sz w:val="22"/>
+        </w:rPr>
+        <w:t>.properties</w:t>
+      </w:r>
+      <w:proofErr w:type="spellEnd"/>
+      <w:proofErr w:type="gramEnd"/>
+    </w:p>
+    <w:p/>
+    <w:p>
+      <w:r>
+        <w:t>This performs the CoNLL-2005 style of SRL scoring (not guaranteed to match the scores of CoNLL-2005). To get the output to match CoNLL-2005 (or in general, only score argument labeling), make sure to use the “</w:t>
+      </w:r>
+      <w:r>
+        <w:rPr>
+          <w:rFonts w:ascii="Courier" w:hAnsi="Courier"/>
+          <w:sz w:val="21"/>
+          <w:szCs w:val="22"/>
+        </w:rPr>
+        <w:t>-</w:t>
+      </w:r>
+      <w:proofErr w:type="spellStart"/>
+      <w:r>
+        <w:rPr>
+          <w:rFonts w:ascii="Courier" w:hAnsi="Courier"/>
+          <w:sz w:val="21"/>
+          <w:szCs w:val="22"/>
+        </w:rPr>
+        <w:t>usePBCorpus</w:t>
+      </w:r>
+      <w:proofErr w:type="spellEnd"/>
+      <w:r>
+        <w:t>” option when running SRL. This will ensure the automatic SRL &amp; the PropBank have the same number of predicates. The evaluator also ignores bad formed SRLs (PropBank format), as well as predicates with multiple sets of arguments (rare WSJ annotation, mostly when there is an “empty” predicate. Ex: “The market was up today, the Dow closed at 18</w:t>
+      </w:r>
+      <w:r>
+        <w:t>,</w:t>
+      </w:r>
+      <w:r>
+        <w:t>000, and NASDAQ (closed) at 5000”)</w:t>
+      </w:r>
+      <w:r>
+        <w:t>.</w:t>
+      </w:r>
+    </w:p>
+    <w:p/>
+    <w:p>
+      <w:r>
+        <w:t xml:space="preserve">Although </w:t>
+      </w:r>
+      <w:proofErr w:type="spellStart"/>
+      <w:r>
+        <w:rPr>
+          <w:rFonts w:ascii="Courier" w:hAnsi="Courier"/>
+          <w:sz w:val="22"/>
+        </w:rPr>
+        <w:t>ScoreSRL</w:t>
+      </w:r>
+      <w:proofErr w:type="spellEnd"/>
+      <w:r>
+        <w:rPr>
+          <w:rFonts w:ascii="Courier" w:hAnsi="Courier"/>
+          <w:sz w:val="22"/>
+        </w:rPr>
+        <w:t xml:space="preserve"> </w:t>
+      </w:r>
+      <w:r>
+        <w:t>has a few command line parameters (for other purposes), most options (</w:t>
+      </w:r>
+      <w:proofErr w:type="spellStart"/>
+      <w:proofErr w:type="gramStart"/>
+      <w:r>
+        <w:rPr>
+          <w:rFonts w:ascii="Courier" w:hAnsi="Courier"/>
+          <w:sz w:val="22"/>
+        </w:rPr>
+        <w:t>srl.score</w:t>
+      </w:r>
+      <w:proofErr w:type="spellEnd"/>
+      <w:proofErr w:type="gramEnd"/>
+      <w:r>
+        <w:rPr>
+          <w:sz w:val="22"/>
+        </w:rPr>
+        <w:t xml:space="preserve"> </w:t>
+      </w:r>
+      <w:r>
+        <w:t>prefix) are specified in the properties file:</w:t>
+      </w:r>
+    </w:p>
+    <w:p/>
+    <w:p>
+      <w:pPr>
+        <w:ind w:left="360" w:hanging="360"/>
+      </w:pPr>
+      <w:r>
+        <w:rPr>
+          <w:rFonts w:ascii="Courier" w:hAnsi="Courier"/>
+          <w:sz w:val="22"/>
+        </w:rPr>
+        <w:t>labels</w:t>
+      </w:r>
+      <w:r>
+        <w:t>: the set (comma separated) of scoring labels. The default properties file contains a list of CoNLL-2005 labels. New labels may be introduced and difference languages use different labels</w:t>
+      </w:r>
+    </w:p>
+    <w:p/>
+    <w:p>
+      <w:pPr>
+        <w:ind w:left="360" w:hanging="360"/>
+      </w:pPr>
+      <w:r>
+        <w:rPr>
+          <w:rFonts w:ascii="Courier" w:hAnsi="Courier"/>
+          <w:sz w:val="22"/>
+        </w:rPr>
+        <w:t>corpus</w:t>
+      </w:r>
+      <w:r>
+        <w:t xml:space="preserve">: comma separated list of corpora used to train the model, each corpus is separately defined </w:t>
+      </w:r>
+    </w:p>
+    <w:p>
+      <w:pPr>
+        <w:ind w:left="360" w:hanging="360"/>
+      </w:pPr>
+    </w:p>
+    <w:p>
+      <w:pPr>
+        <w:ind w:left="360" w:hanging="360"/>
+      </w:pPr>
+      <w:r>
+        <w:rPr>
+          <w:rFonts w:ascii="Courier" w:hAnsi="Courier"/>
+          <w:sz w:val="22"/>
+        </w:rPr>
+        <w:t>systems</w:t>
+      </w:r>
+      <w:r>
+        <w:t xml:space="preserve">: comma separated list of systems. Each system needs to have property for Treebank directory, PropBank directory, and a regex that operates on the PropBank files in the directory (same name &amp; format as the corpus specification of </w:t>
+      </w:r>
+      <w:proofErr w:type="spellStart"/>
+      <w:r>
+        <w:rPr>
+          <w:rFonts w:ascii="Courier" w:hAnsi="Courier"/>
+          <w:sz w:val="22"/>
+        </w:rPr>
+        <w:t>TrainSRL</w:t>
+      </w:r>
+      <w:proofErr w:type="spellEnd"/>
+      <w:r>
+        <w:t xml:space="preserve">). These properties should start with the </w:t>
+      </w:r>
+      <w:proofErr w:type="spellStart"/>
+      <w:proofErr w:type="gramStart"/>
+      <w:r>
+        <w:rPr>
+          <w:rFonts w:ascii="Courier" w:hAnsi="Courier"/>
+          <w:sz w:val="22"/>
+        </w:rPr>
+        <w:t>srl.score</w:t>
+      </w:r>
+      <w:proofErr w:type="gramEnd"/>
+      <w:r>
+        <w:rPr>
+          <w:rFonts w:ascii="Courier" w:hAnsi="Courier"/>
+          <w:sz w:val="22"/>
+        </w:rPr>
+        <w:t>.system</w:t>
+      </w:r>
+      <w:proofErr w:type="spellEnd"/>
+      <w:r>
+        <w:rPr>
+          <w:rFonts w:ascii="Courier" w:hAnsi="Courier"/>
+          <w:sz w:val="22"/>
+        </w:rPr>
+        <w:t>-name</w:t>
+      </w:r>
+      <w:r>
+        <w:rPr>
+          <w:sz w:val="22"/>
+        </w:rPr>
+        <w:t xml:space="preserve"> </w:t>
+      </w:r>
+      <w:r>
+        <w:t xml:space="preserve">namespace. </w:t>
+      </w:r>
+      <w:r>
+        <w:rPr>
+          <w:rFonts w:ascii="Courier" w:hAnsi="Courier"/>
+          <w:sz w:val="22"/>
+        </w:rPr>
+        <w:t>g</w:t>
+      </w:r>
+      <w:r>
+        <w:rPr>
+          <w:rFonts w:ascii="Courier" w:hAnsi="Courier"/>
+          <w:sz w:val="22"/>
+        </w:rPr>
+        <w:t>old</w:t>
+      </w:r>
+      <w:r>
+        <w:rPr>
+          <w:sz w:val="22"/>
+        </w:rPr>
+        <w:t xml:space="preserve"> </w:t>
+      </w:r>
+      <w:r>
+        <w:t xml:space="preserve">(does not need to be included in the system list) </w:t>
+      </w:r>
+      <w:r>
+        <w:t xml:space="preserve">is the reserved name for the gold PropBank to </w:t>
+      </w:r>
+      <w:r>
+        <w:t>score</w:t>
+      </w:r>
+      <w:r>
+        <w:t xml:space="preserve"> against</w:t>
+      </w:r>
+    </w:p>
+    <w:p>
+      <w:pPr>
+        <w:ind w:left="360" w:hanging="360"/>
+      </w:pPr>
+    </w:p>
+    <w:p/>
     <w:sectPr>
       <w:pgSz w:w="12240" w:h="15840"/>
       <w:pgMar w:top="1440" w:right="1800" w:bottom="1440" w:left="1800" w:header="720" w:footer="720" w:gutter="0"/>
@@ -2128,7 +4457,7 @@
 </file>
 
 <file path=word/numbering.xml><?xml version="1.0" encoding="utf-8"?>
-<w:numbering xmlns:wpc="http://schemas.microsoft.com/office/word/2010/wordprocessingCanvas" xmlns:mo="http://schemas.microsoft.com/office/mac/office/2008/main" xmlns:mc="http://schemas.openxmlformats.org/markup-compatibility/2006" xmlns:mv="urn:schemas-microsoft-com:mac:vml" xmlns:o="urn:schemas-microsoft-com:office:office" xmlns:r="http://schemas.openxmlformats.org/officeDocument/2006/relationships" xmlns:m="http://schemas.openxmlformats.org/officeDocument/2006/math" xmlns:v="urn:schemas-microsoft-com:vml" xmlns:wp14="http://schemas.microsoft.com/office/word/2010/wordprocessingDrawing" xmlns:wp="http://schemas.openxmlformats.org/drawingml/2006/wordprocessingDrawing" xmlns:w10="urn:schemas-microsoft-com:office:word" xmlns:w="http://schemas.openxmlformats.org/wordprocessingml/2006/main" xmlns:w14="http://schemas.microsoft.com/office/word/2010/wordml" xmlns:wpg="http://schemas.microsoft.com/office/word/2010/wordprocessingGroup" xmlns:wpi="http://schemas.microsoft.com/office/word/2010/wordprocessingInk" xmlns:wne="http://schemas.microsoft.com/office/word/2006/wordml" xmlns:wps="http://schemas.microsoft.com/office/word/2010/wordprocessingShape" mc:Ignorable="w14 wp14">
+<w:numbering xmlns:wpc="http://schemas.microsoft.com/office/word/2010/wordprocessingCanvas" xmlns:mo="http://schemas.microsoft.com/office/mac/office/2008/main" xmlns:mc="http://schemas.openxmlformats.org/markup-compatibility/2006" xmlns:mv="urn:schemas-microsoft-com:mac:vml" xmlns:o="urn:schemas-microsoft-com:office:office" xmlns:r="http://schemas.openxmlformats.org/officeDocument/2006/relationships" xmlns:m="http://schemas.openxmlformats.org/officeDocument/2006/math" xmlns:v="urn:schemas-microsoft-com:vml" xmlns:wp14="http://schemas.microsoft.com/office/word/2010/wordprocessingDrawing" xmlns:wp="http://schemas.openxmlformats.org/drawingml/2006/wordprocessingDrawing" xmlns:w10="urn:schemas-microsoft-com:office:word" xmlns:w="http://schemas.openxmlformats.org/wordprocessingml/2006/main" xmlns:w14="http://schemas.microsoft.com/office/word/2010/wordml" xmlns:w15="http://schemas.microsoft.com/office/word/2012/wordml" xmlns:wpg="http://schemas.microsoft.com/office/word/2010/wordprocessingGroup" xmlns:wpi="http://schemas.microsoft.com/office/word/2010/wordprocessingInk" xmlns:wne="http://schemas.microsoft.com/office/word/2006/wordml" xmlns:wps="http://schemas.microsoft.com/office/word/2010/wordprocessingShape" mc:Ignorable="w14 w15 wp14">
   <w:abstractNum w:abstractNumId="0">
     <w:nsid w:val="11BA4C2B"/>
     <w:multiLevelType w:val="hybridMultilevel"/>
@@ -2302,93 +4631,7 @@
     </w:lvl>
   </w:abstractNum>
   <w:abstractNum w:abstractNumId="2">
-    <w:nsid w:val="6B61423A"/>
-    <w:multiLevelType w:val="hybridMultilevel"/>
-    <w:tmpl w:val="B6CAD668"/>
-    <w:lvl w:ilvl="0" w:tplc="0409000F">
-      <w:start w:val="1"/>
-      <w:numFmt w:val="decimal"/>
-      <w:lvlText w:val="%1."/>
-      <w:lvlJc w:val="left"/>
-      <w:pPr>
-        <w:ind w:left="360" w:hanging="360"/>
-      </w:pPr>
-    </w:lvl>
-    <w:lvl w:ilvl="1" w:tplc="04090019" w:tentative="1">
-      <w:start w:val="1"/>
-      <w:numFmt w:val="lowerLetter"/>
-      <w:lvlText w:val="%2."/>
-      <w:lvlJc w:val="left"/>
-      <w:pPr>
-        <w:ind w:left="1080" w:hanging="360"/>
-      </w:pPr>
-    </w:lvl>
-    <w:lvl w:ilvl="2" w:tplc="0409001B" w:tentative="1">
-      <w:start w:val="1"/>
-      <w:numFmt w:val="lowerRoman"/>
-      <w:lvlText w:val="%3."/>
-      <w:lvlJc w:val="right"/>
-      <w:pPr>
-        <w:ind w:left="1800" w:hanging="180"/>
-      </w:pPr>
-    </w:lvl>
-    <w:lvl w:ilvl="3" w:tplc="0409000F" w:tentative="1">
-      <w:start w:val="1"/>
-      <w:numFmt w:val="decimal"/>
-      <w:lvlText w:val="%4."/>
-      <w:lvlJc w:val="left"/>
-      <w:pPr>
-        <w:ind w:left="2520" w:hanging="360"/>
-      </w:pPr>
-    </w:lvl>
-    <w:lvl w:ilvl="4" w:tplc="04090019" w:tentative="1">
-      <w:start w:val="1"/>
-      <w:numFmt w:val="lowerLetter"/>
-      <w:lvlText w:val="%5."/>
-      <w:lvlJc w:val="left"/>
-      <w:pPr>
-        <w:ind w:left="3240" w:hanging="360"/>
-      </w:pPr>
-    </w:lvl>
-    <w:lvl w:ilvl="5" w:tplc="0409001B" w:tentative="1">
-      <w:start w:val="1"/>
-      <w:numFmt w:val="lowerRoman"/>
-      <w:lvlText w:val="%6."/>
-      <w:lvlJc w:val="right"/>
-      <w:pPr>
-        <w:ind w:left="3960" w:hanging="180"/>
-      </w:pPr>
-    </w:lvl>
-    <w:lvl w:ilvl="6" w:tplc="0409000F" w:tentative="1">
-      <w:start w:val="1"/>
-      <w:numFmt w:val="decimal"/>
-      <w:lvlText w:val="%7."/>
-      <w:lvlJc w:val="left"/>
-      <w:pPr>
-        <w:ind w:left="4680" w:hanging="360"/>
-      </w:pPr>
-    </w:lvl>
-    <w:lvl w:ilvl="7" w:tplc="04090019" w:tentative="1">
-      <w:start w:val="1"/>
-      <w:numFmt w:val="lowerLetter"/>
-      <w:lvlText w:val="%8."/>
-      <w:lvlJc w:val="left"/>
-      <w:pPr>
-        <w:ind w:left="5400" w:hanging="360"/>
-      </w:pPr>
-    </w:lvl>
-    <w:lvl w:ilvl="8" w:tplc="0409001B" w:tentative="1">
-      <w:start w:val="1"/>
-      <w:numFmt w:val="lowerRoman"/>
-      <w:lvlText w:val="%9."/>
-      <w:lvlJc w:val="right"/>
-      <w:pPr>
-        <w:ind w:left="6120" w:hanging="180"/>
-      </w:pPr>
-    </w:lvl>
-  </w:abstractNum>
-  <w:abstractNum w:abstractNumId="3">
-    <w:nsid w:val="7698663D"/>
+    <w:nsid w:val="4A990835"/>
     <w:multiLevelType w:val="hybridMultilevel"/>
     <w:tmpl w:val="201E848C"/>
     <w:lvl w:ilvl="0" w:tplc="0409000F">
@@ -2477,23 +4720,202 @@
       </w:pPr>
     </w:lvl>
   </w:abstractNum>
+  <w:abstractNum w:abstractNumId="3">
+    <w:nsid w:val="6B61423A"/>
+    <w:multiLevelType w:val="hybridMultilevel"/>
+    <w:tmpl w:val="B6CAD668"/>
+    <w:lvl w:ilvl="0" w:tplc="0409000F">
+      <w:start w:val="1"/>
+      <w:numFmt w:val="decimal"/>
+      <w:lvlText w:val="%1."/>
+      <w:lvlJc w:val="left"/>
+      <w:pPr>
+        <w:ind w:left="360" w:hanging="360"/>
+      </w:pPr>
+    </w:lvl>
+    <w:lvl w:ilvl="1" w:tplc="04090019" w:tentative="1">
+      <w:start w:val="1"/>
+      <w:numFmt w:val="lowerLetter"/>
+      <w:lvlText w:val="%2."/>
+      <w:lvlJc w:val="left"/>
+      <w:pPr>
+        <w:ind w:left="1080" w:hanging="360"/>
+      </w:pPr>
+    </w:lvl>
+    <w:lvl w:ilvl="2" w:tplc="0409001B" w:tentative="1">
+      <w:start w:val="1"/>
+      <w:numFmt w:val="lowerRoman"/>
+      <w:lvlText w:val="%3."/>
+      <w:lvlJc w:val="right"/>
+      <w:pPr>
+        <w:ind w:left="1800" w:hanging="180"/>
+      </w:pPr>
+    </w:lvl>
+    <w:lvl w:ilvl="3" w:tplc="0409000F" w:tentative="1">
+      <w:start w:val="1"/>
+      <w:numFmt w:val="decimal"/>
+      <w:lvlText w:val="%4."/>
+      <w:lvlJc w:val="left"/>
+      <w:pPr>
+        <w:ind w:left="2520" w:hanging="360"/>
+      </w:pPr>
+    </w:lvl>
+    <w:lvl w:ilvl="4" w:tplc="04090019" w:tentative="1">
+      <w:start w:val="1"/>
+      <w:numFmt w:val="lowerLetter"/>
+      <w:lvlText w:val="%5."/>
+      <w:lvlJc w:val="left"/>
+      <w:pPr>
+        <w:ind w:left="3240" w:hanging="360"/>
+      </w:pPr>
+    </w:lvl>
+    <w:lvl w:ilvl="5" w:tplc="0409001B" w:tentative="1">
+      <w:start w:val="1"/>
+      <w:numFmt w:val="lowerRoman"/>
+      <w:lvlText w:val="%6."/>
+      <w:lvlJc w:val="right"/>
+      <w:pPr>
+        <w:ind w:left="3960" w:hanging="180"/>
+      </w:pPr>
+    </w:lvl>
+    <w:lvl w:ilvl="6" w:tplc="0409000F" w:tentative="1">
+      <w:start w:val="1"/>
+      <w:numFmt w:val="decimal"/>
+      <w:lvlText w:val="%7."/>
+      <w:lvlJc w:val="left"/>
+      <w:pPr>
+        <w:ind w:left="4680" w:hanging="360"/>
+      </w:pPr>
+    </w:lvl>
+    <w:lvl w:ilvl="7" w:tplc="04090019" w:tentative="1">
+      <w:start w:val="1"/>
+      <w:numFmt w:val="lowerLetter"/>
+      <w:lvlText w:val="%8."/>
+      <w:lvlJc w:val="left"/>
+      <w:pPr>
+        <w:ind w:left="5400" w:hanging="360"/>
+      </w:pPr>
+    </w:lvl>
+    <w:lvl w:ilvl="8" w:tplc="0409001B" w:tentative="1">
+      <w:start w:val="1"/>
+      <w:numFmt w:val="lowerRoman"/>
+      <w:lvlText w:val="%9."/>
+      <w:lvlJc w:val="right"/>
+      <w:pPr>
+        <w:ind w:left="6120" w:hanging="180"/>
+      </w:pPr>
+    </w:lvl>
+  </w:abstractNum>
+  <w:abstractNum w:abstractNumId="4">
+    <w:nsid w:val="7698663D"/>
+    <w:multiLevelType w:val="hybridMultilevel"/>
+    <w:tmpl w:val="201E848C"/>
+    <w:lvl w:ilvl="0" w:tplc="0409000F">
+      <w:start w:val="1"/>
+      <w:numFmt w:val="decimal"/>
+      <w:lvlText w:val="%1."/>
+      <w:lvlJc w:val="left"/>
+      <w:pPr>
+        <w:ind w:left="360" w:hanging="360"/>
+      </w:pPr>
+    </w:lvl>
+    <w:lvl w:ilvl="1" w:tplc="53AA12AC">
+      <w:start w:val="1"/>
+      <w:numFmt w:val="lowerLetter"/>
+      <w:lvlText w:val="%2."/>
+      <w:lvlJc w:val="left"/>
+      <w:pPr>
+        <w:ind w:left="1080" w:hanging="360"/>
+      </w:pPr>
+      <w:rPr>
+        <w:sz w:val="24"/>
+        <w:szCs w:val="24"/>
+      </w:rPr>
+    </w:lvl>
+    <w:lvl w:ilvl="2" w:tplc="0409001B">
+      <w:start w:val="1"/>
+      <w:numFmt w:val="lowerRoman"/>
+      <w:lvlText w:val="%3."/>
+      <w:lvlJc w:val="right"/>
+      <w:pPr>
+        <w:ind w:left="1800" w:hanging="180"/>
+      </w:pPr>
+    </w:lvl>
+    <w:lvl w:ilvl="3" w:tplc="0409000F" w:tentative="1">
+      <w:start w:val="1"/>
+      <w:numFmt w:val="decimal"/>
+      <w:lvlText w:val="%4."/>
+      <w:lvlJc w:val="left"/>
+      <w:pPr>
+        <w:ind w:left="2520" w:hanging="360"/>
+      </w:pPr>
+    </w:lvl>
+    <w:lvl w:ilvl="4" w:tplc="04090019" w:tentative="1">
+      <w:start w:val="1"/>
+      <w:numFmt w:val="lowerLetter"/>
+      <w:lvlText w:val="%5."/>
+      <w:lvlJc w:val="left"/>
+      <w:pPr>
+        <w:ind w:left="3240" w:hanging="360"/>
+      </w:pPr>
+    </w:lvl>
+    <w:lvl w:ilvl="5" w:tplc="0409001B" w:tentative="1">
+      <w:start w:val="1"/>
+      <w:numFmt w:val="lowerRoman"/>
+      <w:lvlText w:val="%6."/>
+      <w:lvlJc w:val="right"/>
+      <w:pPr>
+        <w:ind w:left="3960" w:hanging="180"/>
+      </w:pPr>
+    </w:lvl>
+    <w:lvl w:ilvl="6" w:tplc="0409000F" w:tentative="1">
+      <w:start w:val="1"/>
+      <w:numFmt w:val="decimal"/>
+      <w:lvlText w:val="%7."/>
+      <w:lvlJc w:val="left"/>
+      <w:pPr>
+        <w:ind w:left="4680" w:hanging="360"/>
+      </w:pPr>
+    </w:lvl>
+    <w:lvl w:ilvl="7" w:tplc="04090019" w:tentative="1">
+      <w:start w:val="1"/>
+      <w:numFmt w:val="lowerLetter"/>
+      <w:lvlText w:val="%8."/>
+      <w:lvlJc w:val="left"/>
+      <w:pPr>
+        <w:ind w:left="5400" w:hanging="360"/>
+      </w:pPr>
+    </w:lvl>
+    <w:lvl w:ilvl="8" w:tplc="0409001B" w:tentative="1">
+      <w:start w:val="1"/>
+      <w:numFmt w:val="lowerRoman"/>
+      <w:lvlText w:val="%9."/>
+      <w:lvlJc w:val="right"/>
+      <w:pPr>
+        <w:ind w:left="6120" w:hanging="180"/>
+      </w:pPr>
+    </w:lvl>
+  </w:abstractNum>
   <w:num w:numId="1">
     <w:abstractNumId w:val="0"/>
   </w:num>
   <w:num w:numId="2">
-    <w:abstractNumId w:val="2"/>
+    <w:abstractNumId w:val="3"/>
   </w:num>
   <w:num w:numId="3">
-    <w:abstractNumId w:val="3"/>
+    <w:abstractNumId w:val="4"/>
   </w:num>
   <w:num w:numId="4">
     <w:abstractNumId w:val="1"/>
+  </w:num>
+  <w:num w:numId="5">
+    <w:abstractNumId w:val="2"/>
   </w:num>
 </w:numbering>
 </file>
 
 <file path=word/styles.xml><?xml version="1.0" encoding="utf-8"?>
-<w:styles xmlns:mc="http://schemas.openxmlformats.org/markup-compatibility/2006" xmlns:r="http://schemas.openxmlformats.org/officeDocument/2006/relationships" xmlns:w="http://schemas.openxmlformats.org/wordprocessingml/2006/main" xmlns:w14="http://schemas.microsoft.com/office/word/2010/wordml" mc:Ignorable="w14">
+<w:styles xmlns:mc="http://schemas.openxmlformats.org/markup-compatibility/2006" xmlns:r="http://schemas.openxmlformats.org/officeDocument/2006/relationships" xmlns:w="http://schemas.openxmlformats.org/wordprocessingml/2006/main" xmlns:w14="http://schemas.microsoft.com/office/word/2010/wordml" xmlns:w15="http://schemas.microsoft.com/office/word/2012/wordml" mc:Ignorable="w14 w15">
   <w:docDefaults>
     <w:rPrDefault>
       <w:rPr>
@@ -2505,144 +4927,387 @@
     </w:rPrDefault>
     <w:pPrDefault/>
   </w:docDefaults>
-  <w:latentStyles w:defLockedState="0" w:defUIPriority="99" w:defSemiHidden="1" w:defUnhideWhenUsed="1" w:defQFormat="0" w:count="276">
-    <w:lsdException w:name="Normal" w:semiHidden="0" w:uiPriority="0" w:unhideWhenUsed="0" w:qFormat="1"/>
-    <w:lsdException w:name="heading 1" w:semiHidden="0" w:uiPriority="9" w:unhideWhenUsed="0" w:qFormat="1"/>
-    <w:lsdException w:name="heading 2" w:uiPriority="9" w:qFormat="1"/>
-    <w:lsdException w:name="heading 3" w:uiPriority="9" w:qFormat="1"/>
-    <w:lsdException w:name="heading 4" w:uiPriority="9" w:qFormat="1"/>
-    <w:lsdException w:name="heading 5" w:uiPriority="9" w:qFormat="1"/>
-    <w:lsdException w:name="heading 6" w:uiPriority="9" w:qFormat="1"/>
-    <w:lsdException w:name="heading 7" w:uiPriority="9" w:qFormat="1"/>
-    <w:lsdException w:name="heading 8" w:uiPriority="9" w:qFormat="1"/>
-    <w:lsdException w:name="heading 9" w:uiPriority="9" w:qFormat="1"/>
-    <w:lsdException w:name="toc 1" w:uiPriority="39"/>
-    <w:lsdException w:name="toc 2" w:uiPriority="39"/>
-    <w:lsdException w:name="toc 3" w:uiPriority="39"/>
-    <w:lsdException w:name="toc 4" w:uiPriority="39"/>
-    <w:lsdException w:name="toc 5" w:uiPriority="39"/>
-    <w:lsdException w:name="toc 6" w:uiPriority="39"/>
-    <w:lsdException w:name="toc 7" w:uiPriority="39"/>
-    <w:lsdException w:name="toc 8" w:uiPriority="39"/>
-    <w:lsdException w:name="toc 9" w:uiPriority="39"/>
-    <w:lsdException w:name="caption" w:uiPriority="35" w:qFormat="1"/>
-    <w:lsdException w:name="Title" w:semiHidden="0" w:uiPriority="10" w:unhideWhenUsed="0" w:qFormat="1"/>
-    <w:lsdException w:name="Default Paragraph Font" w:uiPriority="1"/>
-    <w:lsdException w:name="Subtitle" w:semiHidden="0" w:uiPriority="11" w:unhideWhenUsed="0" w:qFormat="1"/>
-    <w:lsdException w:name="Strong" w:semiHidden="0" w:uiPriority="22" w:unhideWhenUsed="0" w:qFormat="1"/>
-    <w:lsdException w:name="Emphasis" w:semiHidden="0" w:uiPriority="20" w:unhideWhenUsed="0" w:qFormat="1"/>
-    <w:lsdException w:name="Table Grid" w:semiHidden="0" w:uiPriority="59" w:unhideWhenUsed="0"/>
-    <w:lsdException w:name="Placeholder Text" w:unhideWhenUsed="0"/>
-    <w:lsdException w:name="No Spacing" w:semiHidden="0" w:uiPriority="1" w:unhideWhenUsed="0" w:qFormat="1"/>
-    <w:lsdException w:name="Light Shading" w:semiHidden="0" w:uiPriority="60" w:unhideWhenUsed="0"/>
-    <w:lsdException w:name="Light List" w:semiHidden="0" w:uiPriority="61" w:unhideWhenUsed="0"/>
-    <w:lsdException w:name="Light Grid" w:semiHidden="0" w:uiPriority="62" w:unhideWhenUsed="0"/>
-    <w:lsdException w:name="Medium Shading 1" w:semiHidden="0" w:uiPriority="63" w:unhideWhenUsed="0"/>
-    <w:lsdException w:name="Medium Shading 2" w:semiHidden="0" w:uiPriority="64" w:unhideWhenUsed="0"/>
-    <w:lsdException w:name="Medium List 1" w:semiHidden="0" w:uiPriority="65" w:unhideWhenUsed="0"/>
-    <w:lsdException w:name="Medium List 2" w:semiHidden="0" w:uiPriority="66" w:unhideWhenUsed="0"/>
-    <w:lsdException w:name="Medium Grid 1" w:semiHidden="0" w:uiPriority="67" w:unhideWhenUsed="0"/>
-    <w:lsdException w:name="Medium Grid 2" w:semiHidden="0" w:uiPriority="68" w:unhideWhenUsed="0"/>
-    <w:lsdException w:name="Medium Grid 3" w:semiHidden="0" w:uiPriority="69" w:unhideWhenUsed="0"/>
-    <w:lsdException w:name="Dark List" w:semiHidden="0" w:uiPriority="70" w:unhideWhenUsed="0"/>
-    <w:lsdException w:name="Colorful Shading" w:semiHidden="0" w:uiPriority="71" w:unhideWhenUsed="0"/>
-    <w:lsdException w:name="Colorful List" w:semiHidden="0" w:uiPriority="72" w:unhideWhenUsed="0"/>
-    <w:lsdException w:name="Colorful Grid" w:semiHidden="0" w:uiPriority="73" w:unhideWhenUsed="0"/>
-    <w:lsdException w:name="Light Shading Accent 1" w:semiHidden="0" w:uiPriority="60" w:unhideWhenUsed="0"/>
-    <w:lsdException w:name="Light List Accent 1" w:semiHidden="0" w:uiPriority="61" w:unhideWhenUsed="0"/>
-    <w:lsdException w:name="Light Grid Accent 1" w:semiHidden="0" w:uiPriority="62" w:unhideWhenUsed="0"/>
-    <w:lsdException w:name="Medium Shading 1 Accent 1" w:semiHidden="0" w:uiPriority="63" w:unhideWhenUsed="0"/>
-    <w:lsdException w:name="Medium Shading 2 Accent 1" w:semiHidden="0" w:uiPriority="64" w:unhideWhenUsed="0"/>
-    <w:lsdException w:name="Medium List 1 Accent 1" w:semiHidden="0" w:uiPriority="65" w:unhideWhenUsed="0"/>
-    <w:lsdException w:name="Revision" w:unhideWhenUsed="0"/>
-    <w:lsdException w:name="List Paragraph" w:semiHidden="0" w:uiPriority="34" w:unhideWhenUsed="0" w:qFormat="1"/>
-    <w:lsdException w:name="Quote" w:semiHidden="0" w:uiPriority="29" w:unhideWhenUsed="0" w:qFormat="1"/>
-    <w:lsdException w:name="Intense Quote" w:semiHidden="0" w:uiPriority="30" w:unhideWhenUsed="0" w:qFormat="1"/>
-    <w:lsdException w:name="Medium List 2 Accent 1" w:semiHidden="0" w:uiPriority="66" w:unhideWhenUsed="0"/>
-    <w:lsdException w:name="Medium Grid 1 Accent 1" w:semiHidden="0" w:uiPriority="67" w:unhideWhenUsed="0"/>
-    <w:lsdException w:name="Medium Grid 2 Accent 1" w:semiHidden="0" w:uiPriority="68" w:unhideWhenUsed="0"/>
-    <w:lsdException w:name="Medium Grid 3 Accent 1" w:semiHidden="0" w:uiPriority="69" w:unhideWhenUsed="0"/>
-    <w:lsdException w:name="Dark List Accent 1" w:semiHidden="0" w:uiPriority="70" w:unhideWhenUsed="0"/>
-    <w:lsdException w:name="Colorful Shading Accent 1" w:semiHidden="0" w:uiPriority="71" w:unhideWhenUsed="0"/>
-    <w:lsdException w:name="Colorful List Accent 1" w:semiHidden="0" w:uiPriority="72" w:unhideWhenUsed="0"/>
-    <w:lsdException w:name="Colorful Grid Accent 1" w:semiHidden="0" w:uiPriority="73" w:unhideWhenUsed="0"/>
-    <w:lsdException w:name="Light Shading Accent 2" w:semiHidden="0" w:uiPriority="60" w:unhideWhenUsed="0"/>
-    <w:lsdException w:name="Light List Accent 2" w:semiHidden="0" w:uiPriority="61" w:unhideWhenUsed="0"/>
-    <w:lsdException w:name="Light Grid Accent 2" w:semiHidden="0" w:uiPriority="62" w:unhideWhenUsed="0"/>
-    <w:lsdException w:name="Medium Shading 1 Accent 2" w:semiHidden="0" w:uiPriority="63" w:unhideWhenUsed="0"/>
-    <w:lsdException w:name="Medium Shading 2 Accent 2" w:semiHidden="0" w:uiPriority="64" w:unhideWhenUsed="0"/>
-    <w:lsdException w:name="Medium List 1 Accent 2" w:semiHidden="0" w:uiPriority="65" w:unhideWhenUsed="0"/>
-    <w:lsdException w:name="Medium List 2 Accent 2" w:semiHidden="0" w:uiPriority="66" w:unhideWhenUsed="0"/>
-    <w:lsdException w:name="Medium Grid 1 Accent 2" w:semiHidden="0" w:uiPriority="67" w:unhideWhenUsed="0"/>
-    <w:lsdException w:name="Medium Grid 2 Accent 2" w:semiHidden="0" w:uiPriority="68" w:unhideWhenUsed="0"/>
-    <w:lsdException w:name="Medium Grid 3 Accent 2" w:semiHidden="0" w:uiPriority="69" w:unhideWhenUsed="0"/>
-    <w:lsdException w:name="Dark List Accent 2" w:semiHidden="0" w:uiPriority="70" w:unhideWhenUsed="0"/>
-    <w:lsdException w:name="Colorful Shading Accent 2" w:semiHidden="0" w:uiPriority="71" w:unhideWhenUsed="0"/>
-    <w:lsdException w:name="Colorful List Accent 2" w:semiHidden="0" w:uiPriority="72" w:unhideWhenUsed="0"/>
-    <w:lsdException w:name="Colorful Grid Accent 2" w:semiHidden="0" w:uiPriority="73" w:unhideWhenUsed="0"/>
-    <w:lsdException w:name="Light Shading Accent 3" w:semiHidden="0" w:uiPriority="60" w:unhideWhenUsed="0"/>
-    <w:lsdException w:name="Light List Accent 3" w:semiHidden="0" w:uiPriority="61" w:unhideWhenUsed="0"/>
-    <w:lsdException w:name="Light Grid Accent 3" w:semiHidden="0" w:uiPriority="62" w:unhideWhenUsed="0"/>
-    <w:lsdException w:name="Medium Shading 1 Accent 3" w:semiHidden="0" w:uiPriority="63" w:unhideWhenUsed="0"/>
-    <w:lsdException w:name="Medium Shading 2 Accent 3" w:semiHidden="0" w:uiPriority="64" w:unhideWhenUsed="0"/>
-    <w:lsdException w:name="Medium List 1 Accent 3" w:semiHidden="0" w:uiPriority="65" w:unhideWhenUsed="0"/>
-    <w:lsdException w:name="Medium List 2 Accent 3" w:semiHidden="0" w:uiPriority="66" w:unhideWhenUsed="0"/>
-    <w:lsdException w:name="Medium Grid 1 Accent 3" w:semiHidden="0" w:uiPriority="67" w:unhideWhenUsed="0"/>
-    <w:lsdException w:name="Medium Grid 2 Accent 3" w:semiHidden="0" w:uiPriority="68" w:unhideWhenUsed="0"/>
-    <w:lsdException w:name="Medium Grid 3 Accent 3" w:semiHidden="0" w:uiPriority="69" w:unhideWhenUsed="0"/>
-    <w:lsdException w:name="Dark List Accent 3" w:semiHidden="0" w:uiPriority="70" w:unhideWhenUsed="0"/>
-    <w:lsdException w:name="Colorful Shading Accent 3" w:semiHidden="0" w:uiPriority="71" w:unhideWhenUsed="0"/>
-    <w:lsdException w:name="Colorful List Accent 3" w:semiHidden="0" w:uiPriority="72" w:unhideWhenUsed="0"/>
-    <w:lsdException w:name="Colorful Grid Accent 3" w:semiHidden="0" w:uiPriority="73" w:unhideWhenUsed="0"/>
-    <w:lsdException w:name="Light Shading Accent 4" w:semiHidden="0" w:uiPriority="60" w:unhideWhenUsed="0"/>
-    <w:lsdException w:name="Light List Accent 4" w:semiHidden="0" w:uiPriority="61" w:unhideWhenUsed="0"/>
-    <w:lsdException w:name="Light Grid Accent 4" w:semiHidden="0" w:uiPriority="62" w:unhideWhenUsed="0"/>
-    <w:lsdException w:name="Medium Shading 1 Accent 4" w:semiHidden="0" w:uiPriority="63" w:unhideWhenUsed="0"/>
-    <w:lsdException w:name="Medium Shading 2 Accent 4" w:semiHidden="0" w:uiPriority="64" w:unhideWhenUsed="0"/>
-    <w:lsdException w:name="Medium List 1 Accent 4" w:semiHidden="0" w:uiPriority="65" w:unhideWhenUsed="0"/>
-    <w:lsdException w:name="Medium List 2 Accent 4" w:semiHidden="0" w:uiPriority="66" w:unhideWhenUsed="0"/>
-    <w:lsdException w:name="Medium Grid 1 Accent 4" w:semiHidden="0" w:uiPriority="67" w:unhideWhenUsed="0"/>
-    <w:lsdException w:name="Medium Grid 2 Accent 4" w:semiHidden="0" w:uiPriority="68" w:unhideWhenUsed="0"/>
-    <w:lsdException w:name="Medium Grid 3 Accent 4" w:semiHidden="0" w:uiPriority="69" w:unhideWhenUsed="0"/>
-    <w:lsdException w:name="Dark List Accent 4" w:semiHidden="0" w:uiPriority="70" w:unhideWhenUsed="0"/>
-    <w:lsdException w:name="Colorful Shading Accent 4" w:semiHidden="0" w:uiPriority="71" w:unhideWhenUsed="0"/>
-    <w:lsdException w:name="Colorful List Accent 4" w:semiHidden="0" w:uiPriority="72" w:unhideWhenUsed="0"/>
-    <w:lsdException w:name="Colorful Grid Accent 4" w:semiHidden="0" w:uiPriority="73" w:unhideWhenUsed="0"/>
-    <w:lsdException w:name="Light Shading Accent 5" w:semiHidden="0" w:uiPriority="60" w:unhideWhenUsed="0"/>
-    <w:lsdException w:name="Light List Accent 5" w:semiHidden="0" w:uiPriority="61" w:unhideWhenUsed="0"/>
-    <w:lsdException w:name="Light Grid Accent 5" w:semiHidden="0" w:uiPriority="62" w:unhideWhenUsed="0"/>
-    <w:lsdException w:name="Medium Shading 1 Accent 5" w:semiHidden="0" w:uiPriority="63" w:unhideWhenUsed="0"/>
-    <w:lsdException w:name="Medium Shading 2 Accent 5" w:semiHidden="0" w:uiPriority="64" w:unhideWhenUsed="0"/>
-    <w:lsdException w:name="Medium List 1 Accent 5" w:semiHidden="0" w:uiPriority="65" w:unhideWhenUsed="0"/>
-    <w:lsdException w:name="Medium List 2 Accent 5" w:semiHidden="0" w:uiPriority="66" w:unhideWhenUsed="0"/>
-    <w:lsdException w:name="Medium Grid 1 Accent 5" w:semiHidden="0" w:uiPriority="67" w:unhideWhenUsed="0"/>
-    <w:lsdException w:name="Medium Grid 2 Accent 5" w:semiHidden="0" w:uiPriority="68" w:unhideWhenUsed="0"/>
-    <w:lsdException w:name="Medium Grid 3 Accent 5" w:semiHidden="0" w:uiPriority="69" w:unhideWhenUsed="0"/>
-    <w:lsdException w:name="Dark List Accent 5" w:semiHidden="0" w:uiPriority="70" w:unhideWhenUsed="0"/>
-    <w:lsdException w:name="Colorful Shading Accent 5" w:semiHidden="0" w:uiPriority="71" w:unhideWhenUsed="0"/>
-    <w:lsdException w:name="Colorful List Accent 5" w:semiHidden="0" w:uiPriority="72" w:unhideWhenUsed="0"/>
-    <w:lsdException w:name="Colorful Grid Accent 5" w:semiHidden="0" w:uiPriority="73" w:unhideWhenUsed="0"/>
-    <w:lsdException w:name="Light Shading Accent 6" w:semiHidden="0" w:uiPriority="60" w:unhideWhenUsed="0"/>
-    <w:lsdException w:name="Light List Accent 6" w:semiHidden="0" w:uiPriority="61" w:unhideWhenUsed="0"/>
-    <w:lsdException w:name="Light Grid Accent 6" w:semiHidden="0" w:uiPriority="62" w:unhideWhenUsed="0"/>
-    <w:lsdException w:name="Medium Shading 1 Accent 6" w:semiHidden="0" w:uiPriority="63" w:unhideWhenUsed="0"/>
-    <w:lsdException w:name="Medium Shading 2 Accent 6" w:semiHidden="0" w:uiPriority="64" w:unhideWhenUsed="0"/>
-    <w:lsdException w:name="Medium List 1 Accent 6" w:semiHidden="0" w:uiPriority="65" w:unhideWhenUsed="0"/>
-    <w:lsdException w:name="Medium List 2 Accent 6" w:semiHidden="0" w:uiPriority="66" w:unhideWhenUsed="0"/>
-    <w:lsdException w:name="Medium Grid 1 Accent 6" w:semiHidden="0" w:uiPriority="67" w:unhideWhenUsed="0"/>
-    <w:lsdException w:name="Medium Grid 2 Accent 6" w:semiHidden="0" w:uiPriority="68" w:unhideWhenUsed="0"/>
-    <w:lsdException w:name="Medium Grid 3 Accent 6" w:semiHidden="0" w:uiPriority="69" w:unhideWhenUsed="0"/>
-    <w:lsdException w:name="Dark List Accent 6" w:semiHidden="0" w:uiPriority="70" w:unhideWhenUsed="0"/>
-    <w:lsdException w:name="Colorful Shading Accent 6" w:semiHidden="0" w:uiPriority="71" w:unhideWhenUsed="0"/>
-    <w:lsdException w:name="Colorful List Accent 6" w:semiHidden="0" w:uiPriority="72" w:unhideWhenUsed="0"/>
-    <w:lsdException w:name="Colorful Grid Accent 6" w:semiHidden="0" w:uiPriority="73" w:unhideWhenUsed="0"/>
-    <w:lsdException w:name="Subtle Emphasis" w:semiHidden="0" w:uiPriority="19" w:unhideWhenUsed="0" w:qFormat="1"/>
-    <w:lsdException w:name="Intense Emphasis" w:semiHidden="0" w:uiPriority="21" w:unhideWhenUsed="0" w:qFormat="1"/>
-    <w:lsdException w:name="Subtle Reference" w:semiHidden="0" w:uiPriority="31" w:unhideWhenUsed="0" w:qFormat="1"/>
-    <w:lsdException w:name="Intense Reference" w:semiHidden="0" w:uiPriority="32" w:unhideWhenUsed="0" w:qFormat="1"/>
-    <w:lsdException w:name="Book Title" w:semiHidden="0" w:uiPriority="33" w:unhideWhenUsed="0" w:qFormat="1"/>
-    <w:lsdException w:name="Bibliography" w:uiPriority="37"/>
-    <w:lsdException w:name="TOC Heading" w:uiPriority="39" w:qFormat="1"/>
+  <w:latentStyles w:defLockedState="0" w:defUIPriority="99" w:defSemiHidden="0" w:defUnhideWhenUsed="0" w:defQFormat="0" w:count="380">
+    <w:lsdException w:name="Normal" w:uiPriority="0" w:qFormat="1"/>
+    <w:lsdException w:name="heading 1" w:uiPriority="9" w:qFormat="1"/>
+    <w:lsdException w:name="heading 2" w:semiHidden="1" w:uiPriority="9" w:unhideWhenUsed="1" w:qFormat="1"/>
+    <w:lsdException w:name="heading 3" w:semiHidden="1" w:uiPriority="9" w:unhideWhenUsed="1" w:qFormat="1"/>
+    <w:lsdException w:name="heading 4" w:semiHidden="1" w:uiPriority="9" w:unhideWhenUsed="1" w:qFormat="1"/>
+    <w:lsdException w:name="heading 5" w:semiHidden="1" w:uiPriority="9" w:unhideWhenUsed="1" w:qFormat="1"/>
+    <w:lsdException w:name="heading 6" w:semiHidden="1" w:uiPriority="9" w:unhideWhenUsed="1" w:qFormat="1"/>
+    <w:lsdException w:name="heading 7" w:semiHidden="1" w:uiPriority="9" w:unhideWhenUsed="1" w:qFormat="1"/>
+    <w:lsdException w:name="heading 8" w:semiHidden="1" w:uiPriority="9" w:unhideWhenUsed="1" w:qFormat="1"/>
+    <w:lsdException w:name="heading 9" w:semiHidden="1" w:uiPriority="9" w:unhideWhenUsed="1" w:qFormat="1"/>
+    <w:lsdException w:name="index 1" w:semiHidden="1" w:unhideWhenUsed="1"/>
+    <w:lsdException w:name="index 2" w:semiHidden="1" w:unhideWhenUsed="1"/>
+    <w:lsdException w:name="index 3" w:semiHidden="1" w:unhideWhenUsed="1"/>
+    <w:lsdException w:name="index 4" w:semiHidden="1" w:unhideWhenUsed="1"/>
+    <w:lsdException w:name="index 5" w:semiHidden="1" w:unhideWhenUsed="1"/>
+    <w:lsdException w:name="index 6" w:semiHidden="1" w:unhideWhenUsed="1"/>
+    <w:lsdException w:name="index 7" w:semiHidden="1" w:unhideWhenUsed="1"/>
+    <w:lsdException w:name="index 8" w:semiHidden="1" w:unhideWhenUsed="1"/>
+    <w:lsdException w:name="index 9" w:semiHidden="1" w:unhideWhenUsed="1"/>
+    <w:lsdException w:name="toc 1" w:semiHidden="1" w:uiPriority="39" w:unhideWhenUsed="1"/>
+    <w:lsdException w:name="toc 2" w:semiHidden="1" w:uiPriority="39" w:unhideWhenUsed="1"/>
+    <w:lsdException w:name="toc 3" w:semiHidden="1" w:uiPriority="39" w:unhideWhenUsed="1"/>
+    <w:lsdException w:name="toc 4" w:semiHidden="1" w:uiPriority="39" w:unhideWhenUsed="1"/>
+    <w:lsdException w:name="toc 5" w:semiHidden="1" w:uiPriority="39" w:unhideWhenUsed="1"/>
+    <w:lsdException w:name="toc 6" w:semiHidden="1" w:uiPriority="39" w:unhideWhenUsed="1"/>
+    <w:lsdException w:name="toc 7" w:semiHidden="1" w:uiPriority="39" w:unhideWhenUsed="1"/>
+    <w:lsdException w:name="toc 8" w:semiHidden="1" w:uiPriority="39" w:unhideWhenUsed="1"/>
+    <w:lsdException w:name="toc 9" w:semiHidden="1" w:uiPriority="39" w:unhideWhenUsed="1"/>
+    <w:lsdException w:name="Normal Indent" w:semiHidden="1" w:unhideWhenUsed="1"/>
+    <w:lsdException w:name="footnote text" w:semiHidden="1" w:unhideWhenUsed="1"/>
+    <w:lsdException w:name="annotation text" w:semiHidden="1" w:unhideWhenUsed="1"/>
+    <w:lsdException w:name="header" w:semiHidden="1" w:unhideWhenUsed="1"/>
+    <w:lsdException w:name="footer" w:semiHidden="1" w:unhideWhenUsed="1"/>
+    <w:lsdException w:name="index heading" w:semiHidden="1" w:unhideWhenUsed="1"/>
+    <w:lsdException w:name="caption" w:semiHidden="1" w:uiPriority="35" w:unhideWhenUsed="1" w:qFormat="1"/>
+    <w:lsdException w:name="table of figures" w:semiHidden="1" w:unhideWhenUsed="1"/>
+    <w:lsdException w:name="envelope address" w:semiHidden="1" w:unhideWhenUsed="1"/>
+    <w:lsdException w:name="envelope return" w:semiHidden="1" w:unhideWhenUsed="1"/>
+    <w:lsdException w:name="footnote reference" w:semiHidden="1" w:unhideWhenUsed="1"/>
+    <w:lsdException w:name="annotation reference" w:semiHidden="1" w:unhideWhenUsed="1"/>
+    <w:lsdException w:name="line number" w:semiHidden="1" w:unhideWhenUsed="1"/>
+    <w:lsdException w:name="page number" w:semiHidden="1" w:unhideWhenUsed="1"/>
+    <w:lsdException w:name="endnote reference" w:semiHidden="1" w:unhideWhenUsed="1"/>
+    <w:lsdException w:name="endnote text" w:semiHidden="1" w:unhideWhenUsed="1"/>
+    <w:lsdException w:name="table of authorities" w:semiHidden="1" w:unhideWhenUsed="1"/>
+    <w:lsdException w:name="macro" w:semiHidden="1" w:unhideWhenUsed="1"/>
+    <w:lsdException w:name="toa heading" w:semiHidden="1" w:unhideWhenUsed="1"/>
+    <w:lsdException w:name="List" w:semiHidden="1" w:unhideWhenUsed="1"/>
+    <w:lsdException w:name="List Bullet" w:semiHidden="1" w:unhideWhenUsed="1"/>
+    <w:lsdException w:name="List Number" w:semiHidden="1" w:unhideWhenUsed="1"/>
+    <w:lsdException w:name="List 2" w:semiHidden="1" w:unhideWhenUsed="1"/>
+    <w:lsdException w:name="List 3" w:semiHidden="1" w:unhideWhenUsed="1"/>
+    <w:lsdException w:name="List 4" w:semiHidden="1" w:unhideWhenUsed="1"/>
+    <w:lsdException w:name="List 5" w:semiHidden="1" w:unhideWhenUsed="1"/>
+    <w:lsdException w:name="List Bullet 2" w:semiHidden="1" w:unhideWhenUsed="1"/>
+    <w:lsdException w:name="List Bullet 3" w:semiHidden="1" w:unhideWhenUsed="1"/>
+    <w:lsdException w:name="List Bullet 4" w:semiHidden="1" w:unhideWhenUsed="1"/>
+    <w:lsdException w:name="List Bullet 5" w:semiHidden="1" w:unhideWhenUsed="1"/>
+    <w:lsdException w:name="List Number 2" w:semiHidden="1" w:unhideWhenUsed="1"/>
+    <w:lsdException w:name="List Number 3" w:semiHidden="1" w:unhideWhenUsed="1"/>
+    <w:lsdException w:name="List Number 4" w:semiHidden="1" w:unhideWhenUsed="1"/>
+    <w:lsdException w:name="List Number 5" w:semiHidden="1" w:unhideWhenUsed="1"/>
+    <w:lsdException w:name="Title" w:uiPriority="10" w:qFormat="1"/>
+    <w:lsdException w:name="Closing" w:semiHidden="1" w:unhideWhenUsed="1"/>
+    <w:lsdException w:name="Signature" w:semiHidden="1" w:unhideWhenUsed="1"/>
+    <w:lsdException w:name="Default Paragraph Font" w:semiHidden="1" w:uiPriority="1" w:unhideWhenUsed="1"/>
+    <w:lsdException w:name="Body Text" w:semiHidden="1" w:unhideWhenUsed="1"/>
+    <w:lsdException w:name="Body Text Indent" w:semiHidden="1" w:unhideWhenUsed="1"/>
+    <w:lsdException w:name="List Continue" w:semiHidden="1" w:unhideWhenUsed="1"/>
+    <w:lsdException w:name="List Continue 2" w:semiHidden="1" w:unhideWhenUsed="1"/>
+    <w:lsdException w:name="List Continue 3" w:semiHidden="1" w:unhideWhenUsed="1"/>
+    <w:lsdException w:name="List Continue 4" w:semiHidden="1" w:unhideWhenUsed="1"/>
+    <w:lsdException w:name="List Continue 5" w:semiHidden="1" w:unhideWhenUsed="1"/>
+    <w:lsdException w:name="Message Header" w:semiHidden="1" w:unhideWhenUsed="1"/>
+    <w:lsdException w:name="Subtitle" w:uiPriority="11" w:qFormat="1"/>
+    <w:lsdException w:name="Salutation" w:semiHidden="1" w:unhideWhenUsed="1"/>
+    <w:lsdException w:name="Date" w:semiHidden="1" w:unhideWhenUsed="1"/>
+    <w:lsdException w:name="Body Text First Indent" w:semiHidden="1" w:unhideWhenUsed="1"/>
+    <w:lsdException w:name="Body Text First Indent 2" w:semiHidden="1" w:unhideWhenUsed="1"/>
+    <w:lsdException w:name="Note Heading" w:semiHidden="1" w:unhideWhenUsed="1"/>
+    <w:lsdException w:name="Body Text 2" w:semiHidden="1" w:unhideWhenUsed="1"/>
+    <w:lsdException w:name="Body Text 3" w:semiHidden="1" w:unhideWhenUsed="1"/>
+    <w:lsdException w:name="Body Text Indent 2" w:semiHidden="1" w:unhideWhenUsed="1"/>
+    <w:lsdException w:name="Body Text Indent 3" w:semiHidden="1" w:unhideWhenUsed="1"/>
+    <w:lsdException w:name="Block Text" w:semiHidden="1" w:unhideWhenUsed="1"/>
+    <w:lsdException w:name="Hyperlink" w:semiHidden="1" w:unhideWhenUsed="1"/>
+    <w:lsdException w:name="FollowedHyperlink" w:semiHidden="1" w:unhideWhenUsed="1"/>
+    <w:lsdException w:name="Strong" w:uiPriority="22" w:qFormat="1"/>
+    <w:lsdException w:name="Emphasis" w:uiPriority="20" w:qFormat="1"/>
+    <w:lsdException w:name="Document Map" w:semiHidden="1" w:unhideWhenUsed="1"/>
+    <w:lsdException w:name="Plain Text" w:semiHidden="1" w:unhideWhenUsed="1"/>
+    <w:lsdException w:name="E-mail Signature" w:semiHidden="1" w:unhideWhenUsed="1"/>
+    <w:lsdException w:name="HTML Top of Form" w:semiHidden="1" w:unhideWhenUsed="1"/>
+    <w:lsdException w:name="HTML Bottom of Form" w:semiHidden="1" w:unhideWhenUsed="1"/>
+    <w:lsdException w:name="Normal (Web)" w:semiHidden="1" w:unhideWhenUsed="1"/>
+    <w:lsdException w:name="HTML Acronym" w:semiHidden="1" w:unhideWhenUsed="1"/>
+    <w:lsdException w:name="HTML Address" w:semiHidden="1" w:unhideWhenUsed="1"/>
+    <w:lsdException w:name="HTML Cite" w:semiHidden="1" w:unhideWhenUsed="1"/>
+    <w:lsdException w:name="HTML Code" w:semiHidden="1" w:unhideWhenUsed="1"/>
+    <w:lsdException w:name="HTML Definition" w:semiHidden="1" w:unhideWhenUsed="1"/>
+    <w:lsdException w:name="HTML Keyboard" w:semiHidden="1" w:unhideWhenUsed="1"/>
+    <w:lsdException w:name="HTML Preformatted" w:semiHidden="1" w:unhideWhenUsed="1"/>
+    <w:lsdException w:name="HTML Sample" w:semiHidden="1" w:unhideWhenUsed="1"/>
+    <w:lsdException w:name="HTML Typewriter" w:semiHidden="1" w:unhideWhenUsed="1"/>
+    <w:lsdException w:name="HTML Variable" w:semiHidden="1" w:unhideWhenUsed="1"/>
+    <w:lsdException w:name="Normal Table" w:semiHidden="1" w:unhideWhenUsed="1"/>
+    <w:lsdException w:name="annotation subject" w:semiHidden="1" w:unhideWhenUsed="1"/>
+    <w:lsdException w:name="No List" w:semiHidden="1" w:unhideWhenUsed="1"/>
+    <w:lsdException w:name="Outline List 1" w:semiHidden="1" w:unhideWhenUsed="1"/>
+    <w:lsdException w:name="Outline List 2" w:semiHidden="1" w:unhideWhenUsed="1"/>
+    <w:lsdException w:name="Outline List 3" w:semiHidden="1" w:unhideWhenUsed="1"/>
+    <w:lsdException w:name="Table Simple 1" w:semiHidden="1" w:unhideWhenUsed="1"/>
+    <w:lsdException w:name="Table Simple 2" w:semiHidden="1" w:unhideWhenUsed="1"/>
+    <w:lsdException w:name="Table Simple 3" w:semiHidden="1" w:unhideWhenUsed="1"/>
+    <w:lsdException w:name="Table Classic 1" w:semiHidden="1" w:unhideWhenUsed="1"/>
+    <w:lsdException w:name="Table Classic 2" w:semiHidden="1" w:unhideWhenUsed="1"/>
+    <w:lsdException w:name="Table Classic 3" w:semiHidden="1" w:unhideWhenUsed="1"/>
+    <w:lsdException w:name="Table Classic 4" w:semiHidden="1" w:unhideWhenUsed="1"/>
+    <w:lsdException w:name="Table Colorful 1" w:semiHidden="1" w:unhideWhenUsed="1"/>
+    <w:lsdException w:name="Table Colorful 2" w:semiHidden="1" w:unhideWhenUsed="1"/>
+    <w:lsdException w:name="Table Colorful 3" w:semiHidden="1" w:unhideWhenUsed="1"/>
+    <w:lsdException w:name="Table Columns 1" w:semiHidden="1" w:unhideWhenUsed="1"/>
+    <w:lsdException w:name="Table Columns 2" w:semiHidden="1" w:unhideWhenUsed="1"/>
+    <w:lsdException w:name="Table Columns 3" w:semiHidden="1" w:unhideWhenUsed="1"/>
+    <w:lsdException w:name="Table Columns 4" w:semiHidden="1" w:unhideWhenUsed="1"/>
+    <w:lsdException w:name="Table Columns 5" w:semiHidden="1" w:unhideWhenUsed="1"/>
+    <w:lsdException w:name="Table Grid 1" w:semiHidden="1" w:unhideWhenUsed="1"/>
+    <w:lsdException w:name="Table Grid 2" w:semiHidden="1" w:unhideWhenUsed="1"/>
+    <w:lsdException w:name="Table Grid 3" w:semiHidden="1" w:unhideWhenUsed="1"/>
+    <w:lsdException w:name="Table Grid 4" w:semiHidden="1" w:unhideWhenUsed="1"/>
+    <w:lsdException w:name="Table Grid 5" w:semiHidden="1" w:unhideWhenUsed="1"/>
+    <w:lsdException w:name="Table Grid 6" w:semiHidden="1" w:unhideWhenUsed="1"/>
+    <w:lsdException w:name="Table Grid 7" w:semiHidden="1" w:unhideWhenUsed="1"/>
+    <w:lsdException w:name="Table Grid 8" w:semiHidden="1" w:unhideWhenUsed="1"/>
+    <w:lsdException w:name="Table List 1" w:semiHidden="1" w:unhideWhenUsed="1"/>
+    <w:lsdException w:name="Table List 2" w:semiHidden="1" w:unhideWhenUsed="1"/>
+    <w:lsdException w:name="Table List 3" w:semiHidden="1" w:unhideWhenUsed="1"/>
+    <w:lsdException w:name="Table List 4" w:semiHidden="1" w:unhideWhenUsed="1"/>
+    <w:lsdException w:name="Table List 5" w:semiHidden="1" w:unhideWhenUsed="1"/>
+    <w:lsdException w:name="Table List 6" w:semiHidden="1" w:unhideWhenUsed="1"/>
+    <w:lsdException w:name="Table List 7" w:semiHidden="1" w:unhideWhenUsed="1"/>
+    <w:lsdException w:name="Table List 8" w:semiHidden="1" w:unhideWhenUsed="1"/>
+    <w:lsdException w:name="Table 3D effects 1" w:semiHidden="1" w:unhideWhenUsed="1"/>
+    <w:lsdException w:name="Table 3D effects 2" w:semiHidden="1" w:unhideWhenUsed="1"/>
+    <w:lsdException w:name="Table 3D effects 3" w:semiHidden="1" w:unhideWhenUsed="1"/>
+    <w:lsdException w:name="Table Contemporary" w:semiHidden="1" w:unhideWhenUsed="1"/>
+    <w:lsdException w:name="Table Elegant" w:semiHidden="1" w:unhideWhenUsed="1"/>
+    <w:lsdException w:name="Table Professional" w:semiHidden="1" w:unhideWhenUsed="1"/>
+    <w:lsdException w:name="Table Subtle 1" w:semiHidden="1" w:unhideWhenUsed="1"/>
+    <w:lsdException w:name="Table Subtle 2" w:semiHidden="1" w:unhideWhenUsed="1"/>
+    <w:lsdException w:name="Table Web 1" w:semiHidden="1" w:unhideWhenUsed="1"/>
+    <w:lsdException w:name="Table Web 2" w:semiHidden="1" w:unhideWhenUsed="1"/>
+    <w:lsdException w:name="Table Web 3" w:semiHidden="1" w:unhideWhenUsed="1"/>
+    <w:lsdException w:name="Balloon Text" w:semiHidden="1" w:unhideWhenUsed="1"/>
+    <w:lsdException w:name="Table Grid" w:uiPriority="59"/>
+    <w:lsdException w:name="Table Theme" w:semiHidden="1" w:unhideWhenUsed="1"/>
+    <w:lsdException w:name="Note Level 1" w:semiHidden="1" w:unhideWhenUsed="1"/>
+    <w:lsdException w:name="Note Level 2" w:semiHidden="1" w:unhideWhenUsed="1"/>
+    <w:lsdException w:name="Note Level 3" w:semiHidden="1" w:unhideWhenUsed="1"/>
+    <w:lsdException w:name="Note Level 4" w:semiHidden="1" w:unhideWhenUsed="1"/>
+    <w:lsdException w:name="Note Level 5" w:semiHidden="1" w:unhideWhenUsed="1"/>
+    <w:lsdException w:name="Note Level 6" w:semiHidden="1" w:unhideWhenUsed="1"/>
+    <w:lsdException w:name="Note Level 7" w:semiHidden="1" w:unhideWhenUsed="1"/>
+    <w:lsdException w:name="Note Level 8" w:semiHidden="1" w:unhideWhenUsed="1"/>
+    <w:lsdException w:name="Note Level 9" w:semiHidden="1" w:unhideWhenUsed="1"/>
+    <w:lsdException w:name="Placeholder Text" w:semiHidden="1"/>
+    <w:lsdException w:name="No Spacing" w:uiPriority="1" w:qFormat="1"/>
+    <w:lsdException w:name="Light Shading" w:uiPriority="60"/>
+    <w:lsdException w:name="Light List" w:uiPriority="61"/>
+    <w:lsdException w:name="Light Grid" w:uiPriority="62"/>
+    <w:lsdException w:name="Medium Shading 1" w:uiPriority="63"/>
+    <w:lsdException w:name="Medium Shading 2" w:uiPriority="64"/>
+    <w:lsdException w:name="Medium List 1" w:uiPriority="65"/>
+    <w:lsdException w:name="Medium List 2" w:uiPriority="66"/>
+    <w:lsdException w:name="Medium Grid 1" w:uiPriority="67"/>
+    <w:lsdException w:name="Medium Grid 2" w:uiPriority="68"/>
+    <w:lsdException w:name="Medium Grid 3" w:uiPriority="69"/>
+    <w:lsdException w:name="Dark List" w:uiPriority="70"/>
+    <w:lsdException w:name="Colorful Shading" w:uiPriority="71"/>
+    <w:lsdException w:name="Colorful List" w:uiPriority="72"/>
+    <w:lsdException w:name="Colorful Grid" w:uiPriority="73"/>
+    <w:lsdException w:name="Light Shading Accent 1" w:uiPriority="60"/>
+    <w:lsdException w:name="Light List Accent 1" w:uiPriority="61"/>
+    <w:lsdException w:name="Light Grid Accent 1" w:uiPriority="62"/>
+    <w:lsdException w:name="Medium Shading 1 Accent 1" w:uiPriority="63"/>
+    <w:lsdException w:name="Medium Shading 2 Accent 1" w:uiPriority="64"/>
+    <w:lsdException w:name="Medium List 1 Accent 1" w:uiPriority="65"/>
+    <w:lsdException w:name="Revision" w:semiHidden="1"/>
+    <w:lsdException w:name="List Paragraph" w:uiPriority="34" w:qFormat="1"/>
+    <w:lsdException w:name="Quote" w:uiPriority="29" w:qFormat="1"/>
+    <w:lsdException w:name="Intense Quote" w:uiPriority="30" w:qFormat="1"/>
+    <w:lsdException w:name="Medium List 2 Accent 1" w:uiPriority="66"/>
+    <w:lsdException w:name="Medium Grid 1 Accent 1" w:uiPriority="67"/>
+    <w:lsdException w:name="Medium Grid 2 Accent 1" w:uiPriority="68"/>
+    <w:lsdException w:name="Medium Grid 3 Accent 1" w:uiPriority="69"/>
+    <w:lsdException w:name="Dark List Accent 1" w:uiPriority="70"/>
+    <w:lsdException w:name="Colorful Shading Accent 1" w:uiPriority="71"/>
+    <w:lsdException w:name="Colorful List Accent 1" w:uiPriority="72"/>
+    <w:lsdException w:name="Colorful Grid Accent 1" w:uiPriority="73"/>
+    <w:lsdException w:name="Light Shading Accent 2" w:uiPriority="60"/>
+    <w:lsdException w:name="Light List Accent 2" w:uiPriority="61"/>
+    <w:lsdException w:name="Light Grid Accent 2" w:uiPriority="62"/>
+    <w:lsdException w:name="Medium Shading 1 Accent 2" w:uiPriority="63"/>
+    <w:lsdException w:name="Medium Shading 2 Accent 2" w:uiPriority="64"/>
+    <w:lsdException w:name="Medium List 1 Accent 2" w:uiPriority="65"/>
+    <w:lsdException w:name="Medium List 2 Accent 2" w:uiPriority="66"/>
+    <w:lsdException w:name="Medium Grid 1 Accent 2" w:uiPriority="67"/>
+    <w:lsdException w:name="Medium Grid 2 Accent 2" w:uiPriority="68"/>
+    <w:lsdException w:name="Medium Grid 3 Accent 2" w:uiPriority="69"/>
+    <w:lsdException w:name="Dark List Accent 2" w:uiPriority="70"/>
+    <w:lsdException w:name="Colorful Shading Accent 2" w:uiPriority="71"/>
+    <w:lsdException w:name="Colorful List Accent 2" w:uiPriority="72"/>
+    <w:lsdException w:name="Colorful Grid Accent 2" w:uiPriority="73"/>
+    <w:lsdException w:name="Light Shading Accent 3" w:uiPriority="60"/>
+    <w:lsdException w:name="Light List Accent 3" w:uiPriority="61"/>
+    <w:lsdException w:name="Light Grid Accent 3" w:uiPriority="62"/>
+    <w:lsdException w:name="Medium Shading 1 Accent 3" w:uiPriority="63"/>
+    <w:lsdException w:name="Medium Shading 2 Accent 3" w:uiPriority="64"/>
+    <w:lsdException w:name="Medium List 1 Accent 3" w:uiPriority="65"/>
+    <w:lsdException w:name="Medium List 2 Accent 3" w:uiPriority="66"/>
+    <w:lsdException w:name="Medium Grid 1 Accent 3" w:uiPriority="67"/>
+    <w:lsdException w:name="Medium Grid 2 Accent 3" w:uiPriority="68"/>
+    <w:lsdException w:name="Medium Grid 3 Accent 3" w:uiPriority="69"/>
+    <w:lsdException w:name="Dark List Accent 3" w:uiPriority="70"/>
+    <w:lsdException w:name="Colorful Shading Accent 3" w:uiPriority="71"/>
+    <w:lsdException w:name="Colorful List Accent 3" w:uiPriority="72"/>
+    <w:lsdException w:name="Colorful Grid Accent 3" w:uiPriority="73"/>
+    <w:lsdException w:name="Light Shading Accent 4" w:uiPriority="60"/>
+    <w:lsdException w:name="Light List Accent 4" w:uiPriority="61"/>
+    <w:lsdException w:name="Light Grid Accent 4" w:uiPriority="62"/>
+    <w:lsdException w:name="Medium Shading 1 Accent 4" w:uiPriority="63"/>
+    <w:lsdException w:name="Medium Shading 2 Accent 4" w:uiPriority="64"/>
+    <w:lsdException w:name="Medium List 1 Accent 4" w:uiPriority="65"/>
+    <w:lsdException w:name="Medium List 2 Accent 4" w:uiPriority="66"/>
+    <w:lsdException w:name="Medium Grid 1 Accent 4" w:uiPriority="67"/>
+    <w:lsdException w:name="Medium Grid 2 Accent 4" w:uiPriority="68"/>
+    <w:lsdException w:name="Medium Grid 3 Accent 4" w:uiPriority="69"/>
+    <w:lsdException w:name="Dark List Accent 4" w:uiPriority="70"/>
+    <w:lsdException w:name="Colorful Shading Accent 4" w:uiPriority="71"/>
+    <w:lsdException w:name="Colorful List Accent 4" w:uiPriority="72"/>
+    <w:lsdException w:name="Colorful Grid Accent 4" w:uiPriority="73"/>
+    <w:lsdException w:name="Light Shading Accent 5" w:uiPriority="60"/>
+    <w:lsdException w:name="Light List Accent 5" w:uiPriority="61"/>
+    <w:lsdException w:name="Light Grid Accent 5" w:uiPriority="62"/>
+    <w:lsdException w:name="Medium Shading 1 Accent 5" w:uiPriority="63"/>
+    <w:lsdException w:name="Medium Shading 2 Accent 5" w:uiPriority="64"/>
+    <w:lsdException w:name="Medium List 1 Accent 5" w:uiPriority="65"/>
+    <w:lsdException w:name="Medium List 2 Accent 5" w:uiPriority="66"/>
+    <w:lsdException w:name="Medium Grid 1 Accent 5" w:uiPriority="67"/>
+    <w:lsdException w:name="Medium Grid 2 Accent 5" w:uiPriority="68"/>
+    <w:lsdException w:name="Medium Grid 3 Accent 5" w:uiPriority="69"/>
+    <w:lsdException w:name="Dark List Accent 5" w:uiPriority="70"/>
+    <w:lsdException w:name="Colorful Shading Accent 5" w:uiPriority="71"/>
+    <w:lsdException w:name="Colorful List Accent 5" w:uiPriority="72"/>
+    <w:lsdException w:name="Colorful Grid Accent 5" w:uiPriority="73"/>
+    <w:lsdException w:name="Light Shading Accent 6" w:uiPriority="60"/>
+    <w:lsdException w:name="Light List Accent 6" w:uiPriority="61"/>
+    <w:lsdException w:name="Light Grid Accent 6" w:uiPriority="62"/>
+    <w:lsdException w:name="Medium Shading 1 Accent 6" w:uiPriority="63"/>
+    <w:lsdException w:name="Medium Shading 2 Accent 6" w:uiPriority="64"/>
+    <w:lsdException w:name="Medium List 1 Accent 6" w:uiPriority="65"/>
+    <w:lsdException w:name="Medium List 2 Accent 6" w:uiPriority="66"/>
+    <w:lsdException w:name="Medium Grid 1 Accent 6" w:uiPriority="67"/>
+    <w:lsdException w:name="Medium Grid 2 Accent 6" w:uiPriority="68"/>
+    <w:lsdException w:name="Medium Grid 3 Accent 6" w:uiPriority="69"/>
+    <w:lsdException w:name="Dark List Accent 6" w:uiPriority="70"/>
+    <w:lsdException w:name="Colorful Shading Accent 6" w:uiPriority="71"/>
+    <w:lsdException w:name="Colorful List Accent 6" w:uiPriority="72"/>
+    <w:lsdException w:name="Colorful Grid Accent 6" w:uiPriority="73"/>
+    <w:lsdException w:name="Subtle Emphasis" w:uiPriority="19" w:qFormat="1"/>
+    <w:lsdException w:name="Intense Emphasis" w:uiPriority="21" w:qFormat="1"/>
+    <w:lsdException w:name="Subtle Reference" w:uiPriority="31" w:qFormat="1"/>
+    <w:lsdException w:name="Intense Reference" w:uiPriority="32" w:qFormat="1"/>
+    <w:lsdException w:name="Book Title" w:uiPriority="33" w:qFormat="1"/>
+    <w:lsdException w:name="Bibliography" w:semiHidden="1" w:uiPriority="37" w:unhideWhenUsed="1"/>
+    <w:lsdException w:name="TOC Heading" w:semiHidden="1" w:uiPriority="39" w:unhideWhenUsed="1" w:qFormat="1"/>
+    <w:lsdException w:name="Plain Table 1" w:uiPriority="41"/>
+    <w:lsdException w:name="Plain Table 2" w:uiPriority="42"/>
+    <w:lsdException w:name="Plain Table 3" w:uiPriority="43"/>
+    <w:lsdException w:name="Plain Table 4" w:uiPriority="44"/>
+    <w:lsdException w:name="Plain Table 5" w:uiPriority="45"/>
+    <w:lsdException w:name="Grid Table Light" w:uiPriority="40"/>
+    <w:lsdException w:name="Grid Table 1 Light" w:uiPriority="46"/>
+    <w:lsdException w:name="Grid Table 2" w:uiPriority="47"/>
+    <w:lsdException w:name="Grid Table 3" w:uiPriority="48"/>
+    <w:lsdException w:name="Grid Table 4" w:uiPriority="49"/>
+    <w:lsdException w:name="Grid Table 5 Dark" w:uiPriority="50"/>
+    <w:lsdException w:name="Grid Table 6 Colorful" w:uiPriority="51"/>
+    <w:lsdException w:name="Grid Table 7 Colorful" w:uiPriority="52"/>
+    <w:lsdException w:name="Grid Table 1 Light Accent 1" w:uiPriority="46"/>
+    <w:lsdException w:name="Grid Table 2 Accent 1" w:uiPriority="47"/>
+    <w:lsdException w:name="Grid Table 3 Accent 1" w:uiPriority="48"/>
+    <w:lsdException w:name="Grid Table 4 Accent 1" w:uiPriority="49"/>
+    <w:lsdException w:name="Grid Table 5 Dark Accent 1" w:uiPriority="50"/>
+    <w:lsdException w:name="Grid Table 6 Colorful Accent 1" w:uiPriority="51"/>
+    <w:lsdException w:name="Grid Table 7 Colorful Accent 1" w:uiPriority="52"/>
+    <w:lsdException w:name="Grid Table 1 Light Accent 2" w:uiPriority="46"/>
+    <w:lsdException w:name="Grid Table 2 Accent 2" w:uiPriority="47"/>
+    <w:lsdException w:name="Grid Table 3 Accent 2" w:uiPriority="48"/>
+    <w:lsdException w:name="Grid Table 4 Accent 2" w:uiPriority="49"/>
+    <w:lsdException w:name="Grid Table 5 Dark Accent 2" w:uiPriority="50"/>
+    <w:lsdException w:name="Grid Table 6 Colorful Accent 2" w:uiPriority="51"/>
+    <w:lsdException w:name="Grid Table 7 Colorful Accent 2" w:uiPriority="52"/>
+    <w:lsdException w:name="Grid Table 1 Light Accent 3" w:uiPriority="46"/>
+    <w:lsdException w:name="Grid Table 2 Accent 3" w:uiPriority="47"/>
+    <w:lsdException w:name="Grid Table 3 Accent 3" w:uiPriority="48"/>
+    <w:lsdException w:name="Grid Table 4 Accent 3" w:uiPriority="49"/>
+    <w:lsdException w:name="Grid Table 5 Dark Accent 3" w:uiPriority="50"/>
+    <w:lsdException w:name="Grid Table 6 Colorful Accent 3" w:uiPriority="51"/>
+    <w:lsdException w:name="Grid Table 7 Colorful Accent 3" w:uiPriority="52"/>
+    <w:lsdException w:name="Grid Table 1 Light Accent 4" w:uiPriority="46"/>
+    <w:lsdException w:name="Grid Table 2 Accent 4" w:uiPriority="47"/>
+    <w:lsdException w:name="Grid Table 3 Accent 4" w:uiPriority="48"/>
+    <w:lsdException w:name="Grid Table 4 Accent 4" w:uiPriority="49"/>
+    <w:lsdException w:name="Grid Table 5 Dark Accent 4" w:uiPriority="50"/>
+    <w:lsdException w:name="Grid Table 6 Colorful Accent 4" w:uiPriority="51"/>
+    <w:lsdException w:name="Grid Table 7 Colorful Accent 4" w:uiPriority="52"/>
+    <w:lsdException w:name="Grid Table 1 Light Accent 5" w:uiPriority="46"/>
+    <w:lsdException w:name="Grid Table 2 Accent 5" w:uiPriority="47"/>
+    <w:lsdException w:name="Grid Table 3 Accent 5" w:uiPriority="48"/>
+    <w:lsdException w:name="Grid Table 4 Accent 5" w:uiPriority="49"/>
+    <w:lsdException w:name="Grid Table 5 Dark Accent 5" w:uiPriority="50"/>
+    <w:lsdException w:name="Grid Table 6 Colorful Accent 5" w:uiPriority="51"/>
+    <w:lsdException w:name="Grid Table 7 Colorful Accent 5" w:uiPriority="52"/>
+    <w:lsdException w:name="Grid Table 1 Light Accent 6" w:uiPriority="46"/>
+    <w:lsdException w:name="Grid Table 2 Accent 6" w:uiPriority="47"/>
+    <w:lsdException w:name="Grid Table 3 Accent 6" w:uiPriority="48"/>
+    <w:lsdException w:name="Grid Table 4 Accent 6" w:uiPriority="49"/>
+    <w:lsdException w:name="Grid Table 5 Dark Accent 6" w:uiPriority="50"/>
+    <w:lsdException w:name="Grid Table 6 Colorful Accent 6" w:uiPriority="51"/>
+    <w:lsdException w:name="Grid Table 7 Colorful Accent 6" w:uiPriority="52"/>
+    <w:lsdException w:name="List Table 1 Light" w:uiPriority="46"/>
+    <w:lsdException w:name="List Table 2" w:uiPriority="47"/>
+    <w:lsdException w:name="List Table 3" w:uiPriority="48"/>
+    <w:lsdException w:name="List Table 4" w:uiPriority="49"/>
+    <w:lsdException w:name="List Table 5 Dark" w:uiPriority="50"/>
+    <w:lsdException w:name="List Table 6 Colorful" w:uiPriority="51"/>
+    <w:lsdException w:name="List Table 7 Colorful" w:uiPriority="52"/>
+    <w:lsdException w:name="List Table 1 Light Accent 1" w:uiPriority="46"/>
+    <w:lsdException w:name="List Table 2 Accent 1" w:uiPriority="47"/>
+    <w:lsdException w:name="List Table 3 Accent 1" w:uiPriority="48"/>
+    <w:lsdException w:name="List Table 4 Accent 1" w:uiPriority="49"/>
+    <w:lsdException w:name="List Table 5 Dark Accent 1" w:uiPriority="50"/>
+    <w:lsdException w:name="List Table 6 Colorful Accent 1" w:uiPriority="51"/>
+    <w:lsdException w:name="List Table 7 Colorful Accent 1" w:uiPriority="52"/>
+    <w:lsdException w:name="List Table 1 Light Accent 2" w:uiPriority="46"/>
+    <w:lsdException w:name="List Table 2 Accent 2" w:uiPriority="47"/>
+    <w:lsdException w:name="List Table 3 Accent 2" w:uiPriority="48"/>
+    <w:lsdException w:name="List Table 4 Accent 2" w:uiPriority="49"/>
+    <w:lsdException w:name="List Table 5 Dark Accent 2" w:uiPriority="50"/>
+    <w:lsdException w:name="List Table 6 Colorful Accent 2" w:uiPriority="51"/>
+    <w:lsdException w:name="List Table 7 Colorful Accent 2" w:uiPriority="52"/>
+    <w:lsdException w:name="List Table 1 Light Accent 3" w:uiPriority="46"/>
+    <w:lsdException w:name="List Table 2 Accent 3" w:uiPriority="47"/>
+    <w:lsdException w:name="List Table 3 Accent 3" w:uiPriority="48"/>
+    <w:lsdException w:name="List Table 4 Accent 3" w:uiPriority="49"/>
+    <w:lsdException w:name="List Table 5 Dark Accent 3" w:uiPriority="50"/>
+    <w:lsdException w:name="List Table 6 Colorful Accent 3" w:uiPriority="51"/>
+    <w:lsdException w:name="List Table 7 Colorful Accent 3" w:uiPriority="52"/>
+    <w:lsdException w:name="List Table 1 Light Accent 4" w:uiPriority="46"/>
+    <w:lsdException w:name="List Table 2 Accent 4" w:uiPriority="47"/>
+    <w:lsdException w:name="List Table 3 Accent 4" w:uiPriority="48"/>
+    <w:lsdException w:name="List Table 4 Accent 4" w:uiPriority="49"/>
+    <w:lsdException w:name="List Table 5 Dark Accent 4" w:uiPriority="50"/>
+    <w:lsdException w:name="List Table 6 Colorful Accent 4" w:uiPriority="51"/>
+    <w:lsdException w:name="List Table 7 Colorful Accent 4" w:uiPriority="52"/>
+    <w:lsdException w:name="List Table 1 Light Accent 5" w:uiPriority="46"/>
+    <w:lsdException w:name="List Table 2 Accent 5" w:uiPriority="47"/>
+    <w:lsdException w:name="List Table 3 Accent 5" w:uiPriority="48"/>
+    <w:lsdException w:name="List Table 4 Accent 5" w:uiPriority="49"/>
+    <w:lsdException w:name="List Table 5 Dark Accent 5" w:uiPriority="50"/>
+    <w:lsdException w:name="List Table 6 Colorful Accent 5" w:uiPriority="51"/>
+    <w:lsdException w:name="List Table 7 Colorful Accent 5" w:uiPriority="52"/>
+    <w:lsdException w:name="List Table 1 Light Accent 6" w:uiPriority="46"/>
+    <w:lsdException w:name="List Table 2 Accent 6" w:uiPriority="47"/>
+    <w:lsdException w:name="List Table 3 Accent 6" w:uiPriority="48"/>
+    <w:lsdException w:name="List Table 4 Accent 6" w:uiPriority="49"/>
+    <w:lsdException w:name="List Table 5 Dark Accent 6" w:uiPriority="50"/>
+    <w:lsdException w:name="List Table 6 Colorful Accent 6" w:uiPriority="51"/>
+    <w:lsdException w:name="List Table 7 Colorful Accent 6" w:uiPriority="52"/>
   </w:latentStyles>
   <w:style w:type="paragraph" w:default="1" w:styleId="Normal">
     <w:name w:val="Normal"/>
@@ -2651,225 +5316,7 @@
   <w:style w:type="character" w:default="1" w:styleId="DefaultParagraphFont">
     <w:name w:val="Default Paragraph Font"/>
     <w:uiPriority w:val="1"/>
-    <w:unhideWhenUsed/>
-  </w:style>
-  <w:style w:type="table" w:default="1" w:styleId="TableNormal">
-    <w:name w:val="Normal Table"/>
-    <w:uiPriority w:val="99"/>
     <w:semiHidden/>
-    <w:unhideWhenUsed/>
-    <w:tblPr>
-      <w:tblInd w:w="0" w:type="dxa"/>
-      <w:tblCellMar>
-        <w:top w:w="0" w:type="dxa"/>
-        <w:left w:w="108" w:type="dxa"/>
-        <w:bottom w:w="0" w:type="dxa"/>
-        <w:right w:w="108" w:type="dxa"/>
-      </w:tblCellMar>
-    </w:tblPr>
-  </w:style>
-  <w:style w:type="numbering" w:default="1" w:styleId="NoList">
-    <w:name w:val="No List"/>
-    <w:uiPriority w:val="99"/>
-    <w:semiHidden/>
-    <w:unhideWhenUsed/>
-  </w:style>
-  <w:style w:type="paragraph" w:styleId="ListParagraph">
-    <w:name w:val="List Paragraph"/>
-    <w:basedOn w:val="Normal"/>
-    <w:uiPriority w:val="34"/>
-    <w:qFormat/>
-    <w:rsid w:val="00F26DC0"/>
-    <w:pPr>
-      <w:ind w:left="720"/>
-      <w:contextualSpacing/>
-    </w:pPr>
-  </w:style>
-  <w:style w:type="character" w:styleId="Hyperlink">
-    <w:name w:val="Hyperlink"/>
-    <w:basedOn w:val="DefaultParagraphFont"/>
-    <w:uiPriority w:val="99"/>
-    <w:unhideWhenUsed/>
-    <w:rsid w:val="00F26DC0"/>
-    <w:rPr>
-      <w:color w:val="0000FF" w:themeColor="hyperlink"/>
-      <w:u w:val="single"/>
-    </w:rPr>
-  </w:style>
-  <w:style w:type="character" w:styleId="FollowedHyperlink">
-    <w:name w:val="FollowedHyperlink"/>
-    <w:basedOn w:val="DefaultParagraphFont"/>
-    <w:uiPriority w:val="99"/>
-    <w:semiHidden/>
-    <w:unhideWhenUsed/>
-    <w:rsid w:val="00F26DC0"/>
-    <w:rPr>
-      <w:color w:val="800080" w:themeColor="followedHyperlink"/>
-      <w:u w:val="single"/>
-    </w:rPr>
-  </w:style>
-</w:styles>
-</file>
-
-<file path=word/stylesWithEffects.xml><?xml version="1.0" encoding="utf-8"?>
-<w:styles xmlns:wpc="http://schemas.microsoft.com/office/word/2010/wordprocessingCanvas" xmlns:mo="http://schemas.microsoft.com/office/mac/office/2008/main" xmlns:mc="http://schemas.openxmlformats.org/markup-compatibility/2006" xmlns:mv="urn:schemas-microsoft-com:mac:vml" xmlns:o="urn:schemas-microsoft-com:office:office" xmlns:r="http://schemas.openxmlformats.org/officeDocument/2006/relationships" xmlns:m="http://schemas.openxmlformats.org/officeDocument/2006/math" xmlns:v="urn:schemas-microsoft-com:vml" xmlns:wp14="http://schemas.microsoft.com/office/word/2010/wordprocessingDrawing" xmlns:wp="http://schemas.openxmlformats.org/drawingml/2006/wordprocessingDrawing" xmlns:w10="urn:schemas-microsoft-com:office:word" xmlns:w="http://schemas.openxmlformats.org/wordprocessingml/2006/main" xmlns:w14="http://schemas.microsoft.com/office/word/2010/wordml" xmlns:wpg="http://schemas.microsoft.com/office/word/2010/wordprocessingGroup" xmlns:wpi="http://schemas.microsoft.com/office/word/2010/wordprocessingInk" xmlns:wne="http://schemas.microsoft.com/office/word/2006/wordml" xmlns:wps="http://schemas.microsoft.com/office/word/2010/wordprocessingShape" mc:Ignorable="w14 wp14">
-  <w:docDefaults>
-    <w:rPrDefault>
-      <w:rPr>
-        <w:rFonts w:asciiTheme="minorHAnsi" w:eastAsiaTheme="minorEastAsia" w:hAnsiTheme="minorHAnsi" w:cstheme="minorBidi"/>
-        <w:sz w:val="24"/>
-        <w:szCs w:val="24"/>
-        <w:lang w:val="en-US" w:eastAsia="en-US" w:bidi="ar-SA"/>
-      </w:rPr>
-    </w:rPrDefault>
-    <w:pPrDefault/>
-  </w:docDefaults>
-  <w:latentStyles w:defLockedState="0" w:defUIPriority="99" w:defSemiHidden="1" w:defUnhideWhenUsed="1" w:defQFormat="0" w:count="276">
-    <w:lsdException w:name="Normal" w:semiHidden="0" w:uiPriority="0" w:unhideWhenUsed="0" w:qFormat="1"/>
-    <w:lsdException w:name="heading 1" w:semiHidden="0" w:uiPriority="9" w:unhideWhenUsed="0" w:qFormat="1"/>
-    <w:lsdException w:name="heading 2" w:uiPriority="9" w:qFormat="1"/>
-    <w:lsdException w:name="heading 3" w:uiPriority="9" w:qFormat="1"/>
-    <w:lsdException w:name="heading 4" w:uiPriority="9" w:qFormat="1"/>
-    <w:lsdException w:name="heading 5" w:uiPriority="9" w:qFormat="1"/>
-    <w:lsdException w:name="heading 6" w:uiPriority="9" w:qFormat="1"/>
-    <w:lsdException w:name="heading 7" w:uiPriority="9" w:qFormat="1"/>
-    <w:lsdException w:name="heading 8" w:uiPriority="9" w:qFormat="1"/>
-    <w:lsdException w:name="heading 9" w:uiPriority="9" w:qFormat="1"/>
-    <w:lsdException w:name="toc 1" w:uiPriority="39"/>
-    <w:lsdException w:name="toc 2" w:uiPriority="39"/>
-    <w:lsdException w:name="toc 3" w:uiPriority="39"/>
-    <w:lsdException w:name="toc 4" w:uiPriority="39"/>
-    <w:lsdException w:name="toc 5" w:uiPriority="39"/>
-    <w:lsdException w:name="toc 6" w:uiPriority="39"/>
-    <w:lsdException w:name="toc 7" w:uiPriority="39"/>
-    <w:lsdException w:name="toc 8" w:uiPriority="39"/>
-    <w:lsdException w:name="toc 9" w:uiPriority="39"/>
-    <w:lsdException w:name="caption" w:uiPriority="35" w:qFormat="1"/>
-    <w:lsdException w:name="Title" w:semiHidden="0" w:uiPriority="10" w:unhideWhenUsed="0" w:qFormat="1"/>
-    <w:lsdException w:name="Default Paragraph Font" w:uiPriority="1"/>
-    <w:lsdException w:name="Subtitle" w:semiHidden="0" w:uiPriority="11" w:unhideWhenUsed="0" w:qFormat="1"/>
-    <w:lsdException w:name="Strong" w:semiHidden="0" w:uiPriority="22" w:unhideWhenUsed="0" w:qFormat="1"/>
-    <w:lsdException w:name="Emphasis" w:semiHidden="0" w:uiPriority="20" w:unhideWhenUsed="0" w:qFormat="1"/>
-    <w:lsdException w:name="Table Grid" w:semiHidden="0" w:uiPriority="59" w:unhideWhenUsed="0"/>
-    <w:lsdException w:name="Placeholder Text" w:unhideWhenUsed="0"/>
-    <w:lsdException w:name="No Spacing" w:semiHidden="0" w:uiPriority="1" w:unhideWhenUsed="0" w:qFormat="1"/>
-    <w:lsdException w:name="Light Shading" w:semiHidden="0" w:uiPriority="60" w:unhideWhenUsed="0"/>
-    <w:lsdException w:name="Light List" w:semiHidden="0" w:uiPriority="61" w:unhideWhenUsed="0"/>
-    <w:lsdException w:name="Light Grid" w:semiHidden="0" w:uiPriority="62" w:unhideWhenUsed="0"/>
-    <w:lsdException w:name="Medium Shading 1" w:semiHidden="0" w:uiPriority="63" w:unhideWhenUsed="0"/>
-    <w:lsdException w:name="Medium Shading 2" w:semiHidden="0" w:uiPriority="64" w:unhideWhenUsed="0"/>
-    <w:lsdException w:name="Medium List 1" w:semiHidden="0" w:uiPriority="65" w:unhideWhenUsed="0"/>
-    <w:lsdException w:name="Medium List 2" w:semiHidden="0" w:uiPriority="66" w:unhideWhenUsed="0"/>
-    <w:lsdException w:name="Medium Grid 1" w:semiHidden="0" w:uiPriority="67" w:unhideWhenUsed="0"/>
-    <w:lsdException w:name="Medium Grid 2" w:semiHidden="0" w:uiPriority="68" w:unhideWhenUsed="0"/>
-    <w:lsdException w:name="Medium Grid 3" w:semiHidden="0" w:uiPriority="69" w:unhideWhenUsed="0"/>
-    <w:lsdException w:name="Dark List" w:semiHidden="0" w:uiPriority="70" w:unhideWhenUsed="0"/>
-    <w:lsdException w:name="Colorful Shading" w:semiHidden="0" w:uiPriority="71" w:unhideWhenUsed="0"/>
-    <w:lsdException w:name="Colorful List" w:semiHidden="0" w:uiPriority="72" w:unhideWhenUsed="0"/>
-    <w:lsdException w:name="Colorful Grid" w:semiHidden="0" w:uiPriority="73" w:unhideWhenUsed="0"/>
-    <w:lsdException w:name="Light Shading Accent 1" w:semiHidden="0" w:uiPriority="60" w:unhideWhenUsed="0"/>
-    <w:lsdException w:name="Light List Accent 1" w:semiHidden="0" w:uiPriority="61" w:unhideWhenUsed="0"/>
-    <w:lsdException w:name="Light Grid Accent 1" w:semiHidden="0" w:uiPriority="62" w:unhideWhenUsed="0"/>
-    <w:lsdException w:name="Medium Shading 1 Accent 1" w:semiHidden="0" w:uiPriority="63" w:unhideWhenUsed="0"/>
-    <w:lsdException w:name="Medium Shading 2 Accent 1" w:semiHidden="0" w:uiPriority="64" w:unhideWhenUsed="0"/>
-    <w:lsdException w:name="Medium List 1 Accent 1" w:semiHidden="0" w:uiPriority="65" w:unhideWhenUsed="0"/>
-    <w:lsdException w:name="Revision" w:unhideWhenUsed="0"/>
-    <w:lsdException w:name="List Paragraph" w:semiHidden="0" w:uiPriority="34" w:unhideWhenUsed="0" w:qFormat="1"/>
-    <w:lsdException w:name="Quote" w:semiHidden="0" w:uiPriority="29" w:unhideWhenUsed="0" w:qFormat="1"/>
-    <w:lsdException w:name="Intense Quote" w:semiHidden="0" w:uiPriority="30" w:unhideWhenUsed="0" w:qFormat="1"/>
-    <w:lsdException w:name="Medium List 2 Accent 1" w:semiHidden="0" w:uiPriority="66" w:unhideWhenUsed="0"/>
-    <w:lsdException w:name="Medium Grid 1 Accent 1" w:semiHidden="0" w:uiPriority="67" w:unhideWhenUsed="0"/>
-    <w:lsdException w:name="Medium Grid 2 Accent 1" w:semiHidden="0" w:uiPriority="68" w:unhideWhenUsed="0"/>
-    <w:lsdException w:name="Medium Grid 3 Accent 1" w:semiHidden="0" w:uiPriority="69" w:unhideWhenUsed="0"/>
-    <w:lsdException w:name="Dark List Accent 1" w:semiHidden="0" w:uiPriority="70" w:unhideWhenUsed="0"/>
-    <w:lsdException w:name="Colorful Shading Accent 1" w:semiHidden="0" w:uiPriority="71" w:unhideWhenUsed="0"/>
-    <w:lsdException w:name="Colorful List Accent 1" w:semiHidden="0" w:uiPriority="72" w:unhideWhenUsed="0"/>
-    <w:lsdException w:name="Colorful Grid Accent 1" w:semiHidden="0" w:uiPriority="73" w:unhideWhenUsed="0"/>
-    <w:lsdException w:name="Light Shading Accent 2" w:semiHidden="0" w:uiPriority="60" w:unhideWhenUsed="0"/>
-    <w:lsdException w:name="Light List Accent 2" w:semiHidden="0" w:uiPriority="61" w:unhideWhenUsed="0"/>
-    <w:lsdException w:name="Light Grid Accent 2" w:semiHidden="0" w:uiPriority="62" w:unhideWhenUsed="0"/>
-    <w:lsdException w:name="Medium Shading 1 Accent 2" w:semiHidden="0" w:uiPriority="63" w:unhideWhenUsed="0"/>
-    <w:lsdException w:name="Medium Shading 2 Accent 2" w:semiHidden="0" w:uiPriority="64" w:unhideWhenUsed="0"/>
-    <w:lsdException w:name="Medium List 1 Accent 2" w:semiHidden="0" w:uiPriority="65" w:unhideWhenUsed="0"/>
-    <w:lsdException w:name="Medium List 2 Accent 2" w:semiHidden="0" w:uiPriority="66" w:unhideWhenUsed="0"/>
-    <w:lsdException w:name="Medium Grid 1 Accent 2" w:semiHidden="0" w:uiPriority="67" w:unhideWhenUsed="0"/>
-    <w:lsdException w:name="Medium Grid 2 Accent 2" w:semiHidden="0" w:uiPriority="68" w:unhideWhenUsed="0"/>
-    <w:lsdException w:name="Medium Grid 3 Accent 2" w:semiHidden="0" w:uiPriority="69" w:unhideWhenUsed="0"/>
-    <w:lsdException w:name="Dark List Accent 2" w:semiHidden="0" w:uiPriority="70" w:unhideWhenUsed="0"/>
-    <w:lsdException w:name="Colorful Shading Accent 2" w:semiHidden="0" w:uiPriority="71" w:unhideWhenUsed="0"/>
-    <w:lsdException w:name="Colorful List Accent 2" w:semiHidden="0" w:uiPriority="72" w:unhideWhenUsed="0"/>
-    <w:lsdException w:name="Colorful Grid Accent 2" w:semiHidden="0" w:uiPriority="73" w:unhideWhenUsed="0"/>
-    <w:lsdException w:name="Light Shading Accent 3" w:semiHidden="0" w:uiPriority="60" w:unhideWhenUsed="0"/>
-    <w:lsdException w:name="Light List Accent 3" w:semiHidden="0" w:uiPriority="61" w:unhideWhenUsed="0"/>
-    <w:lsdException w:name="Light Grid Accent 3" w:semiHidden="0" w:uiPriority="62" w:unhideWhenUsed="0"/>
-    <w:lsdException w:name="Medium Shading 1 Accent 3" w:semiHidden="0" w:uiPriority="63" w:unhideWhenUsed="0"/>
-    <w:lsdException w:name="Medium Shading 2 Accent 3" w:semiHidden="0" w:uiPriority="64" w:unhideWhenUsed="0"/>
-    <w:lsdException w:name="Medium List 1 Accent 3" w:semiHidden="0" w:uiPriority="65" w:unhideWhenUsed="0"/>
-    <w:lsdException w:name="Medium List 2 Accent 3" w:semiHidden="0" w:uiPriority="66" w:unhideWhenUsed="0"/>
-    <w:lsdException w:name="Medium Grid 1 Accent 3" w:semiHidden="0" w:uiPriority="67" w:unhideWhenUsed="0"/>
-    <w:lsdException w:name="Medium Grid 2 Accent 3" w:semiHidden="0" w:uiPriority="68" w:unhideWhenUsed="0"/>
-    <w:lsdException w:name="Medium Grid 3 Accent 3" w:semiHidden="0" w:uiPriority="69" w:unhideWhenUsed="0"/>
-    <w:lsdException w:name="Dark List Accent 3" w:semiHidden="0" w:uiPriority="70" w:unhideWhenUsed="0"/>
-    <w:lsdException w:name="Colorful Shading Accent 3" w:semiHidden="0" w:uiPriority="71" w:unhideWhenUsed="0"/>
-    <w:lsdException w:name="Colorful List Accent 3" w:semiHidden="0" w:uiPriority="72" w:unhideWhenUsed="0"/>
-    <w:lsdException w:name="Colorful Grid Accent 3" w:semiHidden="0" w:uiPriority="73" w:unhideWhenUsed="0"/>
-    <w:lsdException w:name="Light Shading Accent 4" w:semiHidden="0" w:uiPriority="60" w:unhideWhenUsed="0"/>
-    <w:lsdException w:name="Light List Accent 4" w:semiHidden="0" w:uiPriority="61" w:unhideWhenUsed="0"/>
-    <w:lsdException w:name="Light Grid Accent 4" w:semiHidden="0" w:uiPriority="62" w:unhideWhenUsed="0"/>
-    <w:lsdException w:name="Medium Shading 1 Accent 4" w:semiHidden="0" w:uiPriority="63" w:unhideWhenUsed="0"/>
-    <w:lsdException w:name="Medium Shading 2 Accent 4" w:semiHidden="0" w:uiPriority="64" w:unhideWhenUsed="0"/>
-    <w:lsdException w:name="Medium List 1 Accent 4" w:semiHidden="0" w:uiPriority="65" w:unhideWhenUsed="0"/>
-    <w:lsdException w:name="Medium List 2 Accent 4" w:semiHidden="0" w:uiPriority="66" w:unhideWhenUsed="0"/>
-    <w:lsdException w:name="Medium Grid 1 Accent 4" w:semiHidden="0" w:uiPriority="67" w:unhideWhenUsed="0"/>
-    <w:lsdException w:name="Medium Grid 2 Accent 4" w:semiHidden="0" w:uiPriority="68" w:unhideWhenUsed="0"/>
-    <w:lsdException w:name="Medium Grid 3 Accent 4" w:semiHidden="0" w:uiPriority="69" w:unhideWhenUsed="0"/>
-    <w:lsdException w:name="Dark List Accent 4" w:semiHidden="0" w:uiPriority="70" w:unhideWhenUsed="0"/>
-    <w:lsdException w:name="Colorful Shading Accent 4" w:semiHidden="0" w:uiPriority="71" w:unhideWhenUsed="0"/>
-    <w:lsdException w:name="Colorful List Accent 4" w:semiHidden="0" w:uiPriority="72" w:unhideWhenUsed="0"/>
-    <w:lsdException w:name="Colorful Grid Accent 4" w:semiHidden="0" w:uiPriority="73" w:unhideWhenUsed="0"/>
-    <w:lsdException w:name="Light Shading Accent 5" w:semiHidden="0" w:uiPriority="60" w:unhideWhenUsed="0"/>
-    <w:lsdException w:name="Light List Accent 5" w:semiHidden="0" w:uiPriority="61" w:unhideWhenUsed="0"/>
-    <w:lsdException w:name="Light Grid Accent 5" w:semiHidden="0" w:uiPriority="62" w:unhideWhenUsed="0"/>
-    <w:lsdException w:name="Medium Shading 1 Accent 5" w:semiHidden="0" w:uiPriority="63" w:unhideWhenUsed="0"/>
-    <w:lsdException w:name="Medium Shading 2 Accent 5" w:semiHidden="0" w:uiPriority="64" w:unhideWhenUsed="0"/>
-    <w:lsdException w:name="Medium List 1 Accent 5" w:semiHidden="0" w:uiPriority="65" w:unhideWhenUsed="0"/>
-    <w:lsdException w:name="Medium List 2 Accent 5" w:semiHidden="0" w:uiPriority="66" w:unhideWhenUsed="0"/>
-    <w:lsdException w:name="Medium Grid 1 Accent 5" w:semiHidden="0" w:uiPriority="67" w:unhideWhenUsed="0"/>
-    <w:lsdException w:name="Medium Grid 2 Accent 5" w:semiHidden="0" w:uiPriority="68" w:unhideWhenUsed="0"/>
-    <w:lsdException w:name="Medium Grid 3 Accent 5" w:semiHidden="0" w:uiPriority="69" w:unhideWhenUsed="0"/>
-    <w:lsdException w:name="Dark List Accent 5" w:semiHidden="0" w:uiPriority="70" w:unhideWhenUsed="0"/>
-    <w:lsdException w:name="Colorful Shading Accent 5" w:semiHidden="0" w:uiPriority="71" w:unhideWhenUsed="0"/>
-    <w:lsdException w:name="Colorful List Accent 5" w:semiHidden="0" w:uiPriority="72" w:unhideWhenUsed="0"/>
-    <w:lsdException w:name="Colorful Grid Accent 5" w:semiHidden="0" w:uiPriority="73" w:unhideWhenUsed="0"/>
-    <w:lsdException w:name="Light Shading Accent 6" w:semiHidden="0" w:uiPriority="60" w:unhideWhenUsed="0"/>
-    <w:lsdException w:name="Light List Accent 6" w:semiHidden="0" w:uiPriority="61" w:unhideWhenUsed="0"/>
-    <w:lsdException w:name="Light Grid Accent 6" w:semiHidden="0" w:uiPriority="62" w:unhideWhenUsed="0"/>
-    <w:lsdException w:name="Medium Shading 1 Accent 6" w:semiHidden="0" w:uiPriority="63" w:unhideWhenUsed="0"/>
-    <w:lsdException w:name="Medium Shading 2 Accent 6" w:semiHidden="0" w:uiPriority="64" w:unhideWhenUsed="0"/>
-    <w:lsdException w:name="Medium List 1 Accent 6" w:semiHidden="0" w:uiPriority="65" w:unhideWhenUsed="0"/>
-    <w:lsdException w:name="Medium List 2 Accent 6" w:semiHidden="0" w:uiPriority="66" w:unhideWhenUsed="0"/>
-    <w:lsdException w:name="Medium Grid 1 Accent 6" w:semiHidden="0" w:uiPriority="67" w:unhideWhenUsed="0"/>
-    <w:lsdException w:name="Medium Grid 2 Accent 6" w:semiHidden="0" w:uiPriority="68" w:unhideWhenUsed="0"/>
-    <w:lsdException w:name="Medium Grid 3 Accent 6" w:semiHidden="0" w:uiPriority="69" w:unhideWhenUsed="0"/>
-    <w:lsdException w:name="Dark List Accent 6" w:semiHidden="0" w:uiPriority="70" w:unhideWhenUsed="0"/>
-    <w:lsdException w:name="Colorful Shading Accent 6" w:semiHidden="0" w:uiPriority="71" w:unhideWhenUsed="0"/>
-    <w:lsdException w:name="Colorful List Accent 6" w:semiHidden="0" w:uiPriority="72" w:unhideWhenUsed="0"/>
-    <w:lsdException w:name="Colorful Grid Accent 6" w:semiHidden="0" w:uiPriority="73" w:unhideWhenUsed="0"/>
-    <w:lsdException w:name="Subtle Emphasis" w:semiHidden="0" w:uiPriority="19" w:unhideWhenUsed="0" w:qFormat="1"/>
-    <w:lsdException w:name="Intense Emphasis" w:semiHidden="0" w:uiPriority="21" w:unhideWhenUsed="0" w:qFormat="1"/>
-    <w:lsdException w:name="Subtle Reference" w:semiHidden="0" w:uiPriority="31" w:unhideWhenUsed="0" w:qFormat="1"/>
-    <w:lsdException w:name="Intense Reference" w:semiHidden="0" w:uiPriority="32" w:unhideWhenUsed="0" w:qFormat="1"/>
-    <w:lsdException w:name="Book Title" w:semiHidden="0" w:uiPriority="33" w:unhideWhenUsed="0" w:qFormat="1"/>
-    <w:lsdException w:name="Bibliography" w:uiPriority="37"/>
-    <w:lsdException w:name="TOC Heading" w:uiPriority="39" w:qFormat="1"/>
-  </w:latentStyles>
-  <w:style w:type="paragraph" w:default="1" w:styleId="Normal">
-    <w:name w:val="Normal"/>
-    <w:qFormat/>
-  </w:style>
-  <w:style w:type="character" w:default="1" w:styleId="DefaultParagraphFont">
-    <w:name w:val="Default Paragraph Font"/>
-    <w:uiPriority w:val="1"/>
     <w:unhideWhenUsed/>
   </w:style>
   <w:style w:type="table" w:default="1" w:styleId="TableNormal">

</xml_diff>